<commit_message>
Meeting 2013_04_04 updated one more time
</commit_message>
<xml_diff>
--- a/Docs/Meetings/2013_04_04.docx
+++ b/Docs/Meetings/2013_04_04.docx
@@ -1,6 +1,6 @@
 
 <file path=word/document.xml><?xml version="1.0" encoding="utf-8"?>
-<w:document xmlns:ve="http://schemas.openxmlformats.org/markup-compatibility/2006" xmlns:o="urn:schemas-microsoft-com:office:office" xmlns:r="http://schemas.openxmlformats.org/officeDocument/2006/relationships" xmlns:m="http://schemas.openxmlformats.org/officeDocument/2006/math" xmlns:v="urn:schemas-microsoft-com:vml" xmlns:wp="http://schemas.openxmlformats.org/drawingml/2006/wordprocessingDrawing" xmlns:w10="urn:schemas-microsoft-com:office:word" xmlns:w="http://schemas.openxmlformats.org/wordprocessingml/2006/main" xmlns:wne="http://schemas.microsoft.com/office/word/2006/wordml">
+<w:document xmlns:wpc="http://schemas.microsoft.com/office/word/2010/wordprocessingCanvas" xmlns:mc="http://schemas.openxmlformats.org/markup-compatibility/2006" xmlns:o="urn:schemas-microsoft-com:office:office" xmlns:r="http://schemas.openxmlformats.org/officeDocument/2006/relationships" xmlns:m="http://schemas.openxmlformats.org/officeDocument/2006/math" xmlns:v="urn:schemas-microsoft-com:vml" xmlns:wp14="http://schemas.microsoft.com/office/word/2010/wordprocessingDrawing" xmlns:wp="http://schemas.openxmlformats.org/drawingml/2006/wordprocessingDrawing" xmlns:w10="urn:schemas-microsoft-com:office:word" xmlns:w="http://schemas.openxmlformats.org/wordprocessingml/2006/main" xmlns:w14="http://schemas.microsoft.com/office/word/2010/wordml" xmlns:w15="http://schemas.microsoft.com/office/word/2012/wordml" xmlns:wpg="http://schemas.microsoft.com/office/word/2010/wordprocessingGroup" xmlns:wpi="http://schemas.microsoft.com/office/word/2010/wordprocessingInk" xmlns:wne="http://schemas.microsoft.com/office/word/2006/wordml" xmlns:wps="http://schemas.microsoft.com/office/word/2010/wordprocessingShape" mc:Ignorable="w14 w15 wp14">
   <w:body>
     <w:p>
       <w:pPr>
@@ -532,7 +532,7 @@
     </w:p>
     <w:p>
       <w:pPr>
-        <w:pStyle w:val="PargrafodaLista"/>
+        <w:pStyle w:val="ListParagraph"/>
         <w:numPr>
           <w:ilvl w:val="0"/>
           <w:numId w:val="9"/>
@@ -564,7 +564,7 @@
     </w:p>
     <w:p>
       <w:pPr>
-        <w:pStyle w:val="PargrafodaLista"/>
+        <w:pStyle w:val="ListParagraph"/>
         <w:numPr>
           <w:ilvl w:val="0"/>
           <w:numId w:val="9"/>
@@ -582,7 +582,7 @@
     </w:p>
     <w:p>
       <w:pPr>
-        <w:pStyle w:val="PargrafodaLista"/>
+        <w:pStyle w:val="ListParagraph"/>
         <w:numPr>
           <w:ilvl w:val="0"/>
           <w:numId w:val="9"/>
@@ -600,7 +600,7 @@
     </w:p>
     <w:p>
       <w:pPr>
-        <w:pStyle w:val="PargrafodaLista"/>
+        <w:pStyle w:val="ListParagraph"/>
         <w:numPr>
           <w:ilvl w:val="1"/>
           <w:numId w:val="9"/>
@@ -634,7 +634,7 @@
         <w:commentRangeEnd w:id="1"/>
         <w:r>
           <w:rPr>
-            <w:rStyle w:val="Refdecomentrio"/>
+            <w:rStyle w:val="CommentReference"/>
           </w:rPr>
           <w:commentReference w:id="1"/>
         </w:r>
@@ -642,7 +642,7 @@
     </w:p>
     <w:p>
       <w:pPr>
-        <w:pStyle w:val="PargrafodaLista"/>
+        <w:pStyle w:val="ListParagraph"/>
         <w:numPr>
           <w:ilvl w:val="1"/>
           <w:numId w:val="9"/>
@@ -672,7 +672,7 @@
     </w:p>
     <w:p>
       <w:pPr>
-        <w:pStyle w:val="PargrafodaLista"/>
+        <w:pStyle w:val="ListParagraph"/>
         <w:numPr>
           <w:ilvl w:val="2"/>
           <w:numId w:val="9"/>
@@ -681,14 +681,13 @@
           <w:lang w:val="en-GB"/>
         </w:rPr>
       </w:pPr>
-      <w:commentRangeStart w:id="3"/>
       <w:r>
         <w:rPr>
           <w:lang w:val="en-GB"/>
         </w:rPr>
         <w:t>Use</w:t>
       </w:r>
-      <w:ins w:id="4" w:author="Carla" w:date="2013-04-07T19:59:00Z">
+      <w:ins w:id="3" w:author="Carla" w:date="2013-04-07T19:59:00Z">
         <w:r>
           <w:rPr>
             <w:lang w:val="en-GB"/>
@@ -702,7 +701,7 @@
         </w:rPr>
         <w:t xml:space="preserve"> half</w:t>
       </w:r>
-      <w:ins w:id="5" w:author="Carla" w:date="2013-04-07T19:48:00Z">
+      <w:ins w:id="4" w:author="Carla" w:date="2013-04-07T19:48:00Z">
         <w:r>
           <w:rPr>
             <w:lang w:val="en-GB"/>
@@ -710,7 +709,7 @@
           <w:t xml:space="preserve"> </w:t>
         </w:r>
       </w:ins>
-      <w:del w:id="6" w:author="Carla" w:date="2013-04-07T19:59:00Z">
+      <w:del w:id="5" w:author="Carla" w:date="2013-04-07T19:59:00Z">
         <w:r>
           <w:rPr>
             <w:lang w:val="en-GB"/>
@@ -718,8 +717,8 @@
           <w:delText xml:space="preserve"> time</w:delText>
         </w:r>
       </w:del>
-      <w:ins w:id="7" w:author="David Silva" w:date="2013-04-07T17:13:00Z">
-        <w:del w:id="8" w:author="Carla" w:date="2013-04-07T19:59:00Z">
+      <w:ins w:id="6" w:author="David Silva" w:date="2013-04-07T17:13:00Z">
+        <w:del w:id="7" w:author="Carla" w:date="2013-04-07T19:59:00Z">
           <w:r>
             <w:rPr>
               <w:lang w:val="en-GB"/>
@@ -733,7 +732,7 @@
           </w:rPr>
           <w:t xml:space="preserve">of the </w:t>
         </w:r>
-        <w:del w:id="9" w:author="Carla" w:date="2013-04-07T19:59:00Z">
+        <w:del w:id="8" w:author="Carla" w:date="2013-04-07T19:59:00Z">
           <w:r>
             <w:rPr>
               <w:lang w:val="en-GB"/>
@@ -754,7 +753,7 @@
         </w:rPr>
         <w:t xml:space="preserve"> to make the </w:t>
       </w:r>
-      <w:del w:id="10" w:author="David Silva" w:date="2013-04-07T17:09:00Z">
+      <w:del w:id="9" w:author="David Silva" w:date="2013-04-07T17:09:00Z">
         <w:r>
           <w:rPr>
             <w:lang w:val="en-GB"/>
@@ -762,29 +761,29 @@
           <w:delText xml:space="preserve">DB </w:delText>
         </w:r>
       </w:del>
-      <w:commentRangeStart w:id="11"/>
-      <w:ins w:id="12" w:author="David Silva" w:date="2013-04-07T17:09:00Z">
-        <w:r>
-          <w:rPr>
-            <w:lang w:val="en-GB"/>
-          </w:rPr>
-          <w:t xml:space="preserve">Database </w:t>
+      <w:ins w:id="10" w:author="David Silva" w:date="2013-04-08T00:27:00Z">
+        <w:r>
+          <w:rPr>
+            <w:lang w:val="en-GB"/>
+          </w:rPr>
+          <w:t>Use Cases</w:t>
         </w:r>
       </w:ins>
-      <w:commentRangeEnd w:id="11"/>
-      <w:r>
-        <w:rPr>
-          <w:rStyle w:val="Refdecomentrio"/>
-        </w:rPr>
-        <w:commentReference w:id="11"/>
-      </w:r>
+      <w:ins w:id="11" w:author="David Silva" w:date="2013-04-07T17:09:00Z">
+        <w:r>
+          <w:rPr>
+            <w:lang w:val="en-GB"/>
+          </w:rPr>
+          <w:t xml:space="preserve"> </w:t>
+        </w:r>
+      </w:ins>
       <w:r>
         <w:rPr>
           <w:lang w:val="en-GB"/>
         </w:rPr>
         <w:t>and the remain</w:t>
       </w:r>
-      <w:ins w:id="13" w:author="Carla" w:date="2013-04-07T19:48:00Z">
+      <w:ins w:id="12" w:author="Carla" w:date="2013-04-07T19:48:00Z">
         <w:r>
           <w:rPr>
             <w:lang w:val="en-GB"/>
@@ -798,17 +797,10 @@
         </w:rPr>
         <w:t xml:space="preserve"> to make the SRS</w:t>
       </w:r>
-      <w:commentRangeEnd w:id="3"/>
-      <w:r>
-        <w:rPr>
-          <w:rStyle w:val="Refdecomentrio"/>
-        </w:rPr>
-        <w:commentReference w:id="3"/>
-      </w:r>
-    </w:p>
-    <w:p>
-      <w:pPr>
-        <w:pStyle w:val="PargrafodaLista"/>
+    </w:p>
+    <w:p>
+      <w:pPr>
+        <w:pStyle w:val="ListParagraph"/>
         <w:numPr>
           <w:ilvl w:val="2"/>
           <w:numId w:val="9"/>
@@ -821,31 +813,17 @@
         <w:rPr>
           <w:lang w:val="en-GB"/>
         </w:rPr>
-        <w:t xml:space="preserve">Make the test plan and SRS at same time (improves the consistency and validation of </w:t>
-      </w:r>
-      <w:commentRangeStart w:id="14"/>
-      <w:r>
-        <w:rPr>
-          <w:lang w:val="en-GB"/>
-        </w:rPr>
-        <w:t xml:space="preserve">the </w:t>
-      </w:r>
-      <w:del w:id="15" w:author="David Silva" w:date="2013-04-07T17:14:00Z">
+        <w:t xml:space="preserve">Make the test plan and SRS at same time (improves the consistency and validation of the </w:t>
+      </w:r>
+      <w:del w:id="13" w:author="David Silva" w:date="2013-04-07T17:14:00Z">
         <w:r>
           <w:rPr>
             <w:lang w:val="en-GB"/>
           </w:rPr>
           <w:delText>result</w:delText>
         </w:r>
-        <w:commentRangeEnd w:id="14"/>
-        <w:r>
-          <w:rPr>
-            <w:rStyle w:val="Refdecomentrio"/>
-          </w:rPr>
-          <w:commentReference w:id="14"/>
-        </w:r>
       </w:del>
-      <w:ins w:id="16" w:author="David Silva" w:date="2013-04-07T17:14:00Z">
+      <w:ins w:id="14" w:author="David Silva" w:date="2013-04-07T17:14:00Z">
         <w:r>
           <w:rPr>
             <w:lang w:val="en-GB"/>
@@ -862,7 +840,7 @@
     </w:p>
     <w:p>
       <w:pPr>
-        <w:pStyle w:val="PargrafodaLista"/>
+        <w:pStyle w:val="ListParagraph"/>
         <w:numPr>
           <w:ilvl w:val="1"/>
           <w:numId w:val="9"/>
@@ -871,20 +849,20 @@
           <w:lang w:val="en-GB"/>
         </w:rPr>
       </w:pPr>
-      <w:commentRangeStart w:id="17"/>
-      <w:del w:id="18" w:author="David Silva" w:date="2013-04-07T17:15:00Z">
+      <w:commentRangeStart w:id="15"/>
+      <w:del w:id="16" w:author="David Silva" w:date="2013-04-07T17:15:00Z">
         <w:r>
           <w:rPr>
             <w:lang w:val="en-GB"/>
           </w:rPr>
           <w:delText xml:space="preserve">13h </w:delText>
         </w:r>
-        <w:commentRangeEnd w:id="17"/>
-        <w:r>
-          <w:rPr>
-            <w:rStyle w:val="Refdecomentrio"/>
-          </w:rPr>
-          <w:commentReference w:id="17"/>
+        <w:commentRangeEnd w:id="15"/>
+        <w:r>
+          <w:rPr>
+            <w:rStyle w:val="CommentReference"/>
+          </w:rPr>
+          <w:commentReference w:id="15"/>
         </w:r>
         <w:r>
           <w:rPr>
@@ -893,7 +871,7 @@
           <w:delText>to make the</w:delText>
         </w:r>
       </w:del>
-      <w:ins w:id="19" w:author="David Silva" w:date="2013-04-07T17:15:00Z">
+      <w:ins w:id="17" w:author="David Silva" w:date="2013-04-07T17:15:00Z">
         <w:r>
           <w:rPr>
             <w:lang w:val="en-GB"/>
@@ -901,7 +879,7 @@
           <w:t xml:space="preserve">It </w:t>
         </w:r>
       </w:ins>
-      <w:ins w:id="20" w:author="David Silva" w:date="2013-04-07T17:16:00Z">
+      <w:ins w:id="18" w:author="David Silva" w:date="2013-04-07T17:16:00Z">
         <w:r>
           <w:rPr>
             <w:lang w:val="en-GB"/>
@@ -909,7 +887,7 @@
           <w:t xml:space="preserve">may be needed more than 20h to make the </w:t>
         </w:r>
       </w:ins>
-      <w:del w:id="21" w:author="David Silva" w:date="2013-04-07T17:17:00Z">
+      <w:del w:id="19" w:author="David Silva" w:date="2013-04-07T17:17:00Z">
         <w:r>
           <w:rPr>
             <w:lang w:val="en-GB"/>
@@ -923,7 +901,7 @@
         </w:rPr>
         <w:t>SRS</w:t>
       </w:r>
-      <w:del w:id="22" w:author="David Silva" w:date="2013-04-07T17:17:00Z">
+      <w:del w:id="20" w:author="David Silva" w:date="2013-04-07T17:17:00Z">
         <w:r>
           <w:rPr>
             <w:lang w:val="en-GB"/>
@@ -934,7 +912,7 @@
     </w:p>
     <w:p>
       <w:pPr>
-        <w:pStyle w:val="PargrafodaLista"/>
+        <w:pStyle w:val="ListParagraph"/>
         <w:numPr>
           <w:ilvl w:val="0"/>
           <w:numId w:val="9"/>
@@ -952,7 +930,7 @@
     </w:p>
     <w:p>
       <w:pPr>
-        <w:pStyle w:val="PargrafodaLista"/>
+        <w:pStyle w:val="ListParagraph"/>
         <w:numPr>
           <w:ilvl w:val="1"/>
           <w:numId w:val="9"/>
@@ -967,7 +945,7 @@
         </w:rPr>
         <w:t xml:space="preserve">Quality </w:t>
       </w:r>
-      <w:ins w:id="23" w:author="David Silva" w:date="2013-04-07T17:17:00Z">
+      <w:ins w:id="21" w:author="David Silva" w:date="2013-04-07T17:17:00Z">
         <w:r>
           <w:rPr>
             <w:lang w:val="en-GB"/>
@@ -981,20 +959,20 @@
           <w:t xml:space="preserve"> </w:t>
         </w:r>
       </w:ins>
-      <w:commentRangeStart w:id="24"/>
-      <w:del w:id="25" w:author="David Silva" w:date="2013-04-07T17:17:00Z">
+      <w:commentRangeStart w:id="22"/>
+      <w:del w:id="23" w:author="David Silva" w:date="2013-04-07T17:17:00Z">
         <w:r>
           <w:rPr>
             <w:lang w:val="en-GB"/>
           </w:rPr>
           <w:delText xml:space="preserve">concepts </w:delText>
         </w:r>
-        <w:commentRangeEnd w:id="24"/>
-        <w:r>
-          <w:rPr>
-            <w:rStyle w:val="Refdecomentrio"/>
-          </w:rPr>
-          <w:commentReference w:id="24"/>
+        <w:commentRangeEnd w:id="22"/>
+        <w:r>
+          <w:rPr>
+            <w:rStyle w:val="CommentReference"/>
+          </w:rPr>
+          <w:commentReference w:id="22"/>
         </w:r>
       </w:del>
       <w:r>
@@ -1006,7 +984,7 @@
     </w:p>
     <w:p>
       <w:pPr>
-        <w:pStyle w:val="PargrafodaLista"/>
+        <w:pStyle w:val="ListParagraph"/>
         <w:numPr>
           <w:ilvl w:val="1"/>
           <w:numId w:val="9"/>
@@ -1015,106 +993,108 @@
           <w:lang w:val="en-GB"/>
         </w:rPr>
       </w:pPr>
-      <w:commentRangeStart w:id="26"/>
       <w:r>
         <w:rPr>
           <w:lang w:val="en-GB"/>
         </w:rPr>
         <w:t xml:space="preserve">Quality </w:t>
       </w:r>
+      <w:ins w:id="24" w:author="David Silva" w:date="2013-04-07T17:17:00Z">
+        <w:r>
+          <w:rPr>
+            <w:lang w:val="en-GB"/>
+          </w:rPr>
+          <w:t>attributes</w:t>
+        </w:r>
+        <w:r>
+          <w:rPr>
+            <w:lang w:val="en-GB"/>
+          </w:rPr>
+          <w:t xml:space="preserve"> </w:t>
+        </w:r>
+      </w:ins>
+      <w:del w:id="25" w:author="David Silva" w:date="2013-04-07T17:17:00Z">
+        <w:r>
+          <w:rPr>
+            <w:lang w:val="en-GB"/>
+          </w:rPr>
+          <w:delText xml:space="preserve">concepts </w:delText>
+        </w:r>
+      </w:del>
+      <w:r>
+        <w:rPr>
+          <w:lang w:val="en-GB"/>
+        </w:rPr>
+        <w:t>must be grouped according</w:t>
+      </w:r>
+      <w:r>
+        <w:rPr>
+          <w:lang w:val="en-GB"/>
+        </w:rPr>
+        <w:t>ly with</w:t>
+      </w:r>
+      <w:r>
+        <w:rPr>
+          <w:lang w:val="en-GB"/>
+        </w:rPr>
+        <w:t xml:space="preserve"> </w:t>
+      </w:r>
+      <w:del w:id="26" w:author="David Silva" w:date="2013-04-07T17:17:00Z">
+        <w:r>
+          <w:rPr>
+            <w:lang w:val="en-GB"/>
+          </w:rPr>
+          <w:delText xml:space="preserve">her </w:delText>
+        </w:r>
+      </w:del>
       <w:ins w:id="27" w:author="David Silva" w:date="2013-04-07T17:17:00Z">
         <w:r>
           <w:rPr>
             <w:lang w:val="en-GB"/>
           </w:rPr>
-          <w:t>attributes</w:t>
-        </w:r>
-        <w:r>
-          <w:rPr>
-            <w:lang w:val="en-GB"/>
-          </w:rPr>
-          <w:t xml:space="preserve"> </w:t>
+          <w:t xml:space="preserve">its </w:t>
         </w:r>
       </w:ins>
-      <w:del w:id="28" w:author="David Silva" w:date="2013-04-07T17:17:00Z">
-        <w:r>
-          <w:rPr>
-            <w:lang w:val="en-GB"/>
-          </w:rPr>
-          <w:delText xml:space="preserve">concepts </w:delText>
+      <w:r>
+        <w:rPr>
+          <w:lang w:val="en-GB"/>
+        </w:rPr>
+        <w:t>type</w:t>
+      </w:r>
+      <w:bookmarkStart w:id="28" w:name="_GoBack"/>
+      <w:bookmarkEnd w:id="28"/>
+      <w:del w:id="29" w:author="David Silva" w:date="2013-04-08T00:33:00Z">
+        <w:r>
+          <w:rPr>
+            <w:lang w:val="en-GB"/>
+          </w:rPr>
+          <w:delText xml:space="preserve"> (</w:delText>
+        </w:r>
+        <w:commentRangeStart w:id="30"/>
+        <w:r>
+          <w:rPr>
+            <w:lang w:val="en-GB"/>
+          </w:rPr>
+          <w:delText>usability</w:delText>
+        </w:r>
+        <w:commentRangeEnd w:id="30"/>
+        <w:r>
+          <w:rPr>
+            <w:rStyle w:val="CommentReference"/>
+          </w:rPr>
+          <w:commentReference w:id="30"/>
+        </w:r>
+        <w:r>
+          <w:rPr>
+            <w:lang w:val="en-GB"/>
+          </w:rPr>
+          <w:delText>, performance, etc)</w:delText>
         </w:r>
       </w:del>
-      <w:r>
-        <w:rPr>
-          <w:lang w:val="en-GB"/>
-        </w:rPr>
-        <w:t>must be grouped according</w:t>
-      </w:r>
-      <w:r>
-        <w:rPr>
-          <w:lang w:val="en-GB"/>
-        </w:rPr>
-        <w:t>ly with</w:t>
-      </w:r>
-      <w:r>
-        <w:rPr>
-          <w:lang w:val="en-GB"/>
-        </w:rPr>
-        <w:t xml:space="preserve"> </w:t>
-      </w:r>
-      <w:del w:id="29" w:author="David Silva" w:date="2013-04-07T17:17:00Z">
-        <w:r>
-          <w:rPr>
-            <w:lang w:val="en-GB"/>
-          </w:rPr>
-          <w:delText xml:space="preserve">her </w:delText>
-        </w:r>
-      </w:del>
-      <w:ins w:id="30" w:author="David Silva" w:date="2013-04-07T17:17:00Z">
-        <w:r>
-          <w:rPr>
-            <w:lang w:val="en-GB"/>
-          </w:rPr>
-          <w:t xml:space="preserve">its </w:t>
-        </w:r>
-      </w:ins>
-      <w:r>
-        <w:rPr>
-          <w:lang w:val="en-GB"/>
-        </w:rPr>
-        <w:t>type (</w:t>
-      </w:r>
-      <w:commentRangeStart w:id="31"/>
-      <w:r>
-        <w:rPr>
-          <w:lang w:val="en-GB"/>
-        </w:rPr>
-        <w:t>usability</w:t>
-      </w:r>
-      <w:commentRangeEnd w:id="31"/>
-      <w:r>
-        <w:rPr>
-          <w:rStyle w:val="Refdecomentrio"/>
-        </w:rPr>
-        <w:commentReference w:id="31"/>
-      </w:r>
-      <w:r>
-        <w:rPr>
-          <w:lang w:val="en-GB"/>
-        </w:rPr>
-        <w:t>, performance, etc)</w:t>
-      </w:r>
-      <w:commentRangeEnd w:id="26"/>
-      <w:r>
-        <w:rPr>
-          <w:rStyle w:val="Refdecomentrio"/>
-        </w:rPr>
-        <w:commentReference w:id="26"/>
-      </w:r>
-    </w:p>
-    <w:p>
-      <w:pPr>
-        <w:pStyle w:val="PargrafodaLista"/>
+    </w:p>
+    <w:p>
+      <w:pPr>
+        <w:pStyle w:val="ListParagraph"/>
         <w:numPr>
           <w:ilvl w:val="1"/>
           <w:numId w:val="9"/>
@@ -1123,19 +1103,52 @@
           <w:lang w:val="en-GB"/>
         </w:rPr>
       </w:pPr>
-      <w:commentRangeStart w:id="32"/>
-      <w:r>
-        <w:rPr>
-          <w:lang w:val="en-GB"/>
-        </w:rPr>
-        <w:t xml:space="preserve">Some quality </w:t>
-      </w:r>
-      <w:del w:id="33" w:author="Carla" w:date="2013-04-06T21:02:00Z">
-        <w:r>
-          <w:rPr>
-            <w:lang w:val="en-GB"/>
-          </w:rPr>
-          <w:delText>conce</w:delText>
+      <w:ins w:id="31" w:author="David Silva" w:date="2013-04-08T00:25:00Z">
+        <w:r>
+          <w:rPr>
+            <w:lang w:val="en-US"/>
+          </w:rPr>
+          <w:t>In order to access the presence of some quality attributes</w:t>
+        </w:r>
+      </w:ins>
+      <w:ins w:id="32" w:author="David Silva" w:date="2013-04-08T00:26:00Z">
+        <w:r>
+          <w:rPr>
+            <w:lang w:val="en-US"/>
+          </w:rPr>
+          <w:t>,</w:t>
+        </w:r>
+      </w:ins>
+      <w:ins w:id="33" w:author="David Silva" w:date="2013-04-08T00:25:00Z">
+        <w:r>
+          <w:rPr>
+            <w:lang w:val="en-US"/>
+          </w:rPr>
+          <w:t xml:space="preserve"> tests with defined thresholds must be designed. </w:t>
+        </w:r>
+        <w:r>
+          <w:rPr>
+            <w:lang w:val="en-US"/>
+            <w:rPrChange w:id="34" w:author="David Silva" w:date="2013-04-08T00:26:00Z">
+              <w:rPr/>
+            </w:rPrChange>
+          </w:rPr>
+          <w:t>For instance time limits for certain actions</w:t>
+        </w:r>
+        <w:r>
+          <w:rPr>
+            <w:lang w:val="en-GB"/>
+          </w:rPr>
+          <w:t xml:space="preserve"> </w:t>
+        </w:r>
+      </w:ins>
+      <w:commentRangeStart w:id="35"/>
+      <w:del w:id="36" w:author="David Silva" w:date="2013-04-08T00:25:00Z">
+        <w:r>
+          <w:rPr>
+            <w:lang w:val="en-GB"/>
+          </w:rPr>
+          <w:delText>Some quality conce</w:delText>
         </w:r>
         <w:r>
           <w:rPr>
@@ -1144,21 +1157,25 @@
           <w:delText xml:space="preserve">pts </w:delText>
         </w:r>
       </w:del>
-      <w:ins w:id="34" w:author="Carla" w:date="2013-04-06T21:02:00Z">
-        <w:r>
-          <w:rPr>
-            <w:lang w:val="en-GB"/>
-          </w:rPr>
-          <w:t xml:space="preserve">attributes </w:t>
-        </w:r>
+      <w:ins w:id="37" w:author="Carla" w:date="2013-04-06T21:02:00Z">
+        <w:del w:id="38" w:author="David Silva" w:date="2013-04-08T00:25:00Z">
+          <w:r>
+            <w:rPr>
+              <w:lang w:val="en-GB"/>
+            </w:rPr>
+            <w:delText xml:space="preserve">attributes </w:delText>
+          </w:r>
+        </w:del>
       </w:ins>
-      <w:r>
-        <w:rPr>
-          <w:lang w:val="en-GB"/>
-        </w:rPr>
-        <w:t xml:space="preserve">must have </w:t>
-      </w:r>
-      <w:del w:id="35" w:author="David Silva" w:date="2013-04-07T17:37:00Z">
+      <w:del w:id="39" w:author="David Silva" w:date="2013-04-08T00:25:00Z">
+        <w:r>
+          <w:rPr>
+            <w:lang w:val="en-GB"/>
+          </w:rPr>
+          <w:delText xml:space="preserve">must have </w:delText>
+        </w:r>
+      </w:del>
+      <w:del w:id="40" w:author="David Silva" w:date="2013-04-07T17:37:00Z">
         <w:r>
           <w:rPr>
             <w:lang w:val="en-GB"/>
@@ -1166,8 +1183,8 @@
           <w:delText>a fixed</w:delText>
         </w:r>
       </w:del>
-      <w:ins w:id="36" w:author="Carla" w:date="2013-04-06T21:02:00Z">
-        <w:del w:id="37" w:author="David Silva" w:date="2013-04-07T17:37:00Z">
+      <w:ins w:id="41" w:author="Carla" w:date="2013-04-06T21:02:00Z">
+        <w:del w:id="42" w:author="David Silva" w:date="2013-04-07T17:37:00Z">
           <w:r>
             <w:rPr>
               <w:lang w:val="en-GB"/>
@@ -1176,7 +1193,7 @@
           </w:r>
         </w:del>
       </w:ins>
-      <w:del w:id="38" w:author="David Silva" w:date="2013-04-07T17:37:00Z">
+      <w:del w:id="43" w:author="David Silva" w:date="2013-04-07T17:37:00Z">
         <w:r>
           <w:rPr>
             <w:lang w:val="en-GB"/>
@@ -1189,40 +1206,34 @@
           </w:rPr>
           <w:delText xml:space="preserve"> time to be </w:delText>
         </w:r>
-        <w:commentRangeStart w:id="39"/>
+        <w:commentRangeStart w:id="44"/>
         <w:r>
           <w:rPr>
             <w:lang w:val="en-GB"/>
           </w:rPr>
           <w:delText>accepted</w:delText>
         </w:r>
-        <w:commentRangeEnd w:id="39"/>
-        <w:r>
-          <w:rPr>
-            <w:rStyle w:val="Refdecomentrio"/>
-          </w:rPr>
-          <w:commentReference w:id="39"/>
+        <w:commentRangeEnd w:id="44"/>
+        <w:r>
+          <w:rPr>
+            <w:rStyle w:val="CommentReference"/>
+          </w:rPr>
+          <w:commentReference w:id="44"/>
         </w:r>
       </w:del>
-      <w:ins w:id="40" w:author="David Silva" w:date="2013-04-07T17:37:00Z">
-        <w:r>
-          <w:rPr>
-            <w:lang w:val="en-GB"/>
-          </w:rPr>
-          <w:t>a time limit</w:t>
-        </w:r>
-      </w:ins>
-      <w:commentRangeEnd w:id="32"/>
-      <w:r>
-        <w:rPr>
-          <w:rStyle w:val="Refdecomentrio"/>
-        </w:rPr>
-        <w:commentReference w:id="32"/>
-      </w:r>
-    </w:p>
-    <w:p>
-      <w:pPr>
-        <w:pStyle w:val="PargrafodaLista"/>
+      <w:commentRangeEnd w:id="35"/>
+      <w:del w:id="45" w:author="David Silva" w:date="2013-04-08T00:25:00Z">
+        <w:r>
+          <w:rPr>
+            <w:rStyle w:val="CommentReference"/>
+          </w:rPr>
+          <w:commentReference w:id="35"/>
+        </w:r>
+      </w:del>
+    </w:p>
+    <w:p>
+      <w:pPr>
+        <w:pStyle w:val="ListParagraph"/>
         <w:numPr>
           <w:ilvl w:val="0"/>
           <w:numId w:val="9"/>
@@ -1235,13 +1246,12 @@
         <w:rPr>
           <w:lang w:val="en-GB"/>
         </w:rPr>
-        <w:lastRenderedPageBreak/>
         <w:t>Processes Analysis</w:t>
       </w:r>
     </w:p>
     <w:p>
       <w:pPr>
-        <w:pStyle w:val="PargrafodaLista"/>
+        <w:pStyle w:val="ListParagraph"/>
         <w:numPr>
           <w:ilvl w:val="1"/>
           <w:numId w:val="9"/>
@@ -1265,7 +1275,7 @@
     </w:p>
     <w:p>
       <w:pPr>
-        <w:pStyle w:val="PargrafodaLista"/>
+        <w:pStyle w:val="ListParagraph"/>
         <w:numPr>
           <w:ilvl w:val="2"/>
           <w:numId w:val="9"/>
@@ -1274,15 +1284,16 @@
           <w:lang w:val="en-GB"/>
         </w:rPr>
       </w:pPr>
-      <w:ins w:id="41" w:author="David Silva" w:date="2013-04-07T17:59:00Z">
-        <w:r>
-          <w:rPr>
-            <w:lang w:val="en-GB"/>
-          </w:rPr>
+      <w:ins w:id="46" w:author="David Silva" w:date="2013-04-07T17:59:00Z">
+        <w:r>
+          <w:rPr>
+            <w:lang w:val="en-GB"/>
+          </w:rPr>
+          <w:lastRenderedPageBreak/>
           <w:t xml:space="preserve">Better </w:t>
         </w:r>
       </w:ins>
-      <w:del w:id="42" w:author="David Silva" w:date="2013-04-07T17:59:00Z">
+      <w:del w:id="47" w:author="David Silva" w:date="2013-04-07T17:59:00Z">
         <w:r>
           <w:rPr>
             <w:lang w:val="en-GB"/>
@@ -1290,7 +1301,7 @@
           <w:delText>D</w:delText>
         </w:r>
       </w:del>
-      <w:ins w:id="43" w:author="David Silva" w:date="2013-04-07T17:59:00Z">
+      <w:ins w:id="48" w:author="David Silva" w:date="2013-04-07T17:59:00Z">
         <w:r>
           <w:rPr>
             <w:lang w:val="en-GB"/>
@@ -1304,7 +1315,7 @@
         </w:rPr>
         <w:t>efin</w:t>
       </w:r>
-      <w:ins w:id="44" w:author="Carla" w:date="2013-04-07T19:56:00Z">
+      <w:ins w:id="49" w:author="Carla" w:date="2013-04-07T19:56:00Z">
         <w:r>
           <w:rPr>
             <w:lang w:val="en-GB"/>
@@ -1312,7 +1323,7 @@
           <w:t>ition of</w:t>
         </w:r>
       </w:ins>
-      <w:del w:id="45" w:author="Carla" w:date="2013-04-07T19:56:00Z">
+      <w:del w:id="50" w:author="Carla" w:date="2013-04-07T19:56:00Z">
         <w:r>
           <w:rPr>
             <w:lang w:val="en-GB"/>
@@ -1326,7 +1337,7 @@
         </w:rPr>
         <w:t xml:space="preserve"> what </w:t>
       </w:r>
-      <w:ins w:id="46" w:author="David Silva" w:date="2013-04-07T18:05:00Z">
+      <w:ins w:id="51" w:author="David Silva" w:date="2013-04-07T18:05:00Z">
         <w:r>
           <w:rPr>
             <w:lang w:val="en-GB"/>
@@ -1334,7 +1345,7 @@
           <w:t>may be considered</w:t>
         </w:r>
       </w:ins>
-      <w:del w:id="47" w:author="David Silva" w:date="2013-04-07T18:05:00Z">
+      <w:del w:id="52" w:author="David Silva" w:date="2013-04-07T18:05:00Z">
         <w:r>
           <w:rPr>
             <w:lang w:val="en-GB"/>
@@ -1348,14 +1359,14 @@
         </w:rPr>
         <w:t xml:space="preserve"> a problem</w:t>
       </w:r>
-      <w:del w:id="48" w:author="David Silva" w:date="2013-04-07T18:02:00Z">
+      <w:del w:id="53" w:author="David Silva" w:date="2013-04-07T18:02:00Z">
         <w:r>
           <w:rPr>
             <w:lang w:val="en-GB"/>
           </w:rPr>
           <w:delText xml:space="preserve"> (</w:delText>
         </w:r>
-        <w:commentRangeStart w:id="49"/>
+        <w:commentRangeStart w:id="54"/>
         <w:r>
           <w:rPr>
             <w:lang w:val="en-GB"/>
@@ -1368,12 +1379,12 @@
           </w:rPr>
           <w:delText>a delay</w:delText>
         </w:r>
-        <w:commentRangeEnd w:id="49"/>
-        <w:r>
-          <w:rPr>
-            <w:rStyle w:val="Refdecomentrio"/>
-          </w:rPr>
-          <w:commentReference w:id="49"/>
+        <w:commentRangeEnd w:id="54"/>
+        <w:r>
+          <w:rPr>
+            <w:rStyle w:val="CommentReference"/>
+          </w:rPr>
+          <w:commentReference w:id="54"/>
         </w:r>
         <w:r>
           <w:rPr>
@@ -1385,7 +1396,7 @@
     </w:p>
     <w:p>
       <w:pPr>
-        <w:pStyle w:val="PargrafodaLista"/>
+        <w:pStyle w:val="ListParagraph"/>
         <w:numPr>
           <w:ilvl w:val="2"/>
           <w:numId w:val="9"/>
@@ -1394,7 +1405,6 @@
           <w:lang w:val="en-GB"/>
         </w:rPr>
       </w:pPr>
-      <w:commentRangeStart w:id="50"/>
       <w:r>
         <w:rPr>
           <w:lang w:val="en-GB"/>
@@ -1407,7 +1417,7 @@
         </w:rPr>
         <w:t>documentation</w:t>
       </w:r>
-      <w:ins w:id="51" w:author="David Silva" w:date="2013-04-07T18:16:00Z">
+      <w:ins w:id="55" w:author="David Silva" w:date="2013-04-07T18:16:00Z">
         <w:r>
           <w:rPr>
             <w:lang w:val="en-GB"/>
@@ -1439,7 +1449,7 @@
         </w:rPr>
         <w:t xml:space="preserve"> value</w:t>
       </w:r>
-      <w:ins w:id="52" w:author="David Silva" w:date="2013-04-07T18:23:00Z">
+      <w:ins w:id="56" w:author="David Silva" w:date="2013-04-07T18:23:00Z">
         <w:r>
           <w:rPr>
             <w:lang w:val="en-GB"/>
@@ -1483,7 +1493,7 @@
         </w:rPr>
         <w:t>help</w:t>
       </w:r>
-      <w:ins w:id="53" w:author="Carla" w:date="2013-04-07T19:57:00Z">
+      <w:ins w:id="57" w:author="Carla" w:date="2013-04-07T19:57:00Z">
         <w:r>
           <w:rPr>
             <w:lang w:val="en-GB"/>
@@ -1533,17 +1543,10 @@
         </w:rPr>
         <w:t xml:space="preserve"> overdue</w:t>
       </w:r>
-      <w:commentRangeEnd w:id="50"/>
-      <w:r>
-        <w:rPr>
-          <w:rStyle w:val="Refdecomentrio"/>
-        </w:rPr>
-        <w:commentReference w:id="50"/>
-      </w:r>
-    </w:p>
-    <w:p>
-      <w:pPr>
-        <w:pStyle w:val="PargrafodaLista"/>
+    </w:p>
+    <w:p>
+      <w:pPr>
+        <w:pStyle w:val="ListParagraph"/>
         <w:numPr>
           <w:ilvl w:val="2"/>
           <w:numId w:val="9"/>
@@ -1585,7 +1588,7 @@
     </w:p>
     <w:p>
       <w:pPr>
-        <w:pStyle w:val="PargrafodaLista"/>
+        <w:pStyle w:val="ListParagraph"/>
         <w:numPr>
           <w:ilvl w:val="2"/>
           <w:numId w:val="9"/>
@@ -1594,7 +1597,7 @@
           <w:lang w:val="en-GB"/>
         </w:rPr>
       </w:pPr>
-      <w:del w:id="54" w:author="Carla" w:date="2013-04-06T20:51:00Z">
+      <w:del w:id="58" w:author="Carla" w:date="2013-04-06T20:51:00Z">
         <w:r>
           <w:rPr>
             <w:lang w:val="en-GB"/>
@@ -1602,7 +1605,7 @@
           <w:delText>Must be made a</w:delText>
         </w:r>
       </w:del>
-      <w:ins w:id="55" w:author="Carla" w:date="2013-04-06T20:51:00Z">
+      <w:ins w:id="59" w:author="Carla" w:date="2013-04-06T20:51:00Z">
         <w:r>
           <w:rPr>
             <w:lang w:val="en-GB"/>
@@ -1616,7 +1619,7 @@
         </w:rPr>
         <w:t>n initial meeting</w:t>
       </w:r>
-      <w:ins w:id="56" w:author="Carla" w:date="2013-04-06T20:51:00Z">
+      <w:ins w:id="60" w:author="Carla" w:date="2013-04-06T20:51:00Z">
         <w:r>
           <w:rPr>
             <w:lang w:val="en-GB"/>
@@ -1630,7 +1633,7 @@
         </w:rPr>
         <w:t xml:space="preserve"> to analyse the</w:t>
       </w:r>
-      <w:ins w:id="57" w:author="Carla" w:date="2013-04-06T20:51:00Z">
+      <w:ins w:id="61" w:author="Carla" w:date="2013-04-06T20:51:00Z">
         <w:r>
           <w:rPr>
             <w:lang w:val="en-GB"/>
@@ -1647,7 +1650,7 @@
     </w:p>
     <w:p>
       <w:pPr>
-        <w:pStyle w:val="PargrafodaLista"/>
+        <w:pStyle w:val="ListParagraph"/>
         <w:numPr>
           <w:ilvl w:val="2"/>
           <w:numId w:val="9"/>
@@ -1683,7 +1686,7 @@
     </w:p>
     <w:p>
       <w:pPr>
-        <w:pStyle w:val="PargrafodaLista"/>
+        <w:pStyle w:val="ListParagraph"/>
         <w:numPr>
           <w:ilvl w:val="1"/>
           <w:numId w:val="9"/>
@@ -1701,7 +1704,7 @@
     </w:p>
     <w:p>
       <w:pPr>
-        <w:pStyle w:val="PargrafodaLista"/>
+        <w:pStyle w:val="ListParagraph"/>
         <w:numPr>
           <w:ilvl w:val="2"/>
           <w:numId w:val="9"/>
@@ -1716,7 +1719,7 @@
         </w:rPr>
         <w:t>The actual process is more similar to a test plan, renam</w:t>
       </w:r>
-      <w:ins w:id="58" w:author="Carla" w:date="2013-04-06T20:52:00Z">
+      <w:ins w:id="62" w:author="Carla" w:date="2013-04-06T20:52:00Z">
         <w:r>
           <w:rPr>
             <w:lang w:val="en-GB"/>
@@ -1724,7 +1727,7 @@
           <w:t>ing</w:t>
         </w:r>
       </w:ins>
-      <w:del w:id="59" w:author="Carla" w:date="2013-04-06T20:52:00Z">
+      <w:del w:id="63" w:author="Carla" w:date="2013-04-06T20:52:00Z">
         <w:r>
           <w:rPr>
             <w:lang w:val="en-GB"/>
@@ -1741,17 +1744,27 @@
     </w:p>
     <w:p>
       <w:pPr>
-        <w:pStyle w:val="PargrafodaLista"/>
+        <w:pStyle w:val="ListParagraph"/>
         <w:numPr>
           <w:ilvl w:val="2"/>
           <w:numId w:val="9"/>
         </w:numPr>
         <w:rPr>
-          <w:lang w:val="en-GB"/>
-        </w:rPr>
-      </w:pPr>
-      <w:commentRangeStart w:id="60"/>
-      <w:del w:id="61" w:author="David Silva" w:date="2013-04-07T18:24:00Z">
+          <w:del w:id="64" w:author="David Silva" w:date="2013-04-07T20:16:00Z"/>
+          <w:lang w:val="en-GB"/>
+        </w:rPr>
+        <w:pPrChange w:id="65" w:author="David Silva" w:date="2013-04-07T20:16:00Z">
+          <w:pPr>
+            <w:pStyle w:val="ListParagraph"/>
+            <w:numPr>
+              <w:ilvl w:val="2"/>
+              <w:numId w:val="9"/>
+            </w:numPr>
+            <w:ind w:left="2160" w:hanging="180"/>
+          </w:pPr>
+        </w:pPrChange>
+      </w:pPr>
+      <w:del w:id="66" w:author="David Silva" w:date="2013-04-07T18:24:00Z">
         <w:r>
           <w:rPr>
             <w:lang w:val="en-GB"/>
@@ -1759,7 +1772,7 @@
           <w:delText xml:space="preserve">Some </w:delText>
         </w:r>
       </w:del>
-      <w:ins w:id="62" w:author="David Silva" w:date="2013-04-07T18:24:00Z">
+      <w:ins w:id="67" w:author="David Silva" w:date="2013-04-07T18:24:00Z">
         <w:r>
           <w:rPr>
             <w:lang w:val="en-GB"/>
@@ -1773,7 +1786,7 @@
         </w:rPr>
         <w:t>metric</w:t>
       </w:r>
-      <w:ins w:id="63" w:author="Carla" w:date="2013-04-06T20:53:00Z">
+      <w:ins w:id="68" w:author="Carla" w:date="2013-04-06T20:53:00Z">
         <w:r>
           <w:rPr>
             <w:lang w:val="en-GB"/>
@@ -1787,17 +1800,10 @@
         </w:rPr>
         <w:t xml:space="preserve"> must be defined (p. ex: Number of unit tests)</w:t>
       </w:r>
-      <w:commentRangeEnd w:id="60"/>
-      <w:r>
-        <w:rPr>
-          <w:rStyle w:val="Refdecomentrio"/>
-        </w:rPr>
-        <w:commentReference w:id="60"/>
-      </w:r>
-    </w:p>
-    <w:p>
-      <w:pPr>
-        <w:pStyle w:val="PargrafodaLista"/>
+    </w:p>
+    <w:p>
+      <w:pPr>
+        <w:pStyle w:val="ListParagraph"/>
         <w:numPr>
           <w:ilvl w:val="2"/>
           <w:numId w:val="9"/>
@@ -1805,47 +1811,59 @@
         <w:rPr>
           <w:lang w:val="en-GB"/>
         </w:rPr>
-      </w:pPr>
-      <w:commentRangeStart w:id="64"/>
-      <w:r>
-        <w:rPr>
-          <w:lang w:val="en-GB"/>
-        </w:rPr>
-        <w:t xml:space="preserve">Designate at least the </w:t>
-      </w:r>
-      <w:commentRangeStart w:id="65"/>
-      <w:commentRangeStart w:id="66"/>
-      <w:r>
-        <w:rPr>
-          <w:lang w:val="en-GB"/>
-        </w:rPr>
-        <w:t>number of created, concluded and failed tests</w:t>
-      </w:r>
-      <w:commentRangeEnd w:id="65"/>
-      <w:r>
-        <w:rPr>
-          <w:rStyle w:val="Refdecomentrio"/>
-        </w:rPr>
-        <w:commentReference w:id="65"/>
-      </w:r>
-      <w:commentRangeEnd w:id="66"/>
-      <w:r>
-        <w:rPr>
-          <w:rStyle w:val="Refdecomentrio"/>
-        </w:rPr>
-        <w:commentReference w:id="66"/>
-      </w:r>
-      <w:commentRangeEnd w:id="64"/>
-      <w:r>
-        <w:rPr>
-          <w:rStyle w:val="Refdecomentrio"/>
-        </w:rPr>
-        <w:commentReference w:id="64"/>
-      </w:r>
-    </w:p>
-    <w:p>
-      <w:pPr>
-        <w:pStyle w:val="PargrafodaLista"/>
+        <w:pPrChange w:id="69" w:author="David Silva" w:date="2013-04-07T20:16:00Z">
+          <w:pPr>
+            <w:pStyle w:val="ListParagraph"/>
+            <w:numPr>
+              <w:ilvl w:val="2"/>
+              <w:numId w:val="9"/>
+            </w:numPr>
+            <w:ind w:left="2160" w:hanging="180"/>
+          </w:pPr>
+        </w:pPrChange>
+      </w:pPr>
+      <w:commentRangeStart w:id="70"/>
+      <w:del w:id="71" w:author="David Silva" w:date="2013-04-07T20:16:00Z">
+        <w:r>
+          <w:rPr>
+            <w:lang w:val="en-GB"/>
+          </w:rPr>
+          <w:delText xml:space="preserve">Designate at least the </w:delText>
+        </w:r>
+        <w:commentRangeStart w:id="72"/>
+        <w:commentRangeStart w:id="73"/>
+        <w:r>
+          <w:rPr>
+            <w:lang w:val="en-GB"/>
+          </w:rPr>
+          <w:delText>number of created, concluded and failed tests</w:delText>
+        </w:r>
+        <w:commentRangeEnd w:id="72"/>
+        <w:r>
+          <w:rPr>
+            <w:rStyle w:val="CommentReference"/>
+          </w:rPr>
+          <w:commentReference w:id="72"/>
+        </w:r>
+        <w:commentRangeEnd w:id="73"/>
+        <w:r>
+          <w:rPr>
+            <w:rStyle w:val="CommentReference"/>
+          </w:rPr>
+          <w:commentReference w:id="73"/>
+        </w:r>
+        <w:commentRangeEnd w:id="70"/>
+        <w:r>
+          <w:rPr>
+            <w:rStyle w:val="CommentReference"/>
+          </w:rPr>
+          <w:commentReference w:id="70"/>
+        </w:r>
+      </w:del>
+    </w:p>
+    <w:p>
+      <w:pPr>
+        <w:pStyle w:val="ListParagraph"/>
         <w:numPr>
           <w:ilvl w:val="1"/>
           <w:numId w:val="9"/>
@@ -1863,7 +1881,7 @@
     </w:p>
     <w:p>
       <w:pPr>
-        <w:pStyle w:val="PargrafodaLista"/>
+        <w:pStyle w:val="ListParagraph"/>
         <w:ind w:left="1440"/>
         <w:rPr>
           <w:lang w:val="en-GB"/>
@@ -1872,7 +1890,7 @@
     </w:p>
     <w:p>
       <w:pPr>
-        <w:pStyle w:val="PargrafodaLista"/>
+        <w:pStyle w:val="ListParagraph"/>
         <w:numPr>
           <w:ilvl w:val="1"/>
           <w:numId w:val="9"/>
@@ -1896,7 +1914,7 @@
     </w:p>
     <w:p>
       <w:pPr>
-        <w:pStyle w:val="PargrafodaLista"/>
+        <w:pStyle w:val="ListParagraph"/>
         <w:numPr>
           <w:ilvl w:val="2"/>
           <w:numId w:val="9"/>
@@ -2480,7 +2498,7 @@
     </w:p>
     <w:p>
       <w:pPr>
-        <w:pStyle w:val="PargrafodaLista"/>
+        <w:pStyle w:val="ListParagraph"/>
         <w:spacing w:after="200"/>
         <w:jc w:val="both"/>
         <w:rPr>
@@ -2529,14 +2547,14 @@
         </w:rPr>
         <w:t>–</w:t>
       </w:r>
-      <w:del w:id="67" w:author="David Silva" w:date="2013-04-07T18:46:00Z">
+      <w:del w:id="74" w:author="David Silva" w:date="2013-04-07T18:46:00Z">
         <w:r>
           <w:rPr>
             <w:lang w:val="en-GB"/>
           </w:rPr>
           <w:delText xml:space="preserve"> </w:delText>
         </w:r>
-        <w:commentRangeStart w:id="68"/>
+        <w:commentRangeStart w:id="75"/>
         <w:r>
           <w:rPr>
             <w:b/>
@@ -2545,7 +2563,7 @@
           <w:delText xml:space="preserve">Almost </w:delText>
         </w:r>
       </w:del>
-      <w:del w:id="69" w:author="David Silva" w:date="2013-04-07T19:17:00Z">
+      <w:del w:id="76" w:author="David Silva" w:date="2013-04-07T19:17:00Z">
         <w:r>
           <w:rPr>
             <w:b/>
@@ -2553,15 +2571,15 @@
           </w:rPr>
           <w:delText>Done</w:delText>
         </w:r>
-        <w:commentRangeEnd w:id="68"/>
-        <w:r>
-          <w:rPr>
-            <w:rStyle w:val="Refdecomentrio"/>
-          </w:rPr>
-          <w:commentReference w:id="68"/>
+        <w:commentRangeEnd w:id="75"/>
+        <w:r>
+          <w:rPr>
+            <w:rStyle w:val="CommentReference"/>
+          </w:rPr>
+          <w:commentReference w:id="75"/>
         </w:r>
       </w:del>
-      <w:ins w:id="70" w:author="David Silva" w:date="2013-04-07T19:17:00Z">
+      <w:ins w:id="77" w:author="David Silva" w:date="2013-04-07T19:17:00Z">
         <w:r>
           <w:rPr>
             <w:b/>
@@ -2639,14 +2657,14 @@
         </w:rPr>
         <w:t xml:space="preserve"> –</w:t>
       </w:r>
-      <w:del w:id="71" w:author="David Silva" w:date="2013-04-07T18:46:00Z">
+      <w:del w:id="78" w:author="David Silva" w:date="2013-04-07T18:46:00Z">
         <w:r>
           <w:rPr>
             <w:lang w:val="en-GB"/>
           </w:rPr>
           <w:delText xml:space="preserve"> </w:delText>
         </w:r>
-        <w:commentRangeStart w:id="72"/>
+        <w:commentRangeStart w:id="79"/>
         <w:r>
           <w:rPr>
             <w:b/>
@@ -2655,7 +2673,7 @@
           <w:delText xml:space="preserve">Almost </w:delText>
         </w:r>
       </w:del>
-      <w:del w:id="73" w:author="David Silva" w:date="2013-04-07T19:17:00Z">
+      <w:del w:id="80" w:author="David Silva" w:date="2013-04-07T19:17:00Z">
         <w:r>
           <w:rPr>
             <w:b/>
@@ -2663,15 +2681,15 @@
           </w:rPr>
           <w:delText>Done</w:delText>
         </w:r>
-        <w:commentRangeEnd w:id="72"/>
-        <w:r>
-          <w:rPr>
-            <w:rStyle w:val="Refdecomentrio"/>
-          </w:rPr>
-          <w:commentReference w:id="72"/>
+        <w:commentRangeEnd w:id="79"/>
+        <w:r>
+          <w:rPr>
+            <w:rStyle w:val="CommentReference"/>
+          </w:rPr>
+          <w:commentReference w:id="79"/>
         </w:r>
       </w:del>
-      <w:ins w:id="74" w:author="David Silva" w:date="2013-04-07T19:17:00Z">
+      <w:ins w:id="81" w:author="David Silva" w:date="2013-04-07T19:17:00Z">
         <w:r>
           <w:rPr>
             <w:b/>
@@ -2680,8 +2698,6 @@
           <w:t>Done</w:t>
         </w:r>
       </w:ins>
-      <w:bookmarkStart w:id="75" w:name="_GoBack"/>
-      <w:bookmarkEnd w:id="75"/>
     </w:p>
     <w:p>
       <w:pPr>
@@ -2743,7 +2759,7 @@
       <w:pPr>
         <w:ind w:firstLine="708"/>
         <w:rPr>
-          <w:del w:id="76" w:author="David Silva" w:date="2013-04-07T18:52:00Z"/>
+          <w:del w:id="82" w:author="David Silva" w:date="2013-04-07T18:52:00Z"/>
           <w:b/>
           <w:lang w:val="en-GB"/>
         </w:rPr>
@@ -2798,7 +2814,7 @@
           <w:lang w:val="en-GB"/>
         </w:rPr>
       </w:pPr>
-      <w:del w:id="77" w:author="David Silva" w:date="2013-04-07T18:52:00Z">
+      <w:del w:id="83" w:author="David Silva" w:date="2013-04-07T18:52:00Z">
         <w:r>
           <w:rPr>
             <w:lang w:val="en-GB"/>
@@ -2811,7 +2827,7 @@
           </w:rPr>
           <w:delText xml:space="preserve"> – </w:delText>
         </w:r>
-        <w:commentRangeStart w:id="78"/>
+        <w:commentRangeStart w:id="84"/>
         <w:r>
           <w:rPr>
             <w:lang w:val="en-GB"/>
@@ -2836,18 +2852,18 @@
           </w:rPr>
           <w:delText>t and Control Process – DS &amp; RG</w:delText>
         </w:r>
-        <w:commentRangeEnd w:id="78"/>
-        <w:r>
-          <w:rPr>
-            <w:rStyle w:val="Refdecomentrio"/>
-          </w:rPr>
-          <w:commentReference w:id="78"/>
+        <w:commentRangeEnd w:id="84"/>
+        <w:r>
+          <w:rPr>
+            <w:rStyle w:val="CommentReference"/>
+          </w:rPr>
+          <w:commentReference w:id="84"/>
         </w:r>
       </w:del>
     </w:p>
     <w:p>
       <w:pPr>
-        <w:pStyle w:val="PargrafodaLista"/>
+        <w:pStyle w:val="ListParagraph"/>
         <w:spacing w:after="200"/>
         <w:jc w:val="both"/>
         <w:rPr>
@@ -2860,7 +2876,7 @@
         </w:rPr>
         <w:t>AI1</w:t>
       </w:r>
-      <w:ins w:id="79" w:author="David Silva" w:date="2013-04-07T18:52:00Z">
+      <w:ins w:id="85" w:author="David Silva" w:date="2013-04-07T18:52:00Z">
         <w:r>
           <w:rPr>
             <w:lang w:val="en-US"/>
@@ -2868,7 +2884,7 @@
           <w:t>8</w:t>
         </w:r>
       </w:ins>
-      <w:del w:id="80" w:author="David Silva" w:date="2013-04-07T18:52:00Z">
+      <w:del w:id="86" w:author="David Silva" w:date="2013-04-07T18:52:00Z">
         <w:r>
           <w:rPr>
             <w:lang w:val="en-US"/>
@@ -2931,7 +2947,7 @@
     </w:p>
     <w:p>
       <w:pPr>
-        <w:pStyle w:val="PargrafodaLista"/>
+        <w:pStyle w:val="ListParagraph"/>
         <w:spacing w:after="200"/>
         <w:jc w:val="both"/>
         <w:rPr>
@@ -2941,7 +2957,7 @@
     </w:p>
     <w:p>
       <w:pPr>
-        <w:pStyle w:val="PargrafodaLista"/>
+        <w:pStyle w:val="ListParagraph"/>
         <w:spacing w:after="200"/>
         <w:jc w:val="both"/>
         <w:rPr>
@@ -3084,7 +3100,7 @@
       <w:proofErr w:type="spellEnd"/>
     </w:p>
     <w:sectPr>
-      <w:headerReference w:type="default" r:id="rId8"/>
+      <w:headerReference w:type="default" r:id="rId9"/>
       <w:pgSz w:w="11906" w:h="16838"/>
       <w:pgMar w:top="1417" w:right="1701" w:bottom="1417" w:left="1701" w:header="708" w:footer="708" w:gutter="0"/>
       <w:cols w:space="708"/>
@@ -3095,15 +3111,15 @@
 </file>
 
 <file path=word/comments.xml><?xml version="1.0" encoding="utf-8"?>
-<w:comments xmlns:ve="http://schemas.openxmlformats.org/markup-compatibility/2006" xmlns:o="urn:schemas-microsoft-com:office:office" xmlns:r="http://schemas.openxmlformats.org/officeDocument/2006/relationships" xmlns:m="http://schemas.openxmlformats.org/officeDocument/2006/math" xmlns:v="urn:schemas-microsoft-com:vml" xmlns:wp="http://schemas.openxmlformats.org/drawingml/2006/wordprocessingDrawing" xmlns:w10="urn:schemas-microsoft-com:office:word" xmlns:w="http://schemas.openxmlformats.org/wordprocessingml/2006/main" xmlns:wne="http://schemas.microsoft.com/office/word/2006/wordml">
+<w:comments xmlns:wpc="http://schemas.microsoft.com/office/word/2010/wordprocessingCanvas" xmlns:mc="http://schemas.openxmlformats.org/markup-compatibility/2006" xmlns:o="urn:schemas-microsoft-com:office:office" xmlns:r="http://schemas.openxmlformats.org/officeDocument/2006/relationships" xmlns:m="http://schemas.openxmlformats.org/officeDocument/2006/math" xmlns:v="urn:schemas-microsoft-com:vml" xmlns:wp14="http://schemas.microsoft.com/office/word/2010/wordprocessingDrawing" xmlns:wp="http://schemas.openxmlformats.org/drawingml/2006/wordprocessingDrawing" xmlns:w10="urn:schemas-microsoft-com:office:word" xmlns:w="http://schemas.openxmlformats.org/wordprocessingml/2006/main" xmlns:w14="http://schemas.microsoft.com/office/word/2010/wordml" xmlns:w15="http://schemas.microsoft.com/office/word/2012/wordml" xmlns:wpg="http://schemas.microsoft.com/office/word/2010/wordprocessingGroup" xmlns:wpi="http://schemas.microsoft.com/office/word/2010/wordprocessingInk" xmlns:wne="http://schemas.microsoft.com/office/word/2006/wordml" xmlns:wps="http://schemas.microsoft.com/office/word/2010/wordprocessingShape" mc:Ignorable="w14 w15 wp14">
   <w:comment w:id="1" w:author="Carla" w:date="2013-04-06T20:30:00Z" w:initials="C">
     <w:p>
       <w:pPr>
-        <w:pStyle w:val="Textodecomentrio"/>
-      </w:pPr>
-      <w:r>
-        <w:rPr>
-          <w:rStyle w:val="Refdecomentrio"/>
+        <w:pStyle w:val="CommentText"/>
+      </w:pPr>
+      <w:r>
+        <w:rPr>
+          <w:rStyle w:val="CommentReference"/>
         </w:rPr>
         <w:annotationRef/>
       </w:r>
@@ -3124,7 +3140,7 @@
     </w:p>
     <w:p>
       <w:pPr>
-        <w:pStyle w:val="Textodecomentrio"/>
+        <w:pStyle w:val="CommentText"/>
         <w:rPr>
           <w:lang w:val="en-US"/>
         </w:rPr>
@@ -3194,507 +3210,315 @@
       </w:r>
     </w:p>
   </w:comment>
-  <w:comment w:id="11" w:author="Carla" w:date="2013-04-07T19:52:00Z" w:initials="C">
-    <w:p>
-      <w:pPr>
-        <w:pStyle w:val="Textodecomentrio"/>
-      </w:pPr>
-      <w:r>
-        <w:rPr>
-          <w:rStyle w:val="Refdecomentrio"/>
+  <w:comment w:id="15" w:author="Carla" w:date="2013-04-06T20:34:00Z" w:initials="C">
+    <w:p>
+      <w:pPr>
+        <w:pStyle w:val="CommentText"/>
+      </w:pPr>
+      <w:r>
+        <w:rPr>
+          <w:rStyle w:val="CommentReference"/>
         </w:rPr>
         <w:annotationRef/>
       </w:r>
       <w:r>
-        <w:t xml:space="preserve">Acho que não era a base de dados, mas sim os casos de uso. A base de dados é </w:t>
+        <w:t xml:space="preserve">O previsto para o SRS acho que são 20h não 13h e assim sendo este </w:t>
+      </w:r>
+      <w:proofErr w:type="gramStart"/>
+      <w:r>
+        <w:t>comentário  não</w:t>
+      </w:r>
+      <w:proofErr w:type="gramEnd"/>
+      <w:r>
+        <w:t xml:space="preserve"> faz sentido</w:t>
+      </w:r>
+    </w:p>
+  </w:comment>
+  <w:comment w:id="22" w:author="Carla" w:date="2013-04-06T21:06:00Z" w:initials="C">
+    <w:p>
+      <w:pPr>
+        <w:pStyle w:val="CommentText"/>
+      </w:pPr>
+      <w:r>
+        <w:rPr>
+          <w:rStyle w:val="CommentReference"/>
+        </w:rPr>
+        <w:annotationRef/>
+      </w:r>
+      <w:r>
+        <w:t>Que conceitos? Os atributos ou estas a falar de outra coisa</w:t>
+      </w:r>
+    </w:p>
+  </w:comment>
+  <w:comment w:id="30" w:author="Carla" w:date="2013-04-07T19:55:00Z" w:initials="C">
+    <w:p>
+      <w:pPr>
+        <w:pStyle w:val="CommentText"/>
+      </w:pPr>
+      <w:r>
+        <w:rPr>
+          <w:rStyle w:val="CommentReference"/>
+        </w:rPr>
+        <w:annotationRef/>
+      </w:r>
+      <w:r>
+        <w:t>O que estas a indicar como tipo é um atributo de qualidade. Não faz sentido dizeres que a usabilidade deve estar organizada por usabilidade ou a performance por performance</w:t>
+      </w:r>
+    </w:p>
+  </w:comment>
+  <w:comment w:id="44" w:author="Carla" w:date="2013-04-06T21:05:00Z" w:initials="C">
+    <w:p>
+      <w:pPr>
+        <w:pStyle w:val="CommentText"/>
+      </w:pPr>
+      <w:r>
+        <w:rPr>
+          <w:rStyle w:val="CommentReference"/>
+        </w:rPr>
+        <w:annotationRef/>
+      </w:r>
+      <w:r>
+        <w:t>Aceites como? Aceites como atributos ou poder ser validado que possuem esses atributos?</w:t>
+      </w:r>
+    </w:p>
+  </w:comment>
+  <w:comment w:id="35" w:author="Carla" w:date="2013-04-07T20:05:00Z" w:initials="C">
+    <w:p>
+      <w:pPr>
+        <w:pStyle w:val="CommentText"/>
+        <w:rPr>
+          <w:lang w:val="en-US"/>
+        </w:rPr>
+      </w:pPr>
+      <w:r>
+        <w:rPr>
+          <w:rStyle w:val="CommentReference"/>
+        </w:rPr>
+        <w:annotationRef/>
       </w:r>
       <w:proofErr w:type="spellStart"/>
       <w:r>
-        <w:t>so</w:t>
+        <w:rPr>
+          <w:lang w:val="en-US"/>
+        </w:rPr>
+        <w:t>Alternativa</w:t>
       </w:r>
       <w:proofErr w:type="spellEnd"/>
       <w:r>
-        <w:t xml:space="preserve"> depois de se ter os requisitos aprovados.</w:t>
+        <w:rPr>
+          <w:lang w:val="en-US"/>
+        </w:rPr>
+        <w:t>:</w:t>
+      </w:r>
+    </w:p>
+    <w:p>
+      <w:pPr>
+        <w:pStyle w:val="CommentText"/>
+      </w:pPr>
+      <w:r>
+        <w:rPr>
+          <w:lang w:val="en-US"/>
+        </w:rPr>
+        <w:t>In order to access</w:t>
+      </w:r>
+      <w:r>
+        <w:rPr>
+          <w:lang w:val="en-US"/>
+        </w:rPr>
+        <w:t xml:space="preserve"> the presence of some q</w:t>
+      </w:r>
+      <w:r>
+        <w:rPr>
+          <w:lang w:val="en-US"/>
+        </w:rPr>
+        <w:t>u</w:t>
+      </w:r>
+      <w:r>
+        <w:rPr>
+          <w:lang w:val="en-US"/>
+        </w:rPr>
+        <w:t>a</w:t>
+      </w:r>
+      <w:r>
+        <w:rPr>
+          <w:lang w:val="en-US"/>
+        </w:rPr>
+        <w:t>lity attributes tests with</w:t>
+      </w:r>
+      <w:r>
+        <w:rPr>
+          <w:lang w:val="en-US"/>
+        </w:rPr>
+        <w:t xml:space="preserve"> defined thresholds must be designed. </w:t>
+      </w:r>
+      <w:r>
+        <w:t xml:space="preserve">For </w:t>
+      </w:r>
+      <w:proofErr w:type="spellStart"/>
+      <w:r>
+        <w:t>instance</w:t>
+      </w:r>
+      <w:proofErr w:type="spellEnd"/>
+      <w:r>
+        <w:t xml:space="preserve"> time </w:t>
+      </w:r>
+      <w:proofErr w:type="spellStart"/>
+      <w:r>
+        <w:t>limits</w:t>
+      </w:r>
+      <w:proofErr w:type="spellEnd"/>
+      <w:r>
+        <w:t xml:space="preserve"> for </w:t>
+      </w:r>
+      <w:proofErr w:type="spellStart"/>
+      <w:r>
+        <w:t>certain</w:t>
+      </w:r>
+      <w:proofErr w:type="spellEnd"/>
+      <w:r>
+        <w:t xml:space="preserve"> </w:t>
+      </w:r>
+      <w:proofErr w:type="spellStart"/>
+      <w:r>
+        <w:t>actions</w:t>
+      </w:r>
+      <w:proofErr w:type="spellEnd"/>
+      <w:r>
+        <w:t xml:space="preserve">.  </w:t>
       </w:r>
     </w:p>
   </w:comment>
-  <w:comment w:id="3" w:author="Carla" w:date="2013-04-06T20:44:00Z" w:initials="C">
-    <w:p>
-      <w:pPr>
-        <w:pStyle w:val="Textodecomentrio"/>
-      </w:pPr>
-      <w:r>
-        <w:rPr>
-          <w:rStyle w:val="Refdecomentrio"/>
+  <w:comment w:id="54" w:author="Carla" w:date="2013-04-06T20:50:00Z" w:initials="C">
+    <w:p>
+      <w:pPr>
+        <w:pStyle w:val="CommentText"/>
+      </w:pPr>
+      <w:r>
+        <w:rPr>
+          <w:rStyle w:val="CommentReference"/>
         </w:rPr>
         <w:annotationRef/>
       </w:r>
       <w:r>
-        <w:t>1º Não deves usar iniciais sem teres em algum sítio por extenso.</w:t>
-      </w:r>
-    </w:p>
-    <w:p>
-      <w:pPr>
-        <w:pStyle w:val="Textodecomentrio"/>
-      </w:pPr>
-      <w:r>
-        <w:t>2º Comparando este comentário com o ponto C não faz sentido. Tas a dizer que tínhamos pouco tempo para o SRS mas para cortar no tempo</w:t>
-      </w:r>
-    </w:p>
-    <w:p>
-      <w:pPr>
-        <w:pStyle w:val="Textodecomentrio"/>
-      </w:pPr>
-      <w:r>
-        <w:t xml:space="preserve">3º </w:t>
+        <w:t>Parece que estas a implicar que o único problema que podemos ter é um atraso, o que pode não ser verdade. E mesmo que isso seja verdade para nós a nível de processo tem de ser geral</w:t>
+      </w:r>
+    </w:p>
+  </w:comment>
+  <w:comment w:id="72" w:author="Carla" w:date="2013-04-06T20:59:00Z" w:initials="C">
+    <w:p>
+      <w:pPr>
+        <w:pStyle w:val="CommentText"/>
+      </w:pPr>
+      <w:r>
+        <w:rPr>
+          <w:rStyle w:val="CommentReference"/>
+        </w:rPr>
+        <w:annotationRef/>
+      </w:r>
+      <w:r>
+        <w:t xml:space="preserve">Estas medidas já não estavam incluídas no </w:t>
       </w:r>
       <w:proofErr w:type="gramStart"/>
       <w:r>
-        <w:t>corrigir</w:t>
+        <w:t>processo??</w:t>
       </w:r>
       <w:proofErr w:type="gramEnd"/>
-      <w:r>
-        <w:t xml:space="preserve"> inglês</w:t>
-      </w:r>
     </w:p>
   </w:comment>
-  <w:comment w:id="14" w:author="Carla" w:date="2013-04-06T20:45:00Z" w:initials="C">
-    <w:p>
-      <w:pPr>
-        <w:pStyle w:val="Textodecomentrio"/>
-      </w:pPr>
-      <w:r>
-        <w:rPr>
-          <w:rStyle w:val="Refdecomentrio"/>
+  <w:comment w:id="73" w:author="David Silva" w:date="2013-04-07T19:58:00Z" w:initials="DS">
+    <w:p>
+      <w:pPr>
+        <w:pStyle w:val="CommentText"/>
+      </w:pPr>
+      <w:r>
+        <w:rPr>
+          <w:rStyle w:val="CommentReference"/>
         </w:rPr>
         <w:annotationRef/>
       </w:r>
       <w:r>
-        <w:t xml:space="preserve">Que resultado? Devias ser mais </w:t>
+        <w:t xml:space="preserve">Acredito que sim, mas o prof falou disto durante </w:t>
       </w:r>
       <w:proofErr w:type="gramStart"/>
       <w:r>
-        <w:t>especifico</w:t>
+        <w:t>a mee</w:t>
+      </w:r>
+      <w:r>
+        <w:t>ting</w:t>
       </w:r>
       <w:proofErr w:type="gramEnd"/>
       <w:r>
-        <w:t xml:space="preserve"> no que melhora.</w:t>
+        <w:t>. Devo ignorar e apagar ou têm alguma sugestão?</w:t>
+      </w:r>
+      <w:r>
+        <w:t xml:space="preserve"> </w:t>
       </w:r>
     </w:p>
   </w:comment>
-  <w:comment w:id="17" w:author="Carla" w:date="2013-04-06T20:34:00Z" w:initials="C">
-    <w:p>
-      <w:pPr>
-        <w:pStyle w:val="Textodecomentrio"/>
-      </w:pPr>
-      <w:r>
-        <w:rPr>
-          <w:rStyle w:val="Refdecomentrio"/>
+  <w:comment w:id="70" w:author="Carla" w:date="2013-04-07T19:58:00Z" w:initials="C">
+    <w:p>
+      <w:pPr>
+        <w:pStyle w:val="CommentText"/>
+      </w:pPr>
+      <w:r>
+        <w:rPr>
+          <w:rStyle w:val="CommentReference"/>
         </w:rPr>
         <w:annotationRef/>
       </w:r>
       <w:r>
-        <w:t xml:space="preserve">O previsto para o SRS acho que são 20h não 13h e assim sendo este </w:t>
-      </w:r>
-      <w:proofErr w:type="gramStart"/>
-      <w:r>
-        <w:t>comentário  não</w:t>
-      </w:r>
-      <w:proofErr w:type="gramEnd"/>
-      <w:r>
-        <w:t xml:space="preserve"> faz sentido</w:t>
+        <w:t>Elimina</w:t>
       </w:r>
     </w:p>
   </w:comment>
-  <w:comment w:id="24" w:author="Carla" w:date="2013-04-06T21:06:00Z" w:initials="C">
-    <w:p>
-      <w:pPr>
-        <w:pStyle w:val="Textodecomentrio"/>
-      </w:pPr>
-      <w:r>
-        <w:rPr>
-          <w:rStyle w:val="Refdecomentrio"/>
+  <w:comment w:id="75" w:author="Carla" w:date="2013-04-06T20:54:00Z" w:initials="C">
+    <w:p>
+      <w:pPr>
+        <w:pStyle w:val="CommentText"/>
+      </w:pPr>
+      <w:r>
+        <w:rPr>
+          <w:rStyle w:val="CommentReference"/>
         </w:rPr>
         <w:annotationRef/>
       </w:r>
       <w:r>
-        <w:t>Que conceitos? Os atributos ou estas a falar de outra coisa</w:t>
+        <w:t xml:space="preserve">Esta tarefa tal como esta descrita esta feita. O processo foi </w:t>
+      </w:r>
+      <w:proofErr w:type="spellStart"/>
+      <w:r>
+        <w:t>inciado</w:t>
+      </w:r>
+      <w:proofErr w:type="spellEnd"/>
+      <w:r>
+        <w:t>.</w:t>
       </w:r>
     </w:p>
   </w:comment>
-  <w:comment w:id="31" w:author="Carla" w:date="2013-04-07T19:55:00Z" w:initials="C">
-    <w:p>
-      <w:pPr>
-        <w:pStyle w:val="Textodecomentrio"/>
-      </w:pPr>
-      <w:r>
-        <w:rPr>
-          <w:rStyle w:val="Refdecomentrio"/>
+  <w:comment w:id="79" w:author="Carla" w:date="2013-04-06T20:54:00Z" w:initials="C">
+    <w:p>
+      <w:pPr>
+        <w:pStyle w:val="CommentText"/>
+      </w:pPr>
+      <w:r>
+        <w:rPr>
+          <w:rStyle w:val="CommentReference"/>
         </w:rPr>
         <w:annotationRef/>
       </w:r>
       <w:r>
-        <w:t>O que estas a indicar como tipo é um atributo de qualidade. Não faz sentido dizeres que a usabilidade deve estar organizada por usabilidade ou a performance por performance</w:t>
+        <w:t>Mesmo que o comentário anterior</w:t>
       </w:r>
     </w:p>
   </w:comment>
-  <w:comment w:id="26" w:author="Carla" w:date="2013-04-06T21:08:00Z" w:initials="C">
-    <w:p>
-      <w:pPr>
-        <w:pStyle w:val="Textodecomentrio"/>
-      </w:pPr>
-      <w:r>
-        <w:rPr>
-          <w:rStyle w:val="Refdecomentrio"/>
-        </w:rPr>
-        <w:annotationRef/>
-      </w:r>
-      <w:r>
-        <w:t>1º Seguimento do comentário anterior.</w:t>
-      </w:r>
-    </w:p>
-    <w:p>
-      <w:pPr>
-        <w:pStyle w:val="Textodecomentrio"/>
-      </w:pPr>
-      <w:r>
-        <w:t xml:space="preserve">2º </w:t>
-      </w:r>
-      <w:proofErr w:type="gramStart"/>
-      <w:r>
-        <w:t>correção</w:t>
-      </w:r>
-      <w:proofErr w:type="gramEnd"/>
-      <w:r>
-        <w:t xml:space="preserve"> de inglês: não é “</w:t>
-      </w:r>
-      <w:proofErr w:type="spellStart"/>
-      <w:r>
-        <w:t>her</w:t>
-      </w:r>
-      <w:proofErr w:type="spellEnd"/>
-      <w:r>
-        <w:t>” mas sim “</w:t>
-      </w:r>
-      <w:proofErr w:type="spellStart"/>
-      <w:r>
-        <w:t>its</w:t>
-      </w:r>
-      <w:proofErr w:type="spellEnd"/>
-      <w:r>
-        <w:t xml:space="preserve">”. </w:t>
-      </w:r>
-    </w:p>
-  </w:comment>
-  <w:comment w:id="39" w:author="Carla" w:date="2013-04-06T21:05:00Z" w:initials="C">
-    <w:p>
-      <w:pPr>
-        <w:pStyle w:val="Textodecomentrio"/>
-      </w:pPr>
-      <w:r>
-        <w:rPr>
-          <w:rStyle w:val="Refdecomentrio"/>
-        </w:rPr>
-        <w:annotationRef/>
-      </w:r>
-      <w:r>
-        <w:t>Aceites como? Aceites como atributos ou poder ser validado que possuem esses atributos?</w:t>
-      </w:r>
-    </w:p>
-  </w:comment>
-  <w:comment w:id="32" w:author="Carla" w:date="2013-04-07T20:05:00Z" w:initials="C">
-    <w:p>
-      <w:pPr>
-        <w:pStyle w:val="Textodecomentrio"/>
-        <w:rPr>
-          <w:lang w:val="en-US"/>
-        </w:rPr>
-      </w:pPr>
-      <w:r>
-        <w:rPr>
-          <w:rStyle w:val="Refdecomentrio"/>
-        </w:rPr>
-        <w:annotationRef/>
-      </w:r>
-      <w:proofErr w:type="spellStart"/>
-      <w:r>
-        <w:rPr>
-          <w:lang w:val="en-US"/>
-        </w:rPr>
-        <w:t>Alternativa</w:t>
-      </w:r>
-      <w:proofErr w:type="spellEnd"/>
-      <w:r>
-        <w:rPr>
-          <w:lang w:val="en-US"/>
-        </w:rPr>
-        <w:t>:</w:t>
-      </w:r>
-    </w:p>
-    <w:p>
-      <w:pPr>
-        <w:pStyle w:val="Textodecomentrio"/>
-        <w:rPr>
-          <w:lang w:val="en-US"/>
-        </w:rPr>
-      </w:pPr>
-      <w:r>
-        <w:rPr>
-          <w:lang w:val="en-US"/>
-        </w:rPr>
-        <w:t>In order to access</w:t>
-      </w:r>
-      <w:r>
-        <w:rPr>
-          <w:lang w:val="en-US"/>
-        </w:rPr>
-        <w:t xml:space="preserve"> the presence of some q</w:t>
-      </w:r>
-      <w:r>
-        <w:rPr>
-          <w:lang w:val="en-US"/>
-        </w:rPr>
-        <w:t>u</w:t>
-      </w:r>
-      <w:r>
-        <w:rPr>
-          <w:lang w:val="en-US"/>
-        </w:rPr>
-        <w:t>a</w:t>
-      </w:r>
-      <w:r>
-        <w:rPr>
-          <w:lang w:val="en-US"/>
-        </w:rPr>
-        <w:t>lity attributes tests with</w:t>
-      </w:r>
-      <w:r>
-        <w:rPr>
-          <w:lang w:val="en-US"/>
-        </w:rPr>
-        <w:t xml:space="preserve"> defined thresholds must be designed. For instance time limits for certain actions. </w:t>
-      </w:r>
-      <w:r>
-        <w:rPr>
-          <w:lang w:val="en-US"/>
-        </w:rPr>
-        <w:t xml:space="preserve"> </w:t>
-      </w:r>
-    </w:p>
-  </w:comment>
-  <w:comment w:id="49" w:author="Carla" w:date="2013-04-06T20:50:00Z" w:initials="C">
-    <w:p>
-      <w:pPr>
-        <w:pStyle w:val="Textodecomentrio"/>
-      </w:pPr>
-      <w:r>
-        <w:rPr>
-          <w:rStyle w:val="Refdecomentrio"/>
-        </w:rPr>
-        <w:annotationRef/>
-      </w:r>
-      <w:r>
-        <w:t>Parece que estas a implicar que o único problema que podemos ter é um atraso, o que pode não ser verdade. E mesmo que isso seja verdade para nós a nível de processo tem de ser geral</w:t>
-      </w:r>
-    </w:p>
-  </w:comment>
-  <w:comment w:id="50" w:author="Carla" w:date="2013-04-06T21:00:00Z" w:initials="C">
-    <w:p>
-      <w:pPr>
-        <w:pStyle w:val="Textodecomentrio"/>
-      </w:pPr>
-      <w:r>
-        <w:rPr>
-          <w:rStyle w:val="Refdecomentrio"/>
-        </w:rPr>
-        <w:annotationRef/>
-      </w:r>
-      <w:r>
-        <w:t xml:space="preserve">Confuso. Que </w:t>
-      </w:r>
-      <w:proofErr w:type="gramStart"/>
-      <w:r>
-        <w:t>documentação??</w:t>
-      </w:r>
-      <w:proofErr w:type="gramEnd"/>
-      <w:r>
-        <w:t xml:space="preserve"> Que </w:t>
-      </w:r>
-      <w:proofErr w:type="spellStart"/>
-      <w:r>
-        <w:t>earned</w:t>
-      </w:r>
-      <w:proofErr w:type="spellEnd"/>
-      <w:r>
-        <w:t xml:space="preserve"> </w:t>
-      </w:r>
-      <w:proofErr w:type="spellStart"/>
-      <w:proofErr w:type="gramStart"/>
-      <w:r>
-        <w:t>value</w:t>
-      </w:r>
-      <w:proofErr w:type="spellEnd"/>
-      <w:r>
-        <w:t>??</w:t>
-      </w:r>
-      <w:proofErr w:type="gramEnd"/>
-    </w:p>
-  </w:comment>
-  <w:comment w:id="60" w:author="Carla" w:date="2013-04-06T20:59:00Z" w:initials="C">
-    <w:p>
-      <w:pPr>
-        <w:pStyle w:val="Textodecomentrio"/>
-      </w:pPr>
-      <w:r>
-        <w:rPr>
-          <w:rStyle w:val="Refdecomentrio"/>
-        </w:rPr>
-        <w:annotationRef/>
-      </w:r>
-      <w:r>
-        <w:t xml:space="preserve">Esta frase implica que não estavam nenhumas medidas definidas, quando estavam </w:t>
-      </w:r>
-      <w:proofErr w:type="spellStart"/>
-      <w:r>
-        <w:t>algumasdefinidas</w:t>
-      </w:r>
-      <w:proofErr w:type="spellEnd"/>
-      <w:r>
-        <w:t>.</w:t>
-      </w:r>
-    </w:p>
-  </w:comment>
-  <w:comment w:id="65" w:author="Carla" w:date="2013-04-06T20:59:00Z" w:initials="C">
-    <w:p>
-      <w:pPr>
-        <w:pStyle w:val="Textodecomentrio"/>
-      </w:pPr>
-      <w:r>
-        <w:rPr>
-          <w:rStyle w:val="Refdecomentrio"/>
-        </w:rPr>
-        <w:annotationRef/>
-      </w:r>
-      <w:r>
-        <w:t xml:space="preserve">Estas medidas já não estavam incluídas no </w:t>
-      </w:r>
-      <w:proofErr w:type="gramStart"/>
-      <w:r>
-        <w:t>processo??</w:t>
-      </w:r>
-      <w:proofErr w:type="gramEnd"/>
-    </w:p>
-  </w:comment>
-  <w:comment w:id="66" w:author="David Silva" w:date="2013-04-07T19:58:00Z" w:initials="DS">
-    <w:p>
-      <w:pPr>
-        <w:pStyle w:val="Textodecomentrio"/>
-      </w:pPr>
-      <w:r>
-        <w:rPr>
-          <w:rStyle w:val="Refdecomentrio"/>
-        </w:rPr>
-        <w:annotationRef/>
-      </w:r>
-      <w:r>
-        <w:t xml:space="preserve">Acredito que sim, mas o </w:t>
-      </w:r>
-      <w:proofErr w:type="gramStart"/>
-      <w:r>
-        <w:t>prof</w:t>
-      </w:r>
-      <w:proofErr w:type="gramEnd"/>
-      <w:r>
-        <w:t xml:space="preserve"> falou disto durante a mee</w:t>
-      </w:r>
-      <w:r>
-        <w:t>ting. Devo ignorar e apagar ou têm alguma sugestão?</w:t>
-      </w:r>
-      <w:r>
-        <w:t xml:space="preserve"> </w:t>
-      </w:r>
-    </w:p>
-  </w:comment>
-  <w:comment w:id="64" w:author="Carla" w:date="2013-04-07T19:58:00Z" w:initials="C">
-    <w:p>
-      <w:pPr>
-        <w:pStyle w:val="Textodecomentrio"/>
-      </w:pPr>
-      <w:r>
-        <w:rPr>
-          <w:rStyle w:val="Refdecomentrio"/>
-        </w:rPr>
-        <w:annotationRef/>
-      </w:r>
-      <w:r>
-        <w:t>Elimina</w:t>
-      </w:r>
-    </w:p>
-  </w:comment>
-  <w:comment w:id="68" w:author="Carla" w:date="2013-04-06T20:54:00Z" w:initials="C">
-    <w:p>
-      <w:pPr>
-        <w:pStyle w:val="Textodecomentrio"/>
-      </w:pPr>
-      <w:r>
-        <w:rPr>
-          <w:rStyle w:val="Refdecomentrio"/>
-        </w:rPr>
-        <w:annotationRef/>
-      </w:r>
-      <w:r>
-        <w:t xml:space="preserve">Esta tarefa tal como </w:t>
-      </w:r>
-      <w:proofErr w:type="gramStart"/>
-      <w:r>
-        <w:t>esta</w:t>
-      </w:r>
-      <w:proofErr w:type="gramEnd"/>
-      <w:r>
-        <w:t xml:space="preserve"> descrita </w:t>
-      </w:r>
-      <w:proofErr w:type="gramStart"/>
-      <w:r>
-        <w:t>esta</w:t>
-      </w:r>
-      <w:proofErr w:type="gramEnd"/>
-      <w:r>
-        <w:t xml:space="preserve"> feita. O processo foi </w:t>
-      </w:r>
-      <w:proofErr w:type="spellStart"/>
-      <w:r>
-        <w:t>inciado</w:t>
-      </w:r>
-      <w:proofErr w:type="spellEnd"/>
-      <w:r>
-        <w:t>.</w:t>
-      </w:r>
-    </w:p>
-  </w:comment>
-  <w:comment w:id="72" w:author="Carla" w:date="2013-04-06T20:54:00Z" w:initials="C">
-    <w:p>
-      <w:pPr>
-        <w:pStyle w:val="Textodecomentrio"/>
-      </w:pPr>
-      <w:r>
-        <w:rPr>
-          <w:rStyle w:val="Refdecomentrio"/>
-        </w:rPr>
-        <w:annotationRef/>
-      </w:r>
-      <w:r>
-        <w:t>Mesmo que o comentário anterior</w:t>
-      </w:r>
-    </w:p>
-  </w:comment>
-  <w:comment w:id="78" w:author="Carla" w:date="2013-04-06T20:56:00Z" w:initials="C">
-    <w:p>
-      <w:pPr>
-        <w:pStyle w:val="Textodecomentrio"/>
-      </w:pPr>
-      <w:r>
-        <w:rPr>
-          <w:rStyle w:val="Refdecomentrio"/>
+  <w:comment w:id="84" w:author="Carla" w:date="2013-04-06T20:56:00Z" w:initials="C">
+    <w:p>
+      <w:pPr>
+        <w:pStyle w:val="CommentText"/>
+      </w:pPr>
+      <w:r>
+        <w:rPr>
+          <w:rStyle w:val="CommentReference"/>
         </w:rPr>
         <w:annotationRef/>
       </w:r>
@@ -3711,26 +3535,24 @@
 
 <file path=word/commentsExtended.xml><?xml version="1.0" encoding="utf-8"?>
 <w15:commentsEx xmlns:wpc="http://schemas.microsoft.com/office/word/2010/wordprocessingCanvas" xmlns:mc="http://schemas.openxmlformats.org/markup-compatibility/2006" xmlns:o="urn:schemas-microsoft-com:office:office" xmlns:r="http://schemas.openxmlformats.org/officeDocument/2006/relationships" xmlns:m="http://schemas.openxmlformats.org/officeDocument/2006/math" xmlns:v="urn:schemas-microsoft-com:vml" xmlns:wp14="http://schemas.microsoft.com/office/word/2010/wordprocessingDrawing" xmlns:wp="http://schemas.openxmlformats.org/drawingml/2006/wordprocessingDrawing" xmlns:w10="urn:schemas-microsoft-com:office:word" xmlns:w="http://schemas.openxmlformats.org/wordprocessingml/2006/main" xmlns:w14="http://schemas.microsoft.com/office/word/2010/wordml" xmlns:w15="http://schemas.microsoft.com/office/word/2012/wordml" xmlns:wpg="http://schemas.microsoft.com/office/word/2010/wordprocessingGroup" xmlns:wpi="http://schemas.microsoft.com/office/word/2010/wordprocessingInk" xmlns:wne="http://schemas.microsoft.com/office/word/2006/wordml" xmlns:wps="http://schemas.microsoft.com/office/word/2010/wordprocessingShape" mc:Ignorable="w14 w15 wp14">
-  <w15:commentEx w15:paraId="4A5149DC" w15:done="0"/>
-  <w15:commentEx w15:paraId="3449A2ED" w15:done="0"/>
-  <w15:commentEx w15:paraId="07FC3205" w15:done="0"/>
-  <w15:commentEx w15:paraId="7117AE13" w15:done="0"/>
-  <w15:commentEx w15:paraId="347DFAF3" w15:done="0"/>
-  <w15:commentEx w15:paraId="0A22D33B" w15:done="0"/>
-  <w15:commentEx w15:paraId="750E2C5D" w15:done="0"/>
-  <w15:commentEx w15:paraId="3BC8D2E3" w15:done="0"/>
-  <w15:commentEx w15:paraId="224F25E9" w15:done="0"/>
-  <w15:commentEx w15:paraId="516E0E25" w15:done="0"/>
-  <w15:commentEx w15:paraId="06218B9E" w15:done="0"/>
-  <w15:commentEx w15:paraId="79163DBC" w15:paraIdParent="06218B9E" w15:done="0"/>
-  <w15:commentEx w15:paraId="4FF5EEA2" w15:done="0"/>
-  <w15:commentEx w15:paraId="28D0AC92" w15:done="0"/>
-  <w15:commentEx w15:paraId="68793035" w15:done="0"/>
+  <w15:commentEx w15:paraId="14FC2A56" w15:done="0"/>
+  <w15:commentEx w15:paraId="28F0ED66" w15:done="0"/>
+  <w15:commentEx w15:paraId="3DD038D2" w15:done="0"/>
+  <w15:commentEx w15:paraId="7820B72A" w15:done="0"/>
+  <w15:commentEx w15:paraId="1A1FAF29" w15:done="0"/>
+  <w15:commentEx w15:paraId="36CBD987" w15:done="0"/>
+  <w15:commentEx w15:paraId="4564DCD8" w15:done="0"/>
+  <w15:commentEx w15:paraId="49792B47" w15:done="0"/>
+  <w15:commentEx w15:paraId="487E1058" w15:done="0"/>
+  <w15:commentEx w15:paraId="2745D9BC" w15:done="0"/>
+  <w15:commentEx w15:paraId="3DBECC00" w15:done="0"/>
+  <w15:commentEx w15:paraId="5BA4F982" w15:done="0"/>
+  <w15:commentEx w15:paraId="6304E470" w15:done="0"/>
 </w15:commentsEx>
 </file>
 
 <file path=word/endnotes.xml><?xml version="1.0" encoding="utf-8"?>
-<w:endnotes xmlns:ve="http://schemas.openxmlformats.org/markup-compatibility/2006" xmlns:o="urn:schemas-microsoft-com:office:office" xmlns:r="http://schemas.openxmlformats.org/officeDocument/2006/relationships" xmlns:m="http://schemas.openxmlformats.org/officeDocument/2006/math" xmlns:v="urn:schemas-microsoft-com:vml" xmlns:wp="http://schemas.openxmlformats.org/drawingml/2006/wordprocessingDrawing" xmlns:w10="urn:schemas-microsoft-com:office:word" xmlns:w="http://schemas.openxmlformats.org/wordprocessingml/2006/main" xmlns:wne="http://schemas.microsoft.com/office/word/2006/wordml">
+<w:endnotes xmlns:wpc="http://schemas.microsoft.com/office/word/2010/wordprocessingCanvas" xmlns:mc="http://schemas.openxmlformats.org/markup-compatibility/2006" xmlns:o="urn:schemas-microsoft-com:office:office" xmlns:r="http://schemas.openxmlformats.org/officeDocument/2006/relationships" xmlns:m="http://schemas.openxmlformats.org/officeDocument/2006/math" xmlns:v="urn:schemas-microsoft-com:vml" xmlns:wp14="http://schemas.microsoft.com/office/word/2010/wordprocessingDrawing" xmlns:wp="http://schemas.openxmlformats.org/drawingml/2006/wordprocessingDrawing" xmlns:w10="urn:schemas-microsoft-com:office:word" xmlns:w="http://schemas.openxmlformats.org/wordprocessingml/2006/main" xmlns:w14="http://schemas.microsoft.com/office/word/2010/wordml" xmlns:w15="http://schemas.microsoft.com/office/word/2012/wordml" xmlns:wpg="http://schemas.microsoft.com/office/word/2010/wordprocessingGroup" xmlns:wpi="http://schemas.microsoft.com/office/word/2010/wordprocessingInk" xmlns:wne="http://schemas.microsoft.com/office/word/2006/wordml" xmlns:wps="http://schemas.microsoft.com/office/word/2010/wordprocessingShape" mc:Ignorable="w14 w15 wp14">
   <w:endnote w:type="separator" w:id="-1">
     <w:p>
       <w:pPr>
@@ -3755,7 +3577,7 @@
 </file>
 
 <file path=word/footnotes.xml><?xml version="1.0" encoding="utf-8"?>
-<w:footnotes xmlns:ve="http://schemas.openxmlformats.org/markup-compatibility/2006" xmlns:o="urn:schemas-microsoft-com:office:office" xmlns:r="http://schemas.openxmlformats.org/officeDocument/2006/relationships" xmlns:m="http://schemas.openxmlformats.org/officeDocument/2006/math" xmlns:v="urn:schemas-microsoft-com:vml" xmlns:wp="http://schemas.openxmlformats.org/drawingml/2006/wordprocessingDrawing" xmlns:w10="urn:schemas-microsoft-com:office:word" xmlns:w="http://schemas.openxmlformats.org/wordprocessingml/2006/main" xmlns:wne="http://schemas.microsoft.com/office/word/2006/wordml">
+<w:footnotes xmlns:wpc="http://schemas.microsoft.com/office/word/2010/wordprocessingCanvas" xmlns:mc="http://schemas.openxmlformats.org/markup-compatibility/2006" xmlns:o="urn:schemas-microsoft-com:office:office" xmlns:r="http://schemas.openxmlformats.org/officeDocument/2006/relationships" xmlns:m="http://schemas.openxmlformats.org/officeDocument/2006/math" xmlns:v="urn:schemas-microsoft-com:vml" xmlns:wp14="http://schemas.microsoft.com/office/word/2010/wordprocessingDrawing" xmlns:wp="http://schemas.openxmlformats.org/drawingml/2006/wordprocessingDrawing" xmlns:w10="urn:schemas-microsoft-com:office:word" xmlns:w="http://schemas.openxmlformats.org/wordprocessingml/2006/main" xmlns:w14="http://schemas.microsoft.com/office/word/2010/wordml" xmlns:w15="http://schemas.microsoft.com/office/word/2012/wordml" xmlns:wpg="http://schemas.microsoft.com/office/word/2010/wordprocessingGroup" xmlns:wpi="http://schemas.microsoft.com/office/word/2010/wordprocessingInk" xmlns:wne="http://schemas.microsoft.com/office/word/2006/wordml" xmlns:wps="http://schemas.microsoft.com/office/word/2010/wordprocessingShape" mc:Ignorable="w14 w15 wp14">
   <w:footnote w:type="separator" w:id="-1">
     <w:p>
       <w:pPr>
@@ -3780,7 +3602,7 @@
 </file>
 
 <file path=word/header1.xml><?xml version="1.0" encoding="utf-8"?>
-<w:hdr xmlns:ve="http://schemas.openxmlformats.org/markup-compatibility/2006" xmlns:o="urn:schemas-microsoft-com:office:office" xmlns:r="http://schemas.openxmlformats.org/officeDocument/2006/relationships" xmlns:m="http://schemas.openxmlformats.org/officeDocument/2006/math" xmlns:v="urn:schemas-microsoft-com:vml" xmlns:wp="http://schemas.openxmlformats.org/drawingml/2006/wordprocessingDrawing" xmlns:w10="urn:schemas-microsoft-com:office:word" xmlns:w="http://schemas.openxmlformats.org/wordprocessingml/2006/main" xmlns:wne="http://schemas.microsoft.com/office/word/2006/wordml">
+<w:hdr xmlns:wpc="http://schemas.microsoft.com/office/word/2010/wordprocessingCanvas" xmlns:mc="http://schemas.openxmlformats.org/markup-compatibility/2006" xmlns:o="urn:schemas-microsoft-com:office:office" xmlns:r="http://schemas.openxmlformats.org/officeDocument/2006/relationships" xmlns:m="http://schemas.openxmlformats.org/officeDocument/2006/math" xmlns:v="urn:schemas-microsoft-com:vml" xmlns:wp14="http://schemas.microsoft.com/office/word/2010/wordprocessingDrawing" xmlns:wp="http://schemas.openxmlformats.org/drawingml/2006/wordprocessingDrawing" xmlns:w10="urn:schemas-microsoft-com:office:word" xmlns:w="http://schemas.openxmlformats.org/wordprocessingml/2006/main" xmlns:w14="http://schemas.microsoft.com/office/word/2010/wordml" xmlns:w15="http://schemas.microsoft.com/office/word/2012/wordml" xmlns:wpg="http://schemas.microsoft.com/office/word/2010/wordprocessingGroup" xmlns:wpi="http://schemas.microsoft.com/office/word/2010/wordprocessingInk" xmlns:wne="http://schemas.microsoft.com/office/word/2006/wordml" xmlns:wps="http://schemas.microsoft.com/office/word/2010/wordprocessingShape" mc:Ignorable="w14 w15 wp14">
   <w:p>
     <w:pPr>
       <w:tabs>
@@ -3909,7 +3731,7 @@
   </w:p>
   <w:p>
     <w:pPr>
-      <w:pStyle w:val="Cabealho"/>
+      <w:pStyle w:val="Header"/>
       <w:rPr>
         <w:lang w:val="en-US"/>
       </w:rPr>
@@ -3919,7 +3741,7 @@
 </file>
 
 <file path=word/numbering.xml><?xml version="1.0" encoding="utf-8"?>
-<w:numbering xmlns:ve="http://schemas.openxmlformats.org/markup-compatibility/2006" xmlns:o="urn:schemas-microsoft-com:office:office" xmlns:r="http://schemas.openxmlformats.org/officeDocument/2006/relationships" xmlns:m="http://schemas.openxmlformats.org/officeDocument/2006/math" xmlns:v="urn:schemas-microsoft-com:vml" xmlns:wp="http://schemas.openxmlformats.org/drawingml/2006/wordprocessingDrawing" xmlns:w10="urn:schemas-microsoft-com:office:word" xmlns:w="http://schemas.openxmlformats.org/wordprocessingml/2006/main" xmlns:wne="http://schemas.microsoft.com/office/word/2006/wordml">
+<w:numbering xmlns:wpc="http://schemas.microsoft.com/office/word/2010/wordprocessingCanvas" xmlns:mc="http://schemas.openxmlformats.org/markup-compatibility/2006" xmlns:o="urn:schemas-microsoft-com:office:office" xmlns:r="http://schemas.openxmlformats.org/officeDocument/2006/relationships" xmlns:m="http://schemas.openxmlformats.org/officeDocument/2006/math" xmlns:v="urn:schemas-microsoft-com:vml" xmlns:wp14="http://schemas.microsoft.com/office/word/2010/wordprocessingDrawing" xmlns:wp="http://schemas.openxmlformats.org/drawingml/2006/wordprocessingDrawing" xmlns:w10="urn:schemas-microsoft-com:office:word" xmlns:w="http://schemas.openxmlformats.org/wordprocessingml/2006/main" xmlns:w14="http://schemas.microsoft.com/office/word/2010/wordml" xmlns:w15="http://schemas.microsoft.com/office/word/2012/wordml" xmlns:wpg="http://schemas.microsoft.com/office/word/2010/wordprocessingGroup" xmlns:wpi="http://schemas.microsoft.com/office/word/2010/wordprocessingInk" xmlns:wne="http://schemas.microsoft.com/office/word/2006/wordml" xmlns:wps="http://schemas.microsoft.com/office/word/2010/wordprocessingShape" mc:Ignorable="w14 w15 wp14">
   <w:abstractNum w:abstractNumId="0">
     <w:nsid w:val="1376397C"/>
     <w:multiLevelType w:val="hybridMultilevel"/>
@@ -5221,7 +5043,7 @@
 </file>
 
 <file path=word/styles.xml><?xml version="1.0" encoding="utf-8"?>
-<w:styles xmlns:r="http://schemas.openxmlformats.org/officeDocument/2006/relationships" xmlns:w="http://schemas.openxmlformats.org/wordprocessingml/2006/main">
+<w:styles xmlns:mc="http://schemas.openxmlformats.org/markup-compatibility/2006" xmlns:r="http://schemas.openxmlformats.org/officeDocument/2006/relationships" xmlns:w="http://schemas.openxmlformats.org/wordprocessingml/2006/main" xmlns:w14="http://schemas.microsoft.com/office/word/2010/wordml" xmlns:w15="http://schemas.microsoft.com/office/word/2012/wordml" mc:Ignorable="w14 w15">
   <w:docDefaults>
     <w:rPrDefault>
       <w:rPr>
@@ -5237,144 +5059,378 @@
       </w:pPr>
     </w:pPrDefault>
   </w:docDefaults>
-  <w:latentStyles w:defLockedState="0" w:defUIPriority="99" w:defSemiHidden="1" w:defUnhideWhenUsed="1" w:defQFormat="0" w:count="267">
-    <w:lsdException w:name="Normal" w:semiHidden="0" w:uiPriority="0" w:unhideWhenUsed="0" w:qFormat="1"/>
-    <w:lsdException w:name="heading 1" w:semiHidden="0" w:uiPriority="9" w:unhideWhenUsed="0" w:qFormat="1"/>
-    <w:lsdException w:name="heading 2" w:uiPriority="9" w:qFormat="1"/>
-    <w:lsdException w:name="heading 3" w:uiPriority="9" w:qFormat="1"/>
-    <w:lsdException w:name="heading 4" w:uiPriority="9" w:qFormat="1"/>
-    <w:lsdException w:name="heading 5" w:uiPriority="9" w:qFormat="1"/>
-    <w:lsdException w:name="heading 6" w:uiPriority="9" w:qFormat="1"/>
-    <w:lsdException w:name="heading 7" w:uiPriority="9" w:qFormat="1"/>
-    <w:lsdException w:name="heading 8" w:uiPriority="9" w:qFormat="1"/>
-    <w:lsdException w:name="heading 9" w:uiPriority="9" w:qFormat="1"/>
-    <w:lsdException w:name="toc 1" w:uiPriority="39"/>
-    <w:lsdException w:name="toc 2" w:uiPriority="39"/>
-    <w:lsdException w:name="toc 3" w:uiPriority="39"/>
-    <w:lsdException w:name="toc 4" w:uiPriority="39"/>
-    <w:lsdException w:name="toc 5" w:uiPriority="39"/>
-    <w:lsdException w:name="toc 6" w:uiPriority="39"/>
-    <w:lsdException w:name="toc 7" w:uiPriority="39"/>
-    <w:lsdException w:name="toc 8" w:uiPriority="39"/>
-    <w:lsdException w:name="toc 9" w:uiPriority="39"/>
-    <w:lsdException w:name="caption" w:uiPriority="35" w:qFormat="1"/>
-    <w:lsdException w:name="Title" w:semiHidden="0" w:uiPriority="10" w:unhideWhenUsed="0" w:qFormat="1"/>
-    <w:lsdException w:name="Default Paragraph Font" w:uiPriority="1"/>
-    <w:lsdException w:name="Subtitle" w:semiHidden="0" w:uiPriority="11" w:unhideWhenUsed="0" w:qFormat="1"/>
-    <w:lsdException w:name="Strong" w:semiHidden="0" w:uiPriority="22" w:unhideWhenUsed="0" w:qFormat="1"/>
-    <w:lsdException w:name="Emphasis" w:semiHidden="0" w:uiPriority="20" w:unhideWhenUsed="0" w:qFormat="1"/>
-    <w:lsdException w:name="Table Grid" w:semiHidden="0" w:uiPriority="39" w:unhideWhenUsed="0"/>
-    <w:lsdException w:name="Placeholder Text" w:unhideWhenUsed="0"/>
-    <w:lsdException w:name="No Spacing" w:semiHidden="0" w:uiPriority="1" w:unhideWhenUsed="0" w:qFormat="1"/>
-    <w:lsdException w:name="Light Shading" w:semiHidden="0" w:uiPriority="60" w:unhideWhenUsed="0"/>
-    <w:lsdException w:name="Light List" w:semiHidden="0" w:uiPriority="61" w:unhideWhenUsed="0"/>
-    <w:lsdException w:name="Light Grid" w:semiHidden="0" w:uiPriority="62" w:unhideWhenUsed="0"/>
-    <w:lsdException w:name="Medium Shading 1" w:semiHidden="0" w:uiPriority="63" w:unhideWhenUsed="0"/>
-    <w:lsdException w:name="Medium Shading 2" w:semiHidden="0" w:uiPriority="64" w:unhideWhenUsed="0"/>
-    <w:lsdException w:name="Medium List 1" w:semiHidden="0" w:uiPriority="65" w:unhideWhenUsed="0"/>
-    <w:lsdException w:name="Medium List 2" w:semiHidden="0" w:uiPriority="66" w:unhideWhenUsed="0"/>
-    <w:lsdException w:name="Medium Grid 1" w:semiHidden="0" w:uiPriority="67" w:unhideWhenUsed="0"/>
-    <w:lsdException w:name="Medium Grid 2" w:semiHidden="0" w:uiPriority="68" w:unhideWhenUsed="0"/>
-    <w:lsdException w:name="Medium Grid 3" w:semiHidden="0" w:uiPriority="69" w:unhideWhenUsed="0"/>
-    <w:lsdException w:name="Dark List" w:semiHidden="0" w:uiPriority="70" w:unhideWhenUsed="0"/>
-    <w:lsdException w:name="Colorful Shading" w:semiHidden="0" w:uiPriority="71" w:unhideWhenUsed="0"/>
-    <w:lsdException w:name="Colorful List" w:semiHidden="0" w:uiPriority="72" w:unhideWhenUsed="0"/>
-    <w:lsdException w:name="Colorful Grid" w:semiHidden="0" w:uiPriority="73" w:unhideWhenUsed="0"/>
-    <w:lsdException w:name="Light Shading Accent 1" w:semiHidden="0" w:uiPriority="60" w:unhideWhenUsed="0"/>
-    <w:lsdException w:name="Light List Accent 1" w:semiHidden="0" w:uiPriority="61" w:unhideWhenUsed="0"/>
-    <w:lsdException w:name="Light Grid Accent 1" w:semiHidden="0" w:uiPriority="62" w:unhideWhenUsed="0"/>
-    <w:lsdException w:name="Medium Shading 1 Accent 1" w:semiHidden="0" w:uiPriority="63" w:unhideWhenUsed="0"/>
-    <w:lsdException w:name="Medium Shading 2 Accent 1" w:semiHidden="0" w:uiPriority="64" w:unhideWhenUsed="0"/>
-    <w:lsdException w:name="Medium List 1 Accent 1" w:semiHidden="0" w:uiPriority="65" w:unhideWhenUsed="0"/>
-    <w:lsdException w:name="Revision" w:unhideWhenUsed="0"/>
-    <w:lsdException w:name="List Paragraph" w:semiHidden="0" w:uiPriority="34" w:unhideWhenUsed="0" w:qFormat="1"/>
-    <w:lsdException w:name="Quote" w:semiHidden="0" w:uiPriority="29" w:unhideWhenUsed="0" w:qFormat="1"/>
-    <w:lsdException w:name="Intense Quote" w:semiHidden="0" w:uiPriority="30" w:unhideWhenUsed="0" w:qFormat="1"/>
-    <w:lsdException w:name="Medium List 2 Accent 1" w:semiHidden="0" w:uiPriority="66" w:unhideWhenUsed="0"/>
-    <w:lsdException w:name="Medium Grid 1 Accent 1" w:semiHidden="0" w:uiPriority="67" w:unhideWhenUsed="0"/>
-    <w:lsdException w:name="Medium Grid 2 Accent 1" w:semiHidden="0" w:uiPriority="68" w:unhideWhenUsed="0"/>
-    <w:lsdException w:name="Medium Grid 3 Accent 1" w:semiHidden="0" w:uiPriority="69" w:unhideWhenUsed="0"/>
-    <w:lsdException w:name="Dark List Accent 1" w:semiHidden="0" w:uiPriority="70" w:unhideWhenUsed="0"/>
-    <w:lsdException w:name="Colorful Shading Accent 1" w:semiHidden="0" w:uiPriority="71" w:unhideWhenUsed="0"/>
-    <w:lsdException w:name="Colorful List Accent 1" w:semiHidden="0" w:uiPriority="72" w:unhideWhenUsed="0"/>
-    <w:lsdException w:name="Colorful Grid Accent 1" w:semiHidden="0" w:uiPriority="73" w:unhideWhenUsed="0"/>
-    <w:lsdException w:name="Light Shading Accent 2" w:semiHidden="0" w:uiPriority="60" w:unhideWhenUsed="0"/>
-    <w:lsdException w:name="Light List Accent 2" w:semiHidden="0" w:uiPriority="61" w:unhideWhenUsed="0"/>
-    <w:lsdException w:name="Light Grid Accent 2" w:semiHidden="0" w:uiPriority="62" w:unhideWhenUsed="0"/>
-    <w:lsdException w:name="Medium Shading 1 Accent 2" w:semiHidden="0" w:uiPriority="63" w:unhideWhenUsed="0"/>
-    <w:lsdException w:name="Medium Shading 2 Accent 2" w:semiHidden="0" w:uiPriority="64" w:unhideWhenUsed="0"/>
-    <w:lsdException w:name="Medium List 1 Accent 2" w:semiHidden="0" w:uiPriority="65" w:unhideWhenUsed="0"/>
-    <w:lsdException w:name="Medium List 2 Accent 2" w:semiHidden="0" w:uiPriority="66" w:unhideWhenUsed="0"/>
-    <w:lsdException w:name="Medium Grid 1 Accent 2" w:semiHidden="0" w:uiPriority="67" w:unhideWhenUsed="0"/>
-    <w:lsdException w:name="Medium Grid 2 Accent 2" w:semiHidden="0" w:uiPriority="68" w:unhideWhenUsed="0"/>
-    <w:lsdException w:name="Medium Grid 3 Accent 2" w:semiHidden="0" w:uiPriority="69" w:unhideWhenUsed="0"/>
-    <w:lsdException w:name="Dark List Accent 2" w:semiHidden="0" w:uiPriority="70" w:unhideWhenUsed="0"/>
-    <w:lsdException w:name="Colorful Shading Accent 2" w:semiHidden="0" w:uiPriority="71" w:unhideWhenUsed="0"/>
-    <w:lsdException w:name="Colorful List Accent 2" w:semiHidden="0" w:uiPriority="72" w:unhideWhenUsed="0"/>
-    <w:lsdException w:name="Colorful Grid Accent 2" w:semiHidden="0" w:uiPriority="73" w:unhideWhenUsed="0"/>
-    <w:lsdException w:name="Light Shading Accent 3" w:semiHidden="0" w:uiPriority="60" w:unhideWhenUsed="0"/>
-    <w:lsdException w:name="Light List Accent 3" w:semiHidden="0" w:uiPriority="61" w:unhideWhenUsed="0"/>
-    <w:lsdException w:name="Light Grid Accent 3" w:semiHidden="0" w:uiPriority="62" w:unhideWhenUsed="0"/>
-    <w:lsdException w:name="Medium Shading 1 Accent 3" w:semiHidden="0" w:uiPriority="63" w:unhideWhenUsed="0"/>
-    <w:lsdException w:name="Medium Shading 2 Accent 3" w:semiHidden="0" w:uiPriority="64" w:unhideWhenUsed="0"/>
-    <w:lsdException w:name="Medium List 1 Accent 3" w:semiHidden="0" w:uiPriority="65" w:unhideWhenUsed="0"/>
-    <w:lsdException w:name="Medium List 2 Accent 3" w:semiHidden="0" w:uiPriority="66" w:unhideWhenUsed="0"/>
-    <w:lsdException w:name="Medium Grid 1 Accent 3" w:semiHidden="0" w:uiPriority="67" w:unhideWhenUsed="0"/>
-    <w:lsdException w:name="Medium Grid 2 Accent 3" w:semiHidden="0" w:uiPriority="68" w:unhideWhenUsed="0"/>
-    <w:lsdException w:name="Medium Grid 3 Accent 3" w:semiHidden="0" w:uiPriority="69" w:unhideWhenUsed="0"/>
-    <w:lsdException w:name="Dark List Accent 3" w:semiHidden="0" w:uiPriority="70" w:unhideWhenUsed="0"/>
-    <w:lsdException w:name="Colorful Shading Accent 3" w:semiHidden="0" w:uiPriority="71" w:unhideWhenUsed="0"/>
-    <w:lsdException w:name="Colorful List Accent 3" w:semiHidden="0" w:uiPriority="72" w:unhideWhenUsed="0"/>
-    <w:lsdException w:name="Colorful Grid Accent 3" w:semiHidden="0" w:uiPriority="73" w:unhideWhenUsed="0"/>
-    <w:lsdException w:name="Light Shading Accent 4" w:semiHidden="0" w:uiPriority="60" w:unhideWhenUsed="0"/>
-    <w:lsdException w:name="Light List Accent 4" w:semiHidden="0" w:uiPriority="61" w:unhideWhenUsed="0"/>
-    <w:lsdException w:name="Light Grid Accent 4" w:semiHidden="0" w:uiPriority="62" w:unhideWhenUsed="0"/>
-    <w:lsdException w:name="Medium Shading 1 Accent 4" w:semiHidden="0" w:uiPriority="63" w:unhideWhenUsed="0"/>
-    <w:lsdException w:name="Medium Shading 2 Accent 4" w:semiHidden="0" w:uiPriority="64" w:unhideWhenUsed="0"/>
-    <w:lsdException w:name="Medium List 1 Accent 4" w:semiHidden="0" w:uiPriority="65" w:unhideWhenUsed="0"/>
-    <w:lsdException w:name="Medium List 2 Accent 4" w:semiHidden="0" w:uiPriority="66" w:unhideWhenUsed="0"/>
-    <w:lsdException w:name="Medium Grid 1 Accent 4" w:semiHidden="0" w:uiPriority="67" w:unhideWhenUsed="0"/>
-    <w:lsdException w:name="Medium Grid 2 Accent 4" w:semiHidden="0" w:uiPriority="68" w:unhideWhenUsed="0"/>
-    <w:lsdException w:name="Medium Grid 3 Accent 4" w:semiHidden="0" w:uiPriority="69" w:unhideWhenUsed="0"/>
-    <w:lsdException w:name="Dark List Accent 4" w:semiHidden="0" w:uiPriority="70" w:unhideWhenUsed="0"/>
-    <w:lsdException w:name="Colorful Shading Accent 4" w:semiHidden="0" w:uiPriority="71" w:unhideWhenUsed="0"/>
-    <w:lsdException w:name="Colorful List Accent 4" w:semiHidden="0" w:uiPriority="72" w:unhideWhenUsed="0"/>
-    <w:lsdException w:name="Colorful Grid Accent 4" w:semiHidden="0" w:uiPriority="73" w:unhideWhenUsed="0"/>
-    <w:lsdException w:name="Light Shading Accent 5" w:semiHidden="0" w:uiPriority="60" w:unhideWhenUsed="0"/>
-    <w:lsdException w:name="Light List Accent 5" w:semiHidden="0" w:uiPriority="61" w:unhideWhenUsed="0"/>
-    <w:lsdException w:name="Light Grid Accent 5" w:semiHidden="0" w:uiPriority="62" w:unhideWhenUsed="0"/>
-    <w:lsdException w:name="Medium Shading 1 Accent 5" w:semiHidden="0" w:uiPriority="63" w:unhideWhenUsed="0"/>
-    <w:lsdException w:name="Medium Shading 2 Accent 5" w:semiHidden="0" w:uiPriority="64" w:unhideWhenUsed="0"/>
-    <w:lsdException w:name="Medium List 1 Accent 5" w:semiHidden="0" w:uiPriority="65" w:unhideWhenUsed="0"/>
-    <w:lsdException w:name="Medium List 2 Accent 5" w:semiHidden="0" w:uiPriority="66" w:unhideWhenUsed="0"/>
-    <w:lsdException w:name="Medium Grid 1 Accent 5" w:semiHidden="0" w:uiPriority="67" w:unhideWhenUsed="0"/>
-    <w:lsdException w:name="Medium Grid 2 Accent 5" w:semiHidden="0" w:uiPriority="68" w:unhideWhenUsed="0"/>
-    <w:lsdException w:name="Medium Grid 3 Accent 5" w:semiHidden="0" w:uiPriority="69" w:unhideWhenUsed="0"/>
-    <w:lsdException w:name="Dark List Accent 5" w:semiHidden="0" w:uiPriority="70" w:unhideWhenUsed="0"/>
-    <w:lsdException w:name="Colorful Shading Accent 5" w:semiHidden="0" w:uiPriority="71" w:unhideWhenUsed="0"/>
-    <w:lsdException w:name="Colorful List Accent 5" w:semiHidden="0" w:uiPriority="72" w:unhideWhenUsed="0"/>
-    <w:lsdException w:name="Colorful Grid Accent 5" w:semiHidden="0" w:uiPriority="73" w:unhideWhenUsed="0"/>
-    <w:lsdException w:name="Light Shading Accent 6" w:semiHidden="0" w:uiPriority="60" w:unhideWhenUsed="0"/>
-    <w:lsdException w:name="Light List Accent 6" w:semiHidden="0" w:uiPriority="61" w:unhideWhenUsed="0"/>
-    <w:lsdException w:name="Light Grid Accent 6" w:semiHidden="0" w:uiPriority="62" w:unhideWhenUsed="0"/>
-    <w:lsdException w:name="Medium Shading 1 Accent 6" w:semiHidden="0" w:uiPriority="63" w:unhideWhenUsed="0"/>
-    <w:lsdException w:name="Medium Shading 2 Accent 6" w:semiHidden="0" w:uiPriority="64" w:unhideWhenUsed="0"/>
-    <w:lsdException w:name="Medium List 1 Accent 6" w:semiHidden="0" w:uiPriority="65" w:unhideWhenUsed="0"/>
-    <w:lsdException w:name="Medium List 2 Accent 6" w:semiHidden="0" w:uiPriority="66" w:unhideWhenUsed="0"/>
-    <w:lsdException w:name="Medium Grid 1 Accent 6" w:semiHidden="0" w:uiPriority="67" w:unhideWhenUsed="0"/>
-    <w:lsdException w:name="Medium Grid 2 Accent 6" w:semiHidden="0" w:uiPriority="68" w:unhideWhenUsed="0"/>
-    <w:lsdException w:name="Medium Grid 3 Accent 6" w:semiHidden="0" w:uiPriority="69" w:unhideWhenUsed="0"/>
-    <w:lsdException w:name="Dark List Accent 6" w:semiHidden="0" w:uiPriority="70" w:unhideWhenUsed="0"/>
-    <w:lsdException w:name="Colorful Shading Accent 6" w:semiHidden="0" w:uiPriority="71" w:unhideWhenUsed="0"/>
-    <w:lsdException w:name="Colorful List Accent 6" w:semiHidden="0" w:uiPriority="72" w:unhideWhenUsed="0"/>
-    <w:lsdException w:name="Colorful Grid Accent 6" w:semiHidden="0" w:uiPriority="73" w:unhideWhenUsed="0"/>
-    <w:lsdException w:name="Subtle Emphasis" w:semiHidden="0" w:uiPriority="19" w:unhideWhenUsed="0" w:qFormat="1"/>
-    <w:lsdException w:name="Intense Emphasis" w:semiHidden="0" w:uiPriority="21" w:unhideWhenUsed="0" w:qFormat="1"/>
-    <w:lsdException w:name="Subtle Reference" w:semiHidden="0" w:uiPriority="31" w:unhideWhenUsed="0" w:qFormat="1"/>
-    <w:lsdException w:name="Intense Reference" w:semiHidden="0" w:uiPriority="32" w:unhideWhenUsed="0" w:qFormat="1"/>
-    <w:lsdException w:name="Book Title" w:semiHidden="0" w:uiPriority="33" w:unhideWhenUsed="0" w:qFormat="1"/>
-    <w:lsdException w:name="Bibliography" w:uiPriority="37"/>
-    <w:lsdException w:name="TOC Heading" w:uiPriority="39" w:qFormat="1"/>
+  <w:latentStyles w:defLockedState="0" w:defUIPriority="99" w:defSemiHidden="0" w:defUnhideWhenUsed="0" w:defQFormat="0" w:count="371">
+    <w:lsdException w:name="Normal" w:uiPriority="0" w:qFormat="1"/>
+    <w:lsdException w:name="heading 1" w:uiPriority="9" w:qFormat="1"/>
+    <w:lsdException w:name="heading 2" w:semiHidden="1" w:uiPriority="9" w:unhideWhenUsed="1" w:qFormat="1"/>
+    <w:lsdException w:name="heading 3" w:semiHidden="1" w:uiPriority="9" w:unhideWhenUsed="1" w:qFormat="1"/>
+    <w:lsdException w:name="heading 4" w:semiHidden="1" w:uiPriority="9" w:unhideWhenUsed="1" w:qFormat="1"/>
+    <w:lsdException w:name="heading 5" w:semiHidden="1" w:uiPriority="9" w:unhideWhenUsed="1" w:qFormat="1"/>
+    <w:lsdException w:name="heading 6" w:semiHidden="1" w:uiPriority="9" w:unhideWhenUsed="1" w:qFormat="1"/>
+    <w:lsdException w:name="heading 7" w:semiHidden="1" w:uiPriority="9" w:unhideWhenUsed="1" w:qFormat="1"/>
+    <w:lsdException w:name="heading 8" w:semiHidden="1" w:uiPriority="9" w:unhideWhenUsed="1" w:qFormat="1"/>
+    <w:lsdException w:name="heading 9" w:semiHidden="1" w:uiPriority="9" w:unhideWhenUsed="1" w:qFormat="1"/>
+    <w:lsdException w:name="index 1" w:semiHidden="1" w:unhideWhenUsed="1"/>
+    <w:lsdException w:name="index 2" w:semiHidden="1" w:unhideWhenUsed="1"/>
+    <w:lsdException w:name="index 3" w:semiHidden="1" w:unhideWhenUsed="1"/>
+    <w:lsdException w:name="index 4" w:semiHidden="1" w:unhideWhenUsed="1"/>
+    <w:lsdException w:name="index 5" w:semiHidden="1" w:unhideWhenUsed="1"/>
+    <w:lsdException w:name="index 6" w:semiHidden="1" w:unhideWhenUsed="1"/>
+    <w:lsdException w:name="index 7" w:semiHidden="1" w:unhideWhenUsed="1"/>
+    <w:lsdException w:name="index 8" w:semiHidden="1" w:unhideWhenUsed="1"/>
+    <w:lsdException w:name="index 9" w:semiHidden="1" w:unhideWhenUsed="1"/>
+    <w:lsdException w:name="toc 1" w:semiHidden="1" w:uiPriority="39" w:unhideWhenUsed="1"/>
+    <w:lsdException w:name="toc 2" w:semiHidden="1" w:uiPriority="39" w:unhideWhenUsed="1"/>
+    <w:lsdException w:name="toc 3" w:semiHidden="1" w:uiPriority="39" w:unhideWhenUsed="1"/>
+    <w:lsdException w:name="toc 4" w:semiHidden="1" w:uiPriority="39" w:unhideWhenUsed="1"/>
+    <w:lsdException w:name="toc 5" w:semiHidden="1" w:uiPriority="39" w:unhideWhenUsed="1"/>
+    <w:lsdException w:name="toc 6" w:semiHidden="1" w:uiPriority="39" w:unhideWhenUsed="1"/>
+    <w:lsdException w:name="toc 7" w:semiHidden="1" w:uiPriority="39" w:unhideWhenUsed="1"/>
+    <w:lsdException w:name="toc 8" w:semiHidden="1" w:uiPriority="39" w:unhideWhenUsed="1"/>
+    <w:lsdException w:name="toc 9" w:semiHidden="1" w:uiPriority="39" w:unhideWhenUsed="1"/>
+    <w:lsdException w:name="Normal Indent" w:semiHidden="1" w:unhideWhenUsed="1"/>
+    <w:lsdException w:name="footnote text" w:semiHidden="1" w:unhideWhenUsed="1"/>
+    <w:lsdException w:name="annotation text" w:semiHidden="1" w:unhideWhenUsed="1"/>
+    <w:lsdException w:name="header" w:semiHidden="1" w:unhideWhenUsed="1"/>
+    <w:lsdException w:name="footer" w:semiHidden="1" w:unhideWhenUsed="1"/>
+    <w:lsdException w:name="index heading" w:semiHidden="1" w:unhideWhenUsed="1"/>
+    <w:lsdException w:name="caption" w:semiHidden="1" w:uiPriority="35" w:unhideWhenUsed="1" w:qFormat="1"/>
+    <w:lsdException w:name="table of figures" w:semiHidden="1" w:unhideWhenUsed="1"/>
+    <w:lsdException w:name="envelope address" w:semiHidden="1" w:unhideWhenUsed="1"/>
+    <w:lsdException w:name="envelope return" w:semiHidden="1" w:unhideWhenUsed="1"/>
+    <w:lsdException w:name="footnote reference" w:semiHidden="1" w:unhideWhenUsed="1"/>
+    <w:lsdException w:name="annotation reference" w:semiHidden="1" w:unhideWhenUsed="1"/>
+    <w:lsdException w:name="line number" w:semiHidden="1" w:unhideWhenUsed="1"/>
+    <w:lsdException w:name="page number" w:semiHidden="1" w:unhideWhenUsed="1"/>
+    <w:lsdException w:name="endnote reference" w:semiHidden="1" w:unhideWhenUsed="1"/>
+    <w:lsdException w:name="endnote text" w:semiHidden="1" w:unhideWhenUsed="1"/>
+    <w:lsdException w:name="table of authorities" w:semiHidden="1" w:unhideWhenUsed="1"/>
+    <w:lsdException w:name="macro" w:semiHidden="1" w:unhideWhenUsed="1"/>
+    <w:lsdException w:name="toa heading" w:semiHidden="1" w:unhideWhenUsed="1"/>
+    <w:lsdException w:name="List" w:semiHidden="1" w:unhideWhenUsed="1"/>
+    <w:lsdException w:name="List Bullet" w:semiHidden="1" w:unhideWhenUsed="1"/>
+    <w:lsdException w:name="List Number" w:semiHidden="1" w:unhideWhenUsed="1"/>
+    <w:lsdException w:name="List 2" w:semiHidden="1" w:unhideWhenUsed="1"/>
+    <w:lsdException w:name="List 3" w:semiHidden="1" w:unhideWhenUsed="1"/>
+    <w:lsdException w:name="List 4" w:semiHidden="1" w:unhideWhenUsed="1"/>
+    <w:lsdException w:name="List 5" w:semiHidden="1" w:unhideWhenUsed="1"/>
+    <w:lsdException w:name="List Bullet 2" w:semiHidden="1" w:unhideWhenUsed="1"/>
+    <w:lsdException w:name="List Bullet 3" w:semiHidden="1" w:unhideWhenUsed="1"/>
+    <w:lsdException w:name="List Bullet 4" w:semiHidden="1" w:unhideWhenUsed="1"/>
+    <w:lsdException w:name="List Bullet 5" w:semiHidden="1" w:unhideWhenUsed="1"/>
+    <w:lsdException w:name="List Number 2" w:semiHidden="1" w:unhideWhenUsed="1"/>
+    <w:lsdException w:name="List Number 3" w:semiHidden="1" w:unhideWhenUsed="1"/>
+    <w:lsdException w:name="List Number 4" w:semiHidden="1" w:unhideWhenUsed="1"/>
+    <w:lsdException w:name="List Number 5" w:semiHidden="1" w:unhideWhenUsed="1"/>
+    <w:lsdException w:name="Title" w:uiPriority="10" w:qFormat="1"/>
+    <w:lsdException w:name="Closing" w:semiHidden="1" w:unhideWhenUsed="1"/>
+    <w:lsdException w:name="Signature" w:semiHidden="1" w:unhideWhenUsed="1"/>
+    <w:lsdException w:name="Default Paragraph Font" w:semiHidden="1" w:uiPriority="1" w:unhideWhenUsed="1"/>
+    <w:lsdException w:name="Body Text" w:semiHidden="1" w:unhideWhenUsed="1"/>
+    <w:lsdException w:name="Body Text Indent" w:semiHidden="1" w:unhideWhenUsed="1"/>
+    <w:lsdException w:name="List Continue" w:semiHidden="1" w:unhideWhenUsed="1"/>
+    <w:lsdException w:name="List Continue 2" w:semiHidden="1" w:unhideWhenUsed="1"/>
+    <w:lsdException w:name="List Continue 3" w:semiHidden="1" w:unhideWhenUsed="1"/>
+    <w:lsdException w:name="List Continue 4" w:semiHidden="1" w:unhideWhenUsed="1"/>
+    <w:lsdException w:name="List Continue 5" w:semiHidden="1" w:unhideWhenUsed="1"/>
+    <w:lsdException w:name="Message Header" w:semiHidden="1" w:unhideWhenUsed="1"/>
+    <w:lsdException w:name="Subtitle" w:uiPriority="11" w:qFormat="1"/>
+    <w:lsdException w:name="Salutation" w:semiHidden="1" w:unhideWhenUsed="1"/>
+    <w:lsdException w:name="Date" w:semiHidden="1" w:unhideWhenUsed="1"/>
+    <w:lsdException w:name="Body Text First Indent" w:semiHidden="1" w:unhideWhenUsed="1"/>
+    <w:lsdException w:name="Body Text First Indent 2" w:semiHidden="1" w:unhideWhenUsed="1"/>
+    <w:lsdException w:name="Note Heading" w:semiHidden="1" w:unhideWhenUsed="1"/>
+    <w:lsdException w:name="Body Text 2" w:semiHidden="1" w:unhideWhenUsed="1"/>
+    <w:lsdException w:name="Body Text 3" w:semiHidden="1" w:unhideWhenUsed="1"/>
+    <w:lsdException w:name="Body Text Indent 2" w:semiHidden="1" w:unhideWhenUsed="1"/>
+    <w:lsdException w:name="Body Text Indent 3" w:semiHidden="1" w:unhideWhenUsed="1"/>
+    <w:lsdException w:name="Block Text" w:semiHidden="1" w:unhideWhenUsed="1"/>
+    <w:lsdException w:name="Hyperlink" w:semiHidden="1" w:unhideWhenUsed="1"/>
+    <w:lsdException w:name="FollowedHyperlink" w:semiHidden="1" w:unhideWhenUsed="1"/>
+    <w:lsdException w:name="Strong" w:uiPriority="22" w:qFormat="1"/>
+    <w:lsdException w:name="Emphasis" w:uiPriority="20" w:qFormat="1"/>
+    <w:lsdException w:name="Document Map" w:semiHidden="1" w:unhideWhenUsed="1"/>
+    <w:lsdException w:name="Plain Text" w:semiHidden="1" w:unhideWhenUsed="1"/>
+    <w:lsdException w:name="E-mail Signature" w:semiHidden="1" w:unhideWhenUsed="1"/>
+    <w:lsdException w:name="HTML Top of Form" w:semiHidden="1" w:unhideWhenUsed="1"/>
+    <w:lsdException w:name="HTML Bottom of Form" w:semiHidden="1" w:unhideWhenUsed="1"/>
+    <w:lsdException w:name="Normal (Web)" w:semiHidden="1" w:unhideWhenUsed="1"/>
+    <w:lsdException w:name="HTML Acronym" w:semiHidden="1" w:unhideWhenUsed="1"/>
+    <w:lsdException w:name="HTML Address" w:semiHidden="1" w:unhideWhenUsed="1"/>
+    <w:lsdException w:name="HTML Cite" w:semiHidden="1" w:unhideWhenUsed="1"/>
+    <w:lsdException w:name="HTML Code" w:semiHidden="1" w:unhideWhenUsed="1"/>
+    <w:lsdException w:name="HTML Definition" w:semiHidden="1" w:unhideWhenUsed="1"/>
+    <w:lsdException w:name="HTML Keyboard" w:semiHidden="1" w:unhideWhenUsed="1"/>
+    <w:lsdException w:name="HTML Preformatted" w:semiHidden="1" w:unhideWhenUsed="1"/>
+    <w:lsdException w:name="HTML Sample" w:semiHidden="1" w:unhideWhenUsed="1"/>
+    <w:lsdException w:name="HTML Typewriter" w:semiHidden="1" w:unhideWhenUsed="1"/>
+    <w:lsdException w:name="HTML Variable" w:semiHidden="1" w:unhideWhenUsed="1"/>
+    <w:lsdException w:name="Normal Table" w:semiHidden="1" w:unhideWhenUsed="1"/>
+    <w:lsdException w:name="annotation subject" w:semiHidden="1" w:unhideWhenUsed="1"/>
+    <w:lsdException w:name="No List" w:semiHidden="1" w:unhideWhenUsed="1"/>
+    <w:lsdException w:name="Outline List 1" w:semiHidden="1" w:unhideWhenUsed="1"/>
+    <w:lsdException w:name="Outline List 2" w:semiHidden="1" w:unhideWhenUsed="1"/>
+    <w:lsdException w:name="Outline List 3" w:semiHidden="1" w:unhideWhenUsed="1"/>
+    <w:lsdException w:name="Table Simple 1" w:semiHidden="1" w:unhideWhenUsed="1"/>
+    <w:lsdException w:name="Table Simple 2" w:semiHidden="1" w:unhideWhenUsed="1"/>
+    <w:lsdException w:name="Table Simple 3" w:semiHidden="1" w:unhideWhenUsed="1"/>
+    <w:lsdException w:name="Table Classic 1" w:semiHidden="1" w:unhideWhenUsed="1"/>
+    <w:lsdException w:name="Table Classic 2" w:semiHidden="1" w:unhideWhenUsed="1"/>
+    <w:lsdException w:name="Table Classic 3" w:semiHidden="1" w:unhideWhenUsed="1"/>
+    <w:lsdException w:name="Table Classic 4" w:semiHidden="1" w:unhideWhenUsed="1"/>
+    <w:lsdException w:name="Table Colorful 1" w:semiHidden="1" w:unhideWhenUsed="1"/>
+    <w:lsdException w:name="Table Colorful 2" w:semiHidden="1" w:unhideWhenUsed="1"/>
+    <w:lsdException w:name="Table Colorful 3" w:semiHidden="1" w:unhideWhenUsed="1"/>
+    <w:lsdException w:name="Table Columns 1" w:semiHidden="1" w:unhideWhenUsed="1"/>
+    <w:lsdException w:name="Table Columns 2" w:semiHidden="1" w:unhideWhenUsed="1"/>
+    <w:lsdException w:name="Table Columns 3" w:semiHidden="1" w:unhideWhenUsed="1"/>
+    <w:lsdException w:name="Table Columns 4" w:semiHidden="1" w:unhideWhenUsed="1"/>
+    <w:lsdException w:name="Table Columns 5" w:semiHidden="1" w:unhideWhenUsed="1"/>
+    <w:lsdException w:name="Table Grid 1" w:semiHidden="1" w:unhideWhenUsed="1"/>
+    <w:lsdException w:name="Table Grid 2" w:semiHidden="1" w:unhideWhenUsed="1"/>
+    <w:lsdException w:name="Table Grid 3" w:semiHidden="1" w:unhideWhenUsed="1"/>
+    <w:lsdException w:name="Table Grid 4" w:semiHidden="1" w:unhideWhenUsed="1"/>
+    <w:lsdException w:name="Table Grid 5" w:semiHidden="1" w:unhideWhenUsed="1"/>
+    <w:lsdException w:name="Table Grid 6" w:semiHidden="1" w:unhideWhenUsed="1"/>
+    <w:lsdException w:name="Table Grid 7" w:semiHidden="1" w:unhideWhenUsed="1"/>
+    <w:lsdException w:name="Table Grid 8" w:semiHidden="1" w:unhideWhenUsed="1"/>
+    <w:lsdException w:name="Table List 1" w:semiHidden="1" w:unhideWhenUsed="1"/>
+    <w:lsdException w:name="Table List 2" w:semiHidden="1" w:unhideWhenUsed="1"/>
+    <w:lsdException w:name="Table List 3" w:semiHidden="1" w:unhideWhenUsed="1"/>
+    <w:lsdException w:name="Table List 4" w:semiHidden="1" w:unhideWhenUsed="1"/>
+    <w:lsdException w:name="Table List 5" w:semiHidden="1" w:unhideWhenUsed="1"/>
+    <w:lsdException w:name="Table List 6" w:semiHidden="1" w:unhideWhenUsed="1"/>
+    <w:lsdException w:name="Table List 7" w:semiHidden="1" w:unhideWhenUsed="1"/>
+    <w:lsdException w:name="Table List 8" w:semiHidden="1" w:unhideWhenUsed="1"/>
+    <w:lsdException w:name="Table 3D effects 1" w:semiHidden="1" w:unhideWhenUsed="1"/>
+    <w:lsdException w:name="Table 3D effects 2" w:semiHidden="1" w:unhideWhenUsed="1"/>
+    <w:lsdException w:name="Table 3D effects 3" w:semiHidden="1" w:unhideWhenUsed="1"/>
+    <w:lsdException w:name="Table Contemporary" w:semiHidden="1" w:unhideWhenUsed="1"/>
+    <w:lsdException w:name="Table Elegant" w:semiHidden="1" w:unhideWhenUsed="1"/>
+    <w:lsdException w:name="Table Professional" w:semiHidden="1" w:unhideWhenUsed="1"/>
+    <w:lsdException w:name="Table Subtle 1" w:semiHidden="1" w:unhideWhenUsed="1"/>
+    <w:lsdException w:name="Table Subtle 2" w:semiHidden="1" w:unhideWhenUsed="1"/>
+    <w:lsdException w:name="Table Web 1" w:semiHidden="1" w:unhideWhenUsed="1"/>
+    <w:lsdException w:name="Table Web 2" w:semiHidden="1" w:unhideWhenUsed="1"/>
+    <w:lsdException w:name="Table Web 3" w:semiHidden="1" w:unhideWhenUsed="1"/>
+    <w:lsdException w:name="Balloon Text" w:semiHidden="1" w:unhideWhenUsed="1"/>
+    <w:lsdException w:name="Table Grid" w:uiPriority="39"/>
+    <w:lsdException w:name="Table Theme" w:semiHidden="1" w:unhideWhenUsed="1"/>
+    <w:lsdException w:name="Placeholder Text" w:semiHidden="1"/>
+    <w:lsdException w:name="No Spacing" w:uiPriority="1" w:qFormat="1"/>
+    <w:lsdException w:name="Light Shading" w:uiPriority="60"/>
+    <w:lsdException w:name="Light List" w:uiPriority="61"/>
+    <w:lsdException w:name="Light Grid" w:uiPriority="62"/>
+    <w:lsdException w:name="Medium Shading 1" w:uiPriority="63"/>
+    <w:lsdException w:name="Medium Shading 2" w:uiPriority="64"/>
+    <w:lsdException w:name="Medium List 1" w:uiPriority="65"/>
+    <w:lsdException w:name="Medium List 2" w:uiPriority="66"/>
+    <w:lsdException w:name="Medium Grid 1" w:uiPriority="67"/>
+    <w:lsdException w:name="Medium Grid 2" w:uiPriority="68"/>
+    <w:lsdException w:name="Medium Grid 3" w:uiPriority="69"/>
+    <w:lsdException w:name="Dark List" w:uiPriority="70"/>
+    <w:lsdException w:name="Colorful Shading" w:uiPriority="71"/>
+    <w:lsdException w:name="Colorful List" w:uiPriority="72"/>
+    <w:lsdException w:name="Colorful Grid" w:uiPriority="73"/>
+    <w:lsdException w:name="Light Shading Accent 1" w:uiPriority="60"/>
+    <w:lsdException w:name="Light List Accent 1" w:uiPriority="61"/>
+    <w:lsdException w:name="Light Grid Accent 1" w:uiPriority="62"/>
+    <w:lsdException w:name="Medium Shading 1 Accent 1" w:uiPriority="63"/>
+    <w:lsdException w:name="Medium Shading 2 Accent 1" w:uiPriority="64"/>
+    <w:lsdException w:name="Medium List 1 Accent 1" w:uiPriority="65"/>
+    <w:lsdException w:name="Revision" w:semiHidden="1"/>
+    <w:lsdException w:name="List Paragraph" w:uiPriority="34" w:qFormat="1"/>
+    <w:lsdException w:name="Quote" w:uiPriority="29" w:qFormat="1"/>
+    <w:lsdException w:name="Intense Quote" w:uiPriority="30" w:qFormat="1"/>
+    <w:lsdException w:name="Medium List 2 Accent 1" w:uiPriority="66"/>
+    <w:lsdException w:name="Medium Grid 1 Accent 1" w:uiPriority="67"/>
+    <w:lsdException w:name="Medium Grid 2 Accent 1" w:uiPriority="68"/>
+    <w:lsdException w:name="Medium Grid 3 Accent 1" w:uiPriority="69"/>
+    <w:lsdException w:name="Dark List Accent 1" w:uiPriority="70"/>
+    <w:lsdException w:name="Colorful Shading Accent 1" w:uiPriority="71"/>
+    <w:lsdException w:name="Colorful List Accent 1" w:uiPriority="72"/>
+    <w:lsdException w:name="Colorful Grid Accent 1" w:uiPriority="73"/>
+    <w:lsdException w:name="Light Shading Accent 2" w:uiPriority="60"/>
+    <w:lsdException w:name="Light List Accent 2" w:uiPriority="61"/>
+    <w:lsdException w:name="Light Grid Accent 2" w:uiPriority="62"/>
+    <w:lsdException w:name="Medium Shading 1 Accent 2" w:uiPriority="63"/>
+    <w:lsdException w:name="Medium Shading 2 Accent 2" w:uiPriority="64"/>
+    <w:lsdException w:name="Medium List 1 Accent 2" w:uiPriority="65"/>
+    <w:lsdException w:name="Medium List 2 Accent 2" w:uiPriority="66"/>
+    <w:lsdException w:name="Medium Grid 1 Accent 2" w:uiPriority="67"/>
+    <w:lsdException w:name="Medium Grid 2 Accent 2" w:uiPriority="68"/>
+    <w:lsdException w:name="Medium Grid 3 Accent 2" w:uiPriority="69"/>
+    <w:lsdException w:name="Dark List Accent 2" w:uiPriority="70"/>
+    <w:lsdException w:name="Colorful Shading Accent 2" w:uiPriority="71"/>
+    <w:lsdException w:name="Colorful List Accent 2" w:uiPriority="72"/>
+    <w:lsdException w:name="Colorful Grid Accent 2" w:uiPriority="73"/>
+    <w:lsdException w:name="Light Shading Accent 3" w:uiPriority="60"/>
+    <w:lsdException w:name="Light List Accent 3" w:uiPriority="61"/>
+    <w:lsdException w:name="Light Grid Accent 3" w:uiPriority="62"/>
+    <w:lsdException w:name="Medium Shading 1 Accent 3" w:uiPriority="63"/>
+    <w:lsdException w:name="Medium Shading 2 Accent 3" w:uiPriority="64"/>
+    <w:lsdException w:name="Medium List 1 Accent 3" w:uiPriority="65"/>
+    <w:lsdException w:name="Medium List 2 Accent 3" w:uiPriority="66"/>
+    <w:lsdException w:name="Medium Grid 1 Accent 3" w:uiPriority="67"/>
+    <w:lsdException w:name="Medium Grid 2 Accent 3" w:uiPriority="68"/>
+    <w:lsdException w:name="Medium Grid 3 Accent 3" w:uiPriority="69"/>
+    <w:lsdException w:name="Dark List Accent 3" w:uiPriority="70"/>
+    <w:lsdException w:name="Colorful Shading Accent 3" w:uiPriority="71"/>
+    <w:lsdException w:name="Colorful List Accent 3" w:uiPriority="72"/>
+    <w:lsdException w:name="Colorful Grid Accent 3" w:uiPriority="73"/>
+    <w:lsdException w:name="Light Shading Accent 4" w:uiPriority="60"/>
+    <w:lsdException w:name="Light List Accent 4" w:uiPriority="61"/>
+    <w:lsdException w:name="Light Grid Accent 4" w:uiPriority="62"/>
+    <w:lsdException w:name="Medium Shading 1 Accent 4" w:uiPriority="63"/>
+    <w:lsdException w:name="Medium Shading 2 Accent 4" w:uiPriority="64"/>
+    <w:lsdException w:name="Medium List 1 Accent 4" w:uiPriority="65"/>
+    <w:lsdException w:name="Medium List 2 Accent 4" w:uiPriority="66"/>
+    <w:lsdException w:name="Medium Grid 1 Accent 4" w:uiPriority="67"/>
+    <w:lsdException w:name="Medium Grid 2 Accent 4" w:uiPriority="68"/>
+    <w:lsdException w:name="Medium Grid 3 Accent 4" w:uiPriority="69"/>
+    <w:lsdException w:name="Dark List Accent 4" w:uiPriority="70"/>
+    <w:lsdException w:name="Colorful Shading Accent 4" w:uiPriority="71"/>
+    <w:lsdException w:name="Colorful List Accent 4" w:uiPriority="72"/>
+    <w:lsdException w:name="Colorful Grid Accent 4" w:uiPriority="73"/>
+    <w:lsdException w:name="Light Shading Accent 5" w:uiPriority="60"/>
+    <w:lsdException w:name="Light List Accent 5" w:uiPriority="61"/>
+    <w:lsdException w:name="Light Grid Accent 5" w:uiPriority="62"/>
+    <w:lsdException w:name="Medium Shading 1 Accent 5" w:uiPriority="63"/>
+    <w:lsdException w:name="Medium Shading 2 Accent 5" w:uiPriority="64"/>
+    <w:lsdException w:name="Medium List 1 Accent 5" w:uiPriority="65"/>
+    <w:lsdException w:name="Medium List 2 Accent 5" w:uiPriority="66"/>
+    <w:lsdException w:name="Medium Grid 1 Accent 5" w:uiPriority="67"/>
+    <w:lsdException w:name="Medium Grid 2 Accent 5" w:uiPriority="68"/>
+    <w:lsdException w:name="Medium Grid 3 Accent 5" w:uiPriority="69"/>
+    <w:lsdException w:name="Dark List Accent 5" w:uiPriority="70"/>
+    <w:lsdException w:name="Colorful Shading Accent 5" w:uiPriority="71"/>
+    <w:lsdException w:name="Colorful List Accent 5" w:uiPriority="72"/>
+    <w:lsdException w:name="Colorful Grid Accent 5" w:uiPriority="73"/>
+    <w:lsdException w:name="Light Shading Accent 6" w:uiPriority="60"/>
+    <w:lsdException w:name="Light List Accent 6" w:uiPriority="61"/>
+    <w:lsdException w:name="Light Grid Accent 6" w:uiPriority="62"/>
+    <w:lsdException w:name="Medium Shading 1 Accent 6" w:uiPriority="63"/>
+    <w:lsdException w:name="Medium Shading 2 Accent 6" w:uiPriority="64"/>
+    <w:lsdException w:name="Medium List 1 Accent 6" w:uiPriority="65"/>
+    <w:lsdException w:name="Medium List 2 Accent 6" w:uiPriority="66"/>
+    <w:lsdException w:name="Medium Grid 1 Accent 6" w:uiPriority="67"/>
+    <w:lsdException w:name="Medium Grid 2 Accent 6" w:uiPriority="68"/>
+    <w:lsdException w:name="Medium Grid 3 Accent 6" w:uiPriority="69"/>
+    <w:lsdException w:name="Dark List Accent 6" w:uiPriority="70"/>
+    <w:lsdException w:name="Colorful Shading Accent 6" w:uiPriority="71"/>
+    <w:lsdException w:name="Colorful List Accent 6" w:uiPriority="72"/>
+    <w:lsdException w:name="Colorful Grid Accent 6" w:uiPriority="73"/>
+    <w:lsdException w:name="Subtle Emphasis" w:uiPriority="19" w:qFormat="1"/>
+    <w:lsdException w:name="Intense Emphasis" w:uiPriority="21" w:qFormat="1"/>
+    <w:lsdException w:name="Subtle Reference" w:uiPriority="31" w:qFormat="1"/>
+    <w:lsdException w:name="Intense Reference" w:uiPriority="32" w:qFormat="1"/>
+    <w:lsdException w:name="Book Title" w:uiPriority="33" w:qFormat="1"/>
+    <w:lsdException w:name="Bibliography" w:semiHidden="1" w:uiPriority="37" w:unhideWhenUsed="1"/>
+    <w:lsdException w:name="TOC Heading" w:semiHidden="1" w:uiPriority="39" w:unhideWhenUsed="1" w:qFormat="1"/>
+    <w:lsdException w:name="Plain Table 1" w:uiPriority="41"/>
+    <w:lsdException w:name="Plain Table 2" w:uiPriority="42"/>
+    <w:lsdException w:name="Plain Table 3" w:uiPriority="43"/>
+    <w:lsdException w:name="Plain Table 4" w:uiPriority="44"/>
+    <w:lsdException w:name="Plain Table 5" w:uiPriority="45"/>
+    <w:lsdException w:name="Grid Table Light" w:uiPriority="40"/>
+    <w:lsdException w:name="Grid Table 1 Light" w:uiPriority="46"/>
+    <w:lsdException w:name="Grid Table 2" w:uiPriority="47"/>
+    <w:lsdException w:name="Grid Table 3" w:uiPriority="48"/>
+    <w:lsdException w:name="Grid Table 4" w:uiPriority="49"/>
+    <w:lsdException w:name="Grid Table 5 Dark" w:uiPriority="50"/>
+    <w:lsdException w:name="Grid Table 6 Colorful" w:uiPriority="51"/>
+    <w:lsdException w:name="Grid Table 7 Colorful" w:uiPriority="52"/>
+    <w:lsdException w:name="Grid Table 1 Light Accent 1" w:uiPriority="46"/>
+    <w:lsdException w:name="Grid Table 2 Accent 1" w:uiPriority="47"/>
+    <w:lsdException w:name="Grid Table 3 Accent 1" w:uiPriority="48"/>
+    <w:lsdException w:name="Grid Table 4 Accent 1" w:uiPriority="49"/>
+    <w:lsdException w:name="Grid Table 5 Dark Accent 1" w:uiPriority="50"/>
+    <w:lsdException w:name="Grid Table 6 Colorful Accent 1" w:uiPriority="51"/>
+    <w:lsdException w:name="Grid Table 7 Colorful Accent 1" w:uiPriority="52"/>
+    <w:lsdException w:name="Grid Table 1 Light Accent 2" w:uiPriority="46"/>
+    <w:lsdException w:name="Grid Table 2 Accent 2" w:uiPriority="47"/>
+    <w:lsdException w:name="Grid Table 3 Accent 2" w:uiPriority="48"/>
+    <w:lsdException w:name="Grid Table 4 Accent 2" w:uiPriority="49"/>
+    <w:lsdException w:name="Grid Table 5 Dark Accent 2" w:uiPriority="50"/>
+    <w:lsdException w:name="Grid Table 6 Colorful Accent 2" w:uiPriority="51"/>
+    <w:lsdException w:name="Grid Table 7 Colorful Accent 2" w:uiPriority="52"/>
+    <w:lsdException w:name="Grid Table 1 Light Accent 3" w:uiPriority="46"/>
+    <w:lsdException w:name="Grid Table 2 Accent 3" w:uiPriority="47"/>
+    <w:lsdException w:name="Grid Table 3 Accent 3" w:uiPriority="48"/>
+    <w:lsdException w:name="Grid Table 4 Accent 3" w:uiPriority="49"/>
+    <w:lsdException w:name="Grid Table 5 Dark Accent 3" w:uiPriority="50"/>
+    <w:lsdException w:name="Grid Table 6 Colorful Accent 3" w:uiPriority="51"/>
+    <w:lsdException w:name="Grid Table 7 Colorful Accent 3" w:uiPriority="52"/>
+    <w:lsdException w:name="Grid Table 1 Light Accent 4" w:uiPriority="46"/>
+    <w:lsdException w:name="Grid Table 2 Accent 4" w:uiPriority="47"/>
+    <w:lsdException w:name="Grid Table 3 Accent 4" w:uiPriority="48"/>
+    <w:lsdException w:name="Grid Table 4 Accent 4" w:uiPriority="49"/>
+    <w:lsdException w:name="Grid Table 5 Dark Accent 4" w:uiPriority="50"/>
+    <w:lsdException w:name="Grid Table 6 Colorful Accent 4" w:uiPriority="51"/>
+    <w:lsdException w:name="Grid Table 7 Colorful Accent 4" w:uiPriority="52"/>
+    <w:lsdException w:name="Grid Table 1 Light Accent 5" w:uiPriority="46"/>
+    <w:lsdException w:name="Grid Table 2 Accent 5" w:uiPriority="47"/>
+    <w:lsdException w:name="Grid Table 3 Accent 5" w:uiPriority="48"/>
+    <w:lsdException w:name="Grid Table 4 Accent 5" w:uiPriority="49"/>
+    <w:lsdException w:name="Grid Table 5 Dark Accent 5" w:uiPriority="50"/>
+    <w:lsdException w:name="Grid Table 6 Colorful Accent 5" w:uiPriority="51"/>
+    <w:lsdException w:name="Grid Table 7 Colorful Accent 5" w:uiPriority="52"/>
+    <w:lsdException w:name="Grid Table 1 Light Accent 6" w:uiPriority="46"/>
+    <w:lsdException w:name="Grid Table 2 Accent 6" w:uiPriority="47"/>
+    <w:lsdException w:name="Grid Table 3 Accent 6" w:uiPriority="48"/>
+    <w:lsdException w:name="Grid Table 4 Accent 6" w:uiPriority="49"/>
+    <w:lsdException w:name="Grid Table 5 Dark Accent 6" w:uiPriority="50"/>
+    <w:lsdException w:name="Grid Table 6 Colorful Accent 6" w:uiPriority="51"/>
+    <w:lsdException w:name="Grid Table 7 Colorful Accent 6" w:uiPriority="52"/>
+    <w:lsdException w:name="List Table 1 Light" w:uiPriority="46"/>
+    <w:lsdException w:name="List Table 2" w:uiPriority="47"/>
+    <w:lsdException w:name="List Table 3" w:uiPriority="48"/>
+    <w:lsdException w:name="List Table 4" w:uiPriority="49"/>
+    <w:lsdException w:name="List Table 5 Dark" w:uiPriority="50"/>
+    <w:lsdException w:name="List Table 6 Colorful" w:uiPriority="51"/>
+    <w:lsdException w:name="List Table 7 Colorful" w:uiPriority="52"/>
+    <w:lsdException w:name="List Table 1 Light Accent 1" w:uiPriority="46"/>
+    <w:lsdException w:name="List Table 2 Accent 1" w:uiPriority="47"/>
+    <w:lsdException w:name="List Table 3 Accent 1" w:uiPriority="48"/>
+    <w:lsdException w:name="List Table 4 Accent 1" w:uiPriority="49"/>
+    <w:lsdException w:name="List Table 5 Dark Accent 1" w:uiPriority="50"/>
+    <w:lsdException w:name="List Table 6 Colorful Accent 1" w:uiPriority="51"/>
+    <w:lsdException w:name="List Table 7 Colorful Accent 1" w:uiPriority="52"/>
+    <w:lsdException w:name="List Table 1 Light Accent 2" w:uiPriority="46"/>
+    <w:lsdException w:name="List Table 2 Accent 2" w:uiPriority="47"/>
+    <w:lsdException w:name="List Table 3 Accent 2" w:uiPriority="48"/>
+    <w:lsdException w:name="List Table 4 Accent 2" w:uiPriority="49"/>
+    <w:lsdException w:name="List Table 5 Dark Accent 2" w:uiPriority="50"/>
+    <w:lsdException w:name="List Table 6 Colorful Accent 2" w:uiPriority="51"/>
+    <w:lsdException w:name="List Table 7 Colorful Accent 2" w:uiPriority="52"/>
+    <w:lsdException w:name="List Table 1 Light Accent 3" w:uiPriority="46"/>
+    <w:lsdException w:name="List Table 2 Accent 3" w:uiPriority="47"/>
+    <w:lsdException w:name="List Table 3 Accent 3" w:uiPriority="48"/>
+    <w:lsdException w:name="List Table 4 Accent 3" w:uiPriority="49"/>
+    <w:lsdException w:name="List Table 5 Dark Accent 3" w:uiPriority="50"/>
+    <w:lsdException w:name="List Table 6 Colorful Accent 3" w:uiPriority="51"/>
+    <w:lsdException w:name="List Table 7 Colorful Accent 3" w:uiPriority="52"/>
+    <w:lsdException w:name="List Table 1 Light Accent 4" w:uiPriority="46"/>
+    <w:lsdException w:name="List Table 2 Accent 4" w:uiPriority="47"/>
+    <w:lsdException w:name="List Table 3 Accent 4" w:uiPriority="48"/>
+    <w:lsdException w:name="List Table 4 Accent 4" w:uiPriority="49"/>
+    <w:lsdException w:name="List Table 5 Dark Accent 4" w:uiPriority="50"/>
+    <w:lsdException w:name="List Table 6 Colorful Accent 4" w:uiPriority="51"/>
+    <w:lsdException w:name="List Table 7 Colorful Accent 4" w:uiPriority="52"/>
+    <w:lsdException w:name="List Table 1 Light Accent 5" w:uiPriority="46"/>
+    <w:lsdException w:name="List Table 2 Accent 5" w:uiPriority="47"/>
+    <w:lsdException w:name="List Table 3 Accent 5" w:uiPriority="48"/>
+    <w:lsdException w:name="List Table 4 Accent 5" w:uiPriority="49"/>
+    <w:lsdException w:name="List Table 5 Dark Accent 5" w:uiPriority="50"/>
+    <w:lsdException w:name="List Table 6 Colorful Accent 5" w:uiPriority="51"/>
+    <w:lsdException w:name="List Table 7 Colorful Accent 5" w:uiPriority="52"/>
+    <w:lsdException w:name="List Table 1 Light Accent 6" w:uiPriority="46"/>
+    <w:lsdException w:name="List Table 2 Accent 6" w:uiPriority="47"/>
+    <w:lsdException w:name="List Table 3 Accent 6" w:uiPriority="48"/>
+    <w:lsdException w:name="List Table 4 Accent 6" w:uiPriority="49"/>
+    <w:lsdException w:name="List Table 5 Dark Accent 6" w:uiPriority="50"/>
+    <w:lsdException w:name="List Table 6 Colorful Accent 6" w:uiPriority="51"/>
+    <w:lsdException w:name="List Table 7 Colorful Accent 6" w:uiPriority="52"/>
   </w:latentStyles>
   <w:style w:type="paragraph" w:default="1" w:styleId="Normal">
     <w:name w:val="Normal"/>
@@ -5388,18 +5444,16 @@
       <w:lang w:eastAsia="pt-PT"/>
     </w:rPr>
   </w:style>
-  <w:style w:type="character" w:default="1" w:styleId="Tipodeletrapredefinidodopargrafo">
+  <w:style w:type="character" w:default="1" w:styleId="DefaultParagraphFont">
     <w:name w:val="Default Paragraph Font"/>
     <w:uiPriority w:val="1"/>
-    <w:semiHidden/>
     <w:unhideWhenUsed/>
   </w:style>
-  <w:style w:type="table" w:default="1" w:styleId="Tabelanormal">
+  <w:style w:type="table" w:default="1" w:styleId="TableNormal">
     <w:name w:val="Normal Table"/>
     <w:uiPriority w:val="99"/>
     <w:semiHidden/>
     <w:unhideWhenUsed/>
-    <w:qFormat/>
     <w:tblPr>
       <w:tblInd w:w="0" w:type="dxa"/>
       <w:tblCellMar>
@@ -5410,16 +5464,16 @@
       </w:tblCellMar>
     </w:tblPr>
   </w:style>
-  <w:style w:type="numbering" w:default="1" w:styleId="Semlista">
+  <w:style w:type="numbering" w:default="1" w:styleId="NoList">
     <w:name w:val="No List"/>
     <w:uiPriority w:val="99"/>
     <w:semiHidden/>
     <w:unhideWhenUsed/>
   </w:style>
-  <w:style w:type="paragraph" w:styleId="Cabealho">
+  <w:style w:type="paragraph" w:styleId="Header">
     <w:name w:val="header"/>
     <w:basedOn w:val="Normal"/>
-    <w:link w:val="CabealhoCarcter"/>
+    <w:link w:val="HeaderChar"/>
     <w:uiPriority w:val="99"/>
     <w:unhideWhenUsed/>
     <w:rsid w:val="00822ABA"/>
@@ -5431,17 +5485,17 @@
       <w:spacing w:line="240" w:lineRule="auto"/>
     </w:pPr>
   </w:style>
-  <w:style w:type="character" w:customStyle="1" w:styleId="CabealhoCarcter">
-    <w:name w:val="Cabeçalho Carácter"/>
-    <w:basedOn w:val="Tipodeletrapredefinidodopargrafo"/>
-    <w:link w:val="Cabealho"/>
+  <w:style w:type="character" w:customStyle="1" w:styleId="HeaderChar">
+    <w:name w:val="Header Char"/>
+    <w:basedOn w:val="DefaultParagraphFont"/>
+    <w:link w:val="Header"/>
     <w:uiPriority w:val="99"/>
     <w:rsid w:val="00822ABA"/>
   </w:style>
-  <w:style w:type="paragraph" w:styleId="Rodap">
+  <w:style w:type="paragraph" w:styleId="Footer">
     <w:name w:val="footer"/>
     <w:basedOn w:val="Normal"/>
-    <w:link w:val="RodapCarcter"/>
+    <w:link w:val="FooterChar"/>
     <w:uiPriority w:val="99"/>
     <w:unhideWhenUsed/>
     <w:rsid w:val="00822ABA"/>
@@ -5453,14 +5507,14 @@
       <w:spacing w:line="240" w:lineRule="auto"/>
     </w:pPr>
   </w:style>
-  <w:style w:type="character" w:customStyle="1" w:styleId="RodapCarcter">
-    <w:name w:val="Rodapé Carácter"/>
-    <w:basedOn w:val="Tipodeletrapredefinidodopargrafo"/>
-    <w:link w:val="Rodap"/>
+  <w:style w:type="character" w:customStyle="1" w:styleId="FooterChar">
+    <w:name w:val="Footer Char"/>
+    <w:basedOn w:val="DefaultParagraphFont"/>
+    <w:link w:val="Footer"/>
     <w:uiPriority w:val="99"/>
     <w:rsid w:val="00822ABA"/>
   </w:style>
-  <w:style w:type="paragraph" w:styleId="PargrafodaLista">
+  <w:style w:type="paragraph" w:styleId="ListParagraph">
     <w:name w:val="List Paragraph"/>
     <w:basedOn w:val="Normal"/>
     <w:uiPriority w:val="34"/>
@@ -5471,9 +5525,9 @@
       <w:contextualSpacing/>
     </w:pPr>
   </w:style>
-  <w:style w:type="character" w:styleId="Refdecomentrio">
+  <w:style w:type="character" w:styleId="CommentReference">
     <w:name w:val="annotation reference"/>
-    <w:basedOn w:val="Tipodeletrapredefinidodopargrafo"/>
+    <w:basedOn w:val="DefaultParagraphFont"/>
     <w:uiPriority w:val="99"/>
     <w:semiHidden/>
     <w:unhideWhenUsed/>
@@ -5483,10 +5537,10 @@
       <w:szCs w:val="16"/>
     </w:rPr>
   </w:style>
-  <w:style w:type="paragraph" w:styleId="Textodecomentrio">
+  <w:style w:type="paragraph" w:styleId="CommentText">
     <w:name w:val="annotation text"/>
     <w:basedOn w:val="Normal"/>
-    <w:link w:val="TextodecomentrioCarcter"/>
+    <w:link w:val="CommentTextChar"/>
     <w:uiPriority w:val="99"/>
     <w:semiHidden/>
     <w:unhideWhenUsed/>
@@ -5499,10 +5553,10 @@
       <w:szCs w:val="20"/>
     </w:rPr>
   </w:style>
-  <w:style w:type="character" w:customStyle="1" w:styleId="TextodecomentrioCarcter">
-    <w:name w:val="Texto de comentário Carácter"/>
-    <w:basedOn w:val="Tipodeletrapredefinidodopargrafo"/>
-    <w:link w:val="Textodecomentrio"/>
+  <w:style w:type="character" w:customStyle="1" w:styleId="CommentTextChar">
+    <w:name w:val="Comment Text Char"/>
+    <w:basedOn w:val="DefaultParagraphFont"/>
+    <w:link w:val="CommentText"/>
     <w:uiPriority w:val="99"/>
     <w:semiHidden/>
     <w:rsid w:val="006F1AE7"/>
@@ -5514,11 +5568,11 @@
       <w:lang w:eastAsia="pt-PT"/>
     </w:rPr>
   </w:style>
-  <w:style w:type="paragraph" w:styleId="Assuntodecomentrio">
+  <w:style w:type="paragraph" w:styleId="CommentSubject">
     <w:name w:val="annotation subject"/>
-    <w:basedOn w:val="Textodecomentrio"/>
-    <w:next w:val="Textodecomentrio"/>
-    <w:link w:val="AssuntodecomentrioCarcter"/>
+    <w:basedOn w:val="CommentText"/>
+    <w:next w:val="CommentText"/>
+    <w:link w:val="CommentSubjectChar"/>
     <w:uiPriority w:val="99"/>
     <w:semiHidden/>
     <w:unhideWhenUsed/>
@@ -5528,10 +5582,10 @@
       <w:bCs/>
     </w:rPr>
   </w:style>
-  <w:style w:type="character" w:customStyle="1" w:styleId="AssuntodecomentrioCarcter">
-    <w:name w:val="Assunto de comentário Carácter"/>
-    <w:basedOn w:val="TextodecomentrioCarcter"/>
-    <w:link w:val="Assuntodecomentrio"/>
+  <w:style w:type="character" w:customStyle="1" w:styleId="CommentSubjectChar">
+    <w:name w:val="Comment Subject Char"/>
+    <w:basedOn w:val="CommentTextChar"/>
+    <w:link w:val="CommentSubject"/>
     <w:uiPriority w:val="99"/>
     <w:semiHidden/>
     <w:rsid w:val="006F1AE7"/>
@@ -5545,10 +5599,10 @@
       <w:lang w:eastAsia="pt-PT"/>
     </w:rPr>
   </w:style>
-  <w:style w:type="paragraph" w:styleId="Textodebalo">
+  <w:style w:type="paragraph" w:styleId="BalloonText">
     <w:name w:val="Balloon Text"/>
     <w:basedOn w:val="Normal"/>
-    <w:link w:val="TextodebaloCarcter"/>
+    <w:link w:val="BalloonTextChar"/>
     <w:uiPriority w:val="99"/>
     <w:semiHidden/>
     <w:unhideWhenUsed/>
@@ -5562,10 +5616,10 @@
       <w:szCs w:val="16"/>
     </w:rPr>
   </w:style>
-  <w:style w:type="character" w:customStyle="1" w:styleId="TextodebaloCarcter">
-    <w:name w:val="Texto de balão Carácter"/>
-    <w:basedOn w:val="Tipodeletrapredefinidodopargrafo"/>
-    <w:link w:val="Textodebalo"/>
+  <w:style w:type="character" w:customStyle="1" w:styleId="BalloonTextChar">
+    <w:name w:val="Balloon Text Char"/>
+    <w:basedOn w:val="DefaultParagraphFont"/>
+    <w:link w:val="BalloonText"/>
     <w:uiPriority w:val="99"/>
     <w:semiHidden/>
     <w:rsid w:val="006F1AE7"/>
@@ -5577,9 +5631,9 @@
       <w:lang w:eastAsia="pt-PT"/>
     </w:rPr>
   </w:style>
-  <w:style w:type="character" w:styleId="TextodoMarcadordePosio">
+  <w:style w:type="character" w:styleId="PlaceholderText">
     <w:name w:val="Placeholder Text"/>
-    <w:basedOn w:val="Tipodeletrapredefinidodopargrafo"/>
+    <w:basedOn w:val="DefaultParagraphFont"/>
     <w:uiPriority w:val="99"/>
     <w:semiHidden/>
     <w:rsid w:val="00471D1A"/>
@@ -5845,7 +5899,7 @@
   <a:extraClrSchemeLst/>
   <a:extLst>
     <a:ext uri="{05A4C25C-085E-4340-85A3-A5531E510DB2}">
-      <thm15:themeFamily xmlns:thm15="http://schemas.microsoft.com/office/thememl/2012/main" xmlns="" name="Office Theme" id="{62F939B6-93AF-4DB8-9C6B-D6C7DFDC589F}" vid="{4A3C46E8-61CC-4603-A589-7422A47A8E4A}"/>
+      <thm15:themeFamily xmlns:thm15="http://schemas.microsoft.com/office/thememl/2012/main" name="Office Theme" id="{62F939B6-93AF-4DB8-9C6B-D6C7DFDC589F}" vid="{4A3C46E8-61CC-4603-A589-7422A47A8E4A}"/>
     </a:ext>
   </a:extLst>
 </a:theme>

</xml_diff>

<commit_message>
Markups removed and ready for approve
</commit_message>
<xml_diff>
--- a/Docs/Meetings/2013_04_04.docx
+++ b/Docs/Meetings/2013_04_04.docx
@@ -204,21 +204,12 @@
         </w:rPr>
         <w:t xml:space="preserve">Time Keeper – </w:t>
       </w:r>
-      <w:proofErr w:type="spellStart"/>
       <w:r>
         <w:rPr>
           <w:rFonts w:ascii="Trebuchet MS" w:eastAsia="Trebuchet MS" w:hAnsi="Trebuchet MS" w:cs="Trebuchet MS"/>
           <w:lang w:val="en-GB"/>
         </w:rPr>
-        <w:t>Mário</w:t>
-      </w:r>
-      <w:proofErr w:type="spellEnd"/>
-      <w:r>
-        <w:rPr>
-          <w:rFonts w:ascii="Trebuchet MS" w:eastAsia="Trebuchet MS" w:hAnsi="Trebuchet MS" w:cs="Trebuchet MS"/>
-          <w:lang w:val="en-GB"/>
-        </w:rPr>
-        <w:t xml:space="preserve"> Oliveira</w:t>
+        <w:t>Mário Oliveira</w:t>
       </w:r>
     </w:p>
     <w:p>
@@ -545,21 +536,7 @@
         <w:rPr>
           <w:lang w:val="en-GB"/>
         </w:rPr>
-        <w:t xml:space="preserve">Meeting </w:t>
-      </w:r>
-      <w:proofErr w:type="spellStart"/>
-      <w:r>
-        <w:rPr>
-          <w:lang w:val="en-GB"/>
-        </w:rPr>
-        <w:t>startup</w:t>
-      </w:r>
-      <w:proofErr w:type="spellEnd"/>
-      <w:r>
-        <w:rPr>
-          <w:lang w:val="en-GB"/>
-        </w:rPr>
-        <w:t xml:space="preserve"> (review agenda)</w:t>
+        <w:t>Meeting startup (review agenda)</w:t>
       </w:r>
     </w:p>
     <w:p>
@@ -609,36 +586,18 @@
           <w:lang w:val="en-GB"/>
         </w:rPr>
       </w:pPr>
-      <w:ins w:id="0" w:author="David Silva" w:date="2013-04-07T17:08:00Z">
-        <w:r>
-          <w:rPr>
-            <w:lang w:val="en-US"/>
-          </w:rPr>
-          <w:t>The possibility of all member of the team being involved in the use case definition is not a viable one</w:t>
-        </w:r>
-        <w:r>
-          <w:rPr>
-            <w:lang w:val="en-GB"/>
-          </w:rPr>
-          <w:t xml:space="preserve"> </w:t>
-        </w:r>
-      </w:ins>
-      <w:commentRangeStart w:id="1"/>
-      <w:del w:id="2" w:author="David Silva" w:date="2013-04-07T17:08:00Z">
-        <w:r>
-          <w:rPr>
-            <w:lang w:val="en-GB"/>
-          </w:rPr>
-          <w:delText>Using all team to make the use case is a bad practice that needs to be reconsidered</w:delText>
-        </w:r>
-        <w:commentRangeEnd w:id="1"/>
-        <w:r>
-          <w:rPr>
-            <w:rStyle w:val="CommentReference"/>
-          </w:rPr>
-          <w:commentReference w:id="1"/>
-        </w:r>
-      </w:del>
+      <w:r>
+        <w:rPr>
+          <w:lang w:val="en-US"/>
+        </w:rPr>
+        <w:t>The possibility of all member of the team being involved in the use case definition is not a viable one</w:t>
+      </w:r>
+      <w:r>
+        <w:rPr>
+          <w:lang w:val="en-GB"/>
+        </w:rPr>
+        <w:t xml:space="preserve"> </w:t>
+      </w:r>
     </w:p>
     <w:p>
       <w:pPr>
@@ -687,110 +646,60 @@
         </w:rPr>
         <w:t>Use</w:t>
       </w:r>
-      <w:ins w:id="3" w:author="Carla" w:date="2013-04-07T19:59:00Z">
-        <w:r>
-          <w:rPr>
-            <w:lang w:val="en-GB"/>
-          </w:rPr>
-          <w:t xml:space="preserve"> the first</w:t>
-        </w:r>
-      </w:ins>
+      <w:r>
+        <w:rPr>
+          <w:lang w:val="en-GB"/>
+        </w:rPr>
+        <w:t xml:space="preserve"> the first</w:t>
+      </w:r>
       <w:r>
         <w:rPr>
           <w:lang w:val="en-GB"/>
         </w:rPr>
         <w:t xml:space="preserve"> half</w:t>
       </w:r>
-      <w:ins w:id="4" w:author="Carla" w:date="2013-04-07T19:48:00Z">
-        <w:r>
-          <w:rPr>
-            <w:lang w:val="en-GB"/>
-          </w:rPr>
-          <w:t xml:space="preserve"> </w:t>
-        </w:r>
-      </w:ins>
-      <w:del w:id="5" w:author="Carla" w:date="2013-04-07T19:59:00Z">
-        <w:r>
-          <w:rPr>
-            <w:lang w:val="en-GB"/>
-          </w:rPr>
-          <w:delText xml:space="preserve"> time</w:delText>
-        </w:r>
-      </w:del>
-      <w:ins w:id="6" w:author="David Silva" w:date="2013-04-07T17:13:00Z">
-        <w:del w:id="7" w:author="Carla" w:date="2013-04-07T19:59:00Z">
-          <w:r>
-            <w:rPr>
-              <w:lang w:val="en-GB"/>
-            </w:rPr>
-            <w:delText xml:space="preserve"> </w:delText>
-          </w:r>
-        </w:del>
-        <w:r>
-          <w:rPr>
-            <w:lang w:val="en-GB"/>
-          </w:rPr>
-          <w:t xml:space="preserve">of the </w:t>
-        </w:r>
-        <w:del w:id="8" w:author="Carla" w:date="2013-04-07T19:59:00Z">
-          <w:r>
-            <w:rPr>
-              <w:lang w:val="en-GB"/>
-            </w:rPr>
-            <w:delText xml:space="preserve">first </w:delText>
-          </w:r>
-        </w:del>
-        <w:r>
-          <w:rPr>
-            <w:lang w:val="en-GB"/>
-          </w:rPr>
-          <w:t>week</w:t>
-        </w:r>
-      </w:ins>
+      <w:r>
+        <w:rPr>
+          <w:lang w:val="en-GB"/>
+        </w:rPr>
+        <w:t xml:space="preserve"> </w:t>
+      </w:r>
+      <w:r>
+        <w:rPr>
+          <w:lang w:val="en-GB"/>
+        </w:rPr>
+        <w:t>of the week</w:t>
+      </w:r>
       <w:r>
         <w:rPr>
           <w:lang w:val="en-GB"/>
         </w:rPr>
         <w:t xml:space="preserve"> to make the </w:t>
       </w:r>
-      <w:del w:id="9" w:author="David Silva" w:date="2013-04-07T17:09:00Z">
-        <w:r>
-          <w:rPr>
-            <w:lang w:val="en-GB"/>
-          </w:rPr>
-          <w:delText xml:space="preserve">DB </w:delText>
-        </w:r>
-      </w:del>
-      <w:ins w:id="10" w:author="David Silva" w:date="2013-04-08T00:27:00Z">
-        <w:r>
-          <w:rPr>
-            <w:lang w:val="en-GB"/>
-          </w:rPr>
-          <w:t>Use Cases</w:t>
-        </w:r>
-      </w:ins>
-      <w:ins w:id="11" w:author="David Silva" w:date="2013-04-07T17:09:00Z">
-        <w:r>
-          <w:rPr>
-            <w:lang w:val="en-GB"/>
-          </w:rPr>
-          <w:t xml:space="preserve"> </w:t>
-        </w:r>
-      </w:ins>
+      <w:r>
+        <w:rPr>
+          <w:lang w:val="en-GB"/>
+        </w:rPr>
+        <w:t>Use Cases</w:t>
+      </w:r>
+      <w:r>
+        <w:rPr>
+          <w:lang w:val="en-GB"/>
+        </w:rPr>
+        <w:t xml:space="preserve"> </w:t>
+      </w:r>
       <w:r>
         <w:rPr>
           <w:lang w:val="en-GB"/>
         </w:rPr>
         <w:t>and the remain</w:t>
       </w:r>
-      <w:ins w:id="12" w:author="Carla" w:date="2013-04-07T19:48:00Z">
-        <w:r>
-          <w:rPr>
-            <w:lang w:val="en-GB"/>
-          </w:rPr>
-          <w:t>ing</w:t>
-        </w:r>
-      </w:ins>
+      <w:r>
+        <w:rPr>
+          <w:lang w:val="en-GB"/>
+        </w:rPr>
+        <w:t>ing</w:t>
+      </w:r>
       <w:r>
         <w:rPr>
           <w:lang w:val="en-GB"/>
@@ -815,22 +724,12 @@
         </w:rPr>
         <w:t xml:space="preserve">Make the test plan and SRS at same time (improves the consistency and validation of the </w:t>
       </w:r>
-      <w:del w:id="13" w:author="David Silva" w:date="2013-04-07T17:14:00Z">
-        <w:r>
-          <w:rPr>
-            <w:lang w:val="en-GB"/>
-          </w:rPr>
-          <w:delText>result</w:delText>
-        </w:r>
-      </w:del>
-      <w:ins w:id="14" w:author="David Silva" w:date="2013-04-07T17:14:00Z">
-        <w:r>
-          <w:rPr>
-            <w:lang w:val="en-GB"/>
-          </w:rPr>
-          <w:t>SRS content</w:t>
-        </w:r>
-      </w:ins>
+      <w:r>
+        <w:rPr>
+          <w:lang w:val="en-GB"/>
+        </w:rPr>
+        <w:t>SRS content</w:t>
+      </w:r>
       <w:r>
         <w:rPr>
           <w:lang w:val="en-GB"/>
@@ -849,66 +748,18 @@
           <w:lang w:val="en-GB"/>
         </w:rPr>
       </w:pPr>
-      <w:commentRangeStart w:id="15"/>
-      <w:del w:id="16" w:author="David Silva" w:date="2013-04-07T17:15:00Z">
-        <w:r>
-          <w:rPr>
-            <w:lang w:val="en-GB"/>
-          </w:rPr>
-          <w:delText xml:space="preserve">13h </w:delText>
-        </w:r>
-        <w:commentRangeEnd w:id="15"/>
-        <w:r>
-          <w:rPr>
-            <w:rStyle w:val="CommentReference"/>
-          </w:rPr>
-          <w:commentReference w:id="15"/>
-        </w:r>
-        <w:r>
-          <w:rPr>
-            <w:lang w:val="en-GB"/>
-          </w:rPr>
-          <w:delText>to make the</w:delText>
-        </w:r>
-      </w:del>
-      <w:ins w:id="17" w:author="David Silva" w:date="2013-04-07T17:15:00Z">
-        <w:r>
-          <w:rPr>
-            <w:lang w:val="en-GB"/>
-          </w:rPr>
-          <w:t xml:space="preserve">It </w:t>
-        </w:r>
-      </w:ins>
-      <w:ins w:id="18" w:author="David Silva" w:date="2013-04-07T17:16:00Z">
-        <w:r>
-          <w:rPr>
-            <w:lang w:val="en-GB"/>
-          </w:rPr>
-          <w:t xml:space="preserve">may be needed more than 20h to make the </w:t>
-        </w:r>
-      </w:ins>
-      <w:del w:id="19" w:author="David Silva" w:date="2013-04-07T17:17:00Z">
-        <w:r>
-          <w:rPr>
-            <w:lang w:val="en-GB"/>
-          </w:rPr>
-          <w:delText xml:space="preserve"> </w:delText>
-        </w:r>
-      </w:del>
+      <w:r>
+        <w:rPr>
+          <w:lang w:val="en-GB"/>
+        </w:rPr>
+        <w:t xml:space="preserve">It may be needed more than 20h to make the </w:t>
+      </w:r>
       <w:r>
         <w:rPr>
           <w:lang w:val="en-GB"/>
         </w:rPr>
         <w:t>SRS</w:t>
       </w:r>
-      <w:del w:id="20" w:author="David Silva" w:date="2013-04-07T17:17:00Z">
-        <w:r>
-          <w:rPr>
-            <w:lang w:val="en-GB"/>
-          </w:rPr>
-          <w:delText xml:space="preserve"> isn’t realist (it needs more time)</w:delText>
-        </w:r>
-      </w:del>
     </w:p>
     <w:p>
       <w:pPr>
@@ -945,36 +796,18 @@
         </w:rPr>
         <w:t xml:space="preserve">Quality </w:t>
       </w:r>
-      <w:ins w:id="21" w:author="David Silva" w:date="2013-04-07T17:17:00Z">
-        <w:r>
-          <w:rPr>
-            <w:lang w:val="en-GB"/>
-          </w:rPr>
-          <w:t>attributes</w:t>
-        </w:r>
-        <w:r>
-          <w:rPr>
-            <w:lang w:val="en-GB"/>
-          </w:rPr>
-          <w:t xml:space="preserve"> </w:t>
-        </w:r>
-      </w:ins>
-      <w:commentRangeStart w:id="22"/>
-      <w:del w:id="23" w:author="David Silva" w:date="2013-04-07T17:17:00Z">
-        <w:r>
-          <w:rPr>
-            <w:lang w:val="en-GB"/>
-          </w:rPr>
-          <w:delText xml:space="preserve">concepts </w:delText>
-        </w:r>
-        <w:commentRangeEnd w:id="22"/>
-        <w:r>
-          <w:rPr>
-            <w:rStyle w:val="CommentReference"/>
-          </w:rPr>
-          <w:commentReference w:id="22"/>
-        </w:r>
-      </w:del>
+      <w:r>
+        <w:rPr>
+          <w:lang w:val="en-GB"/>
+        </w:rPr>
+        <w:t>attributes</w:t>
+      </w:r>
+      <w:r>
+        <w:rPr>
+          <w:lang w:val="en-GB"/>
+        </w:rPr>
+        <w:t xml:space="preserve"> </w:t>
+      </w:r>
       <w:r>
         <w:rPr>
           <w:lang w:val="en-GB"/>
@@ -999,28 +832,18 @@
         </w:rPr>
         <w:t xml:space="preserve">Quality </w:t>
       </w:r>
-      <w:ins w:id="24" w:author="David Silva" w:date="2013-04-07T17:17:00Z">
-        <w:r>
-          <w:rPr>
-            <w:lang w:val="en-GB"/>
-          </w:rPr>
-          <w:t>attributes</w:t>
-        </w:r>
-        <w:r>
-          <w:rPr>
-            <w:lang w:val="en-GB"/>
-          </w:rPr>
-          <w:t xml:space="preserve"> </w:t>
-        </w:r>
-      </w:ins>
-      <w:del w:id="25" w:author="David Silva" w:date="2013-04-07T17:17:00Z">
-        <w:r>
-          <w:rPr>
-            <w:lang w:val="en-GB"/>
-          </w:rPr>
-          <w:delText xml:space="preserve">concepts </w:delText>
-        </w:r>
-      </w:del>
+      <w:r>
+        <w:rPr>
+          <w:lang w:val="en-GB"/>
+        </w:rPr>
+        <w:t>attributes</w:t>
+      </w:r>
+      <w:r>
+        <w:rPr>
+          <w:lang w:val="en-GB"/>
+        </w:rPr>
+        <w:t xml:space="preserve"> </w:t>
+      </w:r>
       <w:r>
         <w:rPr>
           <w:lang w:val="en-GB"/>
@@ -1039,58 +862,18 @@
         </w:rPr>
         <w:t xml:space="preserve"> </w:t>
       </w:r>
-      <w:del w:id="26" w:author="David Silva" w:date="2013-04-07T17:17:00Z">
-        <w:r>
-          <w:rPr>
-            <w:lang w:val="en-GB"/>
-          </w:rPr>
-          <w:delText xml:space="preserve">her </w:delText>
-        </w:r>
-      </w:del>
-      <w:ins w:id="27" w:author="David Silva" w:date="2013-04-07T17:17:00Z">
-        <w:r>
-          <w:rPr>
-            <w:lang w:val="en-GB"/>
-          </w:rPr>
-          <w:t xml:space="preserve">its </w:t>
-        </w:r>
-      </w:ins>
+      <w:r>
+        <w:rPr>
+          <w:lang w:val="en-GB"/>
+        </w:rPr>
+        <w:t xml:space="preserve">its </w:t>
+      </w:r>
       <w:r>
         <w:rPr>
           <w:lang w:val="en-GB"/>
         </w:rPr>
         <w:t>type</w:t>
       </w:r>
-      <w:bookmarkStart w:id="28" w:name="_GoBack"/>
-      <w:bookmarkEnd w:id="28"/>
-      <w:del w:id="29" w:author="David Silva" w:date="2013-04-08T00:33:00Z">
-        <w:r>
-          <w:rPr>
-            <w:lang w:val="en-GB"/>
-          </w:rPr>
-          <w:delText xml:space="preserve"> (</w:delText>
-        </w:r>
-        <w:commentRangeStart w:id="30"/>
-        <w:r>
-          <w:rPr>
-            <w:lang w:val="en-GB"/>
-          </w:rPr>
-          <w:delText>usability</w:delText>
-        </w:r>
-        <w:commentRangeEnd w:id="30"/>
-        <w:r>
-          <w:rPr>
-            <w:rStyle w:val="CommentReference"/>
-          </w:rPr>
-          <w:commentReference w:id="30"/>
-        </w:r>
-        <w:r>
-          <w:rPr>
-            <w:lang w:val="en-GB"/>
-          </w:rPr>
-          <w:delText>, performance, etc)</w:delText>
-        </w:r>
-      </w:del>
     </w:p>
     <w:p>
       <w:pPr>
@@ -1103,133 +886,36 @@
           <w:lang w:val="en-GB"/>
         </w:rPr>
       </w:pPr>
-      <w:ins w:id="31" w:author="David Silva" w:date="2013-04-08T00:25:00Z">
-        <w:r>
-          <w:rPr>
-            <w:lang w:val="en-US"/>
-          </w:rPr>
-          <w:t>In order to access the presence of some quality attributes</w:t>
-        </w:r>
-      </w:ins>
-      <w:ins w:id="32" w:author="David Silva" w:date="2013-04-08T00:26:00Z">
-        <w:r>
-          <w:rPr>
-            <w:lang w:val="en-US"/>
-          </w:rPr>
-          <w:t>,</w:t>
-        </w:r>
-      </w:ins>
-      <w:ins w:id="33" w:author="David Silva" w:date="2013-04-08T00:25:00Z">
-        <w:r>
-          <w:rPr>
-            <w:lang w:val="en-US"/>
-          </w:rPr>
-          <w:t xml:space="preserve"> tests with defined thresholds must be designed. </w:t>
-        </w:r>
-        <w:r>
-          <w:rPr>
-            <w:lang w:val="en-US"/>
-            <w:rPrChange w:id="34" w:author="David Silva" w:date="2013-04-08T00:26:00Z">
-              <w:rPr/>
-            </w:rPrChange>
-          </w:rPr>
-          <w:t>For instance time limits for certain actions</w:t>
-        </w:r>
-        <w:r>
-          <w:rPr>
-            <w:lang w:val="en-GB"/>
-          </w:rPr>
-          <w:t xml:space="preserve"> </w:t>
-        </w:r>
-      </w:ins>
-      <w:commentRangeStart w:id="35"/>
-      <w:del w:id="36" w:author="David Silva" w:date="2013-04-08T00:25:00Z">
-        <w:r>
-          <w:rPr>
-            <w:lang w:val="en-GB"/>
-          </w:rPr>
-          <w:delText>Some quality conce</w:delText>
-        </w:r>
-        <w:r>
-          <w:rPr>
-            <w:lang w:val="en-GB"/>
-          </w:rPr>
-          <w:delText xml:space="preserve">pts </w:delText>
-        </w:r>
-      </w:del>
-      <w:ins w:id="37" w:author="Carla" w:date="2013-04-06T21:02:00Z">
-        <w:del w:id="38" w:author="David Silva" w:date="2013-04-08T00:25:00Z">
-          <w:r>
-            <w:rPr>
-              <w:lang w:val="en-GB"/>
-            </w:rPr>
-            <w:delText xml:space="preserve">attributes </w:delText>
-          </w:r>
-        </w:del>
-      </w:ins>
-      <w:del w:id="39" w:author="David Silva" w:date="2013-04-08T00:25:00Z">
-        <w:r>
-          <w:rPr>
-            <w:lang w:val="en-GB"/>
-          </w:rPr>
-          <w:delText xml:space="preserve">must have </w:delText>
-        </w:r>
-      </w:del>
-      <w:del w:id="40" w:author="David Silva" w:date="2013-04-07T17:37:00Z">
-        <w:r>
-          <w:rPr>
-            <w:lang w:val="en-GB"/>
-          </w:rPr>
-          <w:delText>a fixed</w:delText>
-        </w:r>
-      </w:del>
-      <w:ins w:id="41" w:author="Carla" w:date="2013-04-06T21:02:00Z">
-        <w:del w:id="42" w:author="David Silva" w:date="2013-04-07T17:37:00Z">
-          <w:r>
-            <w:rPr>
-              <w:lang w:val="en-GB"/>
-            </w:rPr>
-            <w:delText xml:space="preserve"> time for</w:delText>
-          </w:r>
-        </w:del>
-      </w:ins>
-      <w:del w:id="43" w:author="David Silva" w:date="2013-04-07T17:37:00Z">
-        <w:r>
-          <w:rPr>
-            <w:lang w:val="en-GB"/>
-          </w:rPr>
-          <w:delText xml:space="preserve"> completion</w:delText>
-        </w:r>
-        <w:r>
-          <w:rPr>
-            <w:lang w:val="en-GB"/>
-          </w:rPr>
-          <w:delText xml:space="preserve"> time to be </w:delText>
-        </w:r>
-        <w:commentRangeStart w:id="44"/>
-        <w:r>
-          <w:rPr>
-            <w:lang w:val="en-GB"/>
-          </w:rPr>
-          <w:delText>accepted</w:delText>
-        </w:r>
-        <w:commentRangeEnd w:id="44"/>
-        <w:r>
-          <w:rPr>
-            <w:rStyle w:val="CommentReference"/>
-          </w:rPr>
-          <w:commentReference w:id="44"/>
-        </w:r>
-      </w:del>
-      <w:commentRangeEnd w:id="35"/>
-      <w:del w:id="45" w:author="David Silva" w:date="2013-04-08T00:25:00Z">
-        <w:r>
-          <w:rPr>
-            <w:rStyle w:val="CommentReference"/>
-          </w:rPr>
-          <w:commentReference w:id="35"/>
-        </w:r>
-      </w:del>
+      <w:r>
+        <w:rPr>
+          <w:lang w:val="en-US"/>
+        </w:rPr>
+        <w:t>In order to access the presence of some quality attributes</w:t>
+      </w:r>
+      <w:r>
+        <w:rPr>
+          <w:lang w:val="en-US"/>
+        </w:rPr>
+        <w:t>,</w:t>
+      </w:r>
+      <w:r>
+        <w:rPr>
+          <w:lang w:val="en-US"/>
+        </w:rPr>
+        <w:t xml:space="preserve"> tests with defined thresholds must be designed. </w:t>
+      </w:r>
+      <w:r>
+        <w:rPr>
+          <w:lang w:val="en-US"/>
+        </w:rPr>
+        <w:t>For instance time limits for certain actions</w:t>
+      </w:r>
+      <w:r>
+        <w:rPr>
+          <w:lang w:val="en-GB"/>
+        </w:rPr>
+        <w:t xml:space="preserve"> </w:t>
+      </w:r>
     </w:p>
     <w:p>
       <w:pPr>
@@ -1284,115 +970,43 @@
           <w:lang w:val="en-GB"/>
         </w:rPr>
       </w:pPr>
-      <w:ins w:id="46" w:author="David Silva" w:date="2013-04-07T17:59:00Z">
-        <w:r>
-          <w:rPr>
-            <w:lang w:val="en-GB"/>
-          </w:rPr>
-          <w:lastRenderedPageBreak/>
-          <w:t xml:space="preserve">Better </w:t>
-        </w:r>
-      </w:ins>
-      <w:del w:id="47" w:author="David Silva" w:date="2013-04-07T17:59:00Z">
-        <w:r>
-          <w:rPr>
-            <w:lang w:val="en-GB"/>
-          </w:rPr>
-          <w:delText>D</w:delText>
-        </w:r>
-      </w:del>
-      <w:ins w:id="48" w:author="David Silva" w:date="2013-04-07T17:59:00Z">
-        <w:r>
-          <w:rPr>
-            <w:lang w:val="en-GB"/>
-          </w:rPr>
-          <w:t>d</w:t>
-        </w:r>
-      </w:ins>
+      <w:r>
+        <w:rPr>
+          <w:lang w:val="en-GB"/>
+        </w:rPr>
+        <w:lastRenderedPageBreak/>
+        <w:t>Better d</w:t>
+      </w:r>
       <w:r>
         <w:rPr>
           <w:lang w:val="en-GB"/>
         </w:rPr>
         <w:t>efin</w:t>
       </w:r>
-      <w:ins w:id="49" w:author="Carla" w:date="2013-04-07T19:56:00Z">
-        <w:r>
-          <w:rPr>
-            <w:lang w:val="en-GB"/>
-          </w:rPr>
-          <w:t>ition of</w:t>
-        </w:r>
-      </w:ins>
-      <w:del w:id="50" w:author="Carla" w:date="2013-04-07T19:56:00Z">
-        <w:r>
-          <w:rPr>
-            <w:lang w:val="en-GB"/>
-          </w:rPr>
-          <w:delText>e</w:delText>
-        </w:r>
-      </w:del>
+      <w:r>
+        <w:rPr>
+          <w:lang w:val="en-GB"/>
+        </w:rPr>
+        <w:t>ition of</w:t>
+      </w:r>
       <w:r>
         <w:rPr>
           <w:lang w:val="en-GB"/>
         </w:rPr>
         <w:t xml:space="preserve"> what </w:t>
       </w:r>
-      <w:ins w:id="51" w:author="David Silva" w:date="2013-04-07T18:05:00Z">
-        <w:r>
-          <w:rPr>
-            <w:lang w:val="en-GB"/>
-          </w:rPr>
-          <w:t>may be considered</w:t>
-        </w:r>
-      </w:ins>
-      <w:del w:id="52" w:author="David Silva" w:date="2013-04-07T18:05:00Z">
-        <w:r>
-          <w:rPr>
-            <w:lang w:val="en-GB"/>
-          </w:rPr>
-          <w:delText>is</w:delText>
-        </w:r>
-      </w:del>
+      <w:r>
+        <w:rPr>
+          <w:lang w:val="en-GB"/>
+        </w:rPr>
+        <w:t>may be considered</w:t>
+      </w:r>
       <w:r>
         <w:rPr>
           <w:lang w:val="en-GB"/>
         </w:rPr>
         <w:t xml:space="preserve"> a problem</w:t>
       </w:r>
-      <w:del w:id="53" w:author="David Silva" w:date="2013-04-07T18:02:00Z">
-        <w:r>
-          <w:rPr>
-            <w:lang w:val="en-GB"/>
-          </w:rPr>
-          <w:delText xml:space="preserve"> (</w:delText>
-        </w:r>
-        <w:commentRangeStart w:id="54"/>
-        <w:r>
-          <w:rPr>
-            <w:lang w:val="en-GB"/>
-          </w:rPr>
-          <w:delText xml:space="preserve">in this case is </w:delText>
-        </w:r>
-        <w:r>
-          <w:rPr>
-            <w:lang w:val="en-GB"/>
-          </w:rPr>
-          <w:delText>a delay</w:delText>
-        </w:r>
-        <w:commentRangeEnd w:id="54"/>
-        <w:r>
-          <w:rPr>
-            <w:rStyle w:val="CommentReference"/>
-          </w:rPr>
-          <w:commentReference w:id="54"/>
-        </w:r>
-        <w:r>
-          <w:rPr>
-            <w:lang w:val="en-GB"/>
-          </w:rPr>
-          <w:delText>)</w:delText>
-        </w:r>
-      </w:del>
     </w:p>
     <w:p>
       <w:pPr>
@@ -1417,14 +1031,12 @@
         </w:rPr>
         <w:t>documentation</w:t>
       </w:r>
-      <w:ins w:id="55" w:author="David Silva" w:date="2013-04-07T18:16:00Z">
-        <w:r>
-          <w:rPr>
-            <w:lang w:val="en-GB"/>
-          </w:rPr>
-          <w:t xml:space="preserve"> provided by the teacher</w:t>
-        </w:r>
-      </w:ins>
+      <w:r>
+        <w:rPr>
+          <w:lang w:val="en-GB"/>
+        </w:rPr>
+        <w:t xml:space="preserve"> provided by the teacher</w:t>
+      </w:r>
       <w:r>
         <w:rPr>
           <w:lang w:val="en-GB"/>
@@ -1449,14 +1061,12 @@
         </w:rPr>
         <w:t xml:space="preserve"> value</w:t>
       </w:r>
-      <w:ins w:id="56" w:author="David Silva" w:date="2013-04-07T18:23:00Z">
-        <w:r>
-          <w:rPr>
-            <w:lang w:val="en-GB"/>
-          </w:rPr>
-          <w:t xml:space="preserve"> analysis</w:t>
-        </w:r>
-      </w:ins>
+      <w:r>
+        <w:rPr>
+          <w:lang w:val="en-GB"/>
+        </w:rPr>
+        <w:t xml:space="preserve"> analysis</w:t>
+      </w:r>
       <w:r>
         <w:rPr>
           <w:lang w:val="en-GB"/>
@@ -1493,14 +1103,12 @@
         </w:rPr>
         <w:t>help</w:t>
       </w:r>
-      <w:ins w:id="57" w:author="Carla" w:date="2013-04-07T19:57:00Z">
-        <w:r>
-          <w:rPr>
-            <w:lang w:val="en-GB"/>
-          </w:rPr>
-          <w:t xml:space="preserve"> in</w:t>
-        </w:r>
-      </w:ins>
+      <w:r>
+        <w:rPr>
+          <w:lang w:val="en-GB"/>
+        </w:rPr>
+        <w:t xml:space="preserve"> in</w:t>
+      </w:r>
       <w:r>
         <w:rPr>
           <w:lang w:val="en-GB"/>
@@ -1597,50 +1205,36 @@
           <w:lang w:val="en-GB"/>
         </w:rPr>
       </w:pPr>
-      <w:del w:id="58" w:author="Carla" w:date="2013-04-06T20:51:00Z">
-        <w:r>
-          <w:rPr>
-            <w:lang w:val="en-GB"/>
-          </w:rPr>
-          <w:delText>Must be made a</w:delText>
-        </w:r>
-      </w:del>
-      <w:ins w:id="59" w:author="Carla" w:date="2013-04-06T20:51:00Z">
-        <w:r>
-          <w:rPr>
-            <w:lang w:val="en-GB"/>
-          </w:rPr>
-          <w:t>A</w:t>
-        </w:r>
-      </w:ins>
+      <w:r>
+        <w:rPr>
+          <w:lang w:val="en-GB"/>
+        </w:rPr>
+        <w:t>A</w:t>
+      </w:r>
       <w:r>
         <w:rPr>
           <w:lang w:val="en-GB"/>
         </w:rPr>
         <w:t>n initial meeting</w:t>
       </w:r>
-      <w:ins w:id="60" w:author="Carla" w:date="2013-04-06T20:51:00Z">
-        <w:r>
-          <w:rPr>
-            <w:lang w:val="en-GB"/>
-          </w:rPr>
-          <w:t xml:space="preserve"> must be made in order</w:t>
-        </w:r>
-      </w:ins>
+      <w:r>
+        <w:rPr>
+          <w:lang w:val="en-GB"/>
+        </w:rPr>
+        <w:t xml:space="preserve"> must be made in order</w:t>
+      </w:r>
       <w:r>
         <w:rPr>
           <w:lang w:val="en-GB"/>
         </w:rPr>
         <w:t xml:space="preserve"> to analyse the</w:t>
       </w:r>
-      <w:ins w:id="61" w:author="Carla" w:date="2013-04-06T20:51:00Z">
-        <w:r>
-          <w:rPr>
-            <w:lang w:val="en-GB"/>
-          </w:rPr>
-          <w:t xml:space="preserve"> project</w:t>
-        </w:r>
-      </w:ins>
+      <w:r>
+        <w:rPr>
+          <w:lang w:val="en-GB"/>
+        </w:rPr>
+        <w:t xml:space="preserve"> project</w:t>
+      </w:r>
       <w:r>
         <w:rPr>
           <w:lang w:val="en-GB"/>
@@ -1719,22 +1313,12 @@
         </w:rPr>
         <w:t>The actual process is more similar to a test plan, renam</w:t>
       </w:r>
-      <w:ins w:id="62" w:author="Carla" w:date="2013-04-06T20:52:00Z">
-        <w:r>
-          <w:rPr>
-            <w:lang w:val="en-GB"/>
-          </w:rPr>
-          <w:t>ing</w:t>
-        </w:r>
-      </w:ins>
-      <w:del w:id="63" w:author="Carla" w:date="2013-04-06T20:52:00Z">
-        <w:r>
-          <w:rPr>
-            <w:lang w:val="en-GB"/>
-          </w:rPr>
-          <w:delText>e</w:delText>
-        </w:r>
-      </w:del>
+      <w:r>
+        <w:rPr>
+          <w:lang w:val="en-GB"/>
+        </w:rPr>
+        <w:t>ing</w:t>
+      </w:r>
       <w:r>
         <w:rPr>
           <w:lang w:val="en-GB"/>
@@ -1750,55 +1334,83 @@
           <w:numId w:val="9"/>
         </w:numPr>
         <w:rPr>
-          <w:del w:id="64" w:author="David Silva" w:date="2013-04-07T20:16:00Z"/>
-          <w:lang w:val="en-GB"/>
-        </w:rPr>
-        <w:pPrChange w:id="65" w:author="David Silva" w:date="2013-04-07T20:16:00Z">
-          <w:pPr>
-            <w:pStyle w:val="ListParagraph"/>
-            <w:numPr>
-              <w:ilvl w:val="2"/>
-              <w:numId w:val="9"/>
-            </w:numPr>
-            <w:ind w:left="2160" w:hanging="180"/>
-          </w:pPr>
-        </w:pPrChange>
-      </w:pPr>
-      <w:del w:id="66" w:author="David Silva" w:date="2013-04-07T18:24:00Z">
-        <w:r>
-          <w:rPr>
-            <w:lang w:val="en-GB"/>
-          </w:rPr>
-          <w:delText xml:space="preserve">Some </w:delText>
-        </w:r>
-      </w:del>
-      <w:ins w:id="67" w:author="David Silva" w:date="2013-04-07T18:24:00Z">
-        <w:r>
-          <w:rPr>
-            <w:lang w:val="en-GB"/>
-          </w:rPr>
-          <w:t xml:space="preserve">More </w:t>
-        </w:r>
-      </w:ins>
+          <w:lang w:val="en-GB"/>
+        </w:rPr>
+      </w:pPr>
+      <w:r>
+        <w:rPr>
+          <w:lang w:val="en-GB"/>
+        </w:rPr>
+        <w:t xml:space="preserve">More </w:t>
+      </w:r>
       <w:r>
         <w:rPr>
           <w:lang w:val="en-GB"/>
         </w:rPr>
         <w:t>metric</w:t>
       </w:r>
-      <w:ins w:id="68" w:author="Carla" w:date="2013-04-06T20:53:00Z">
-        <w:r>
-          <w:rPr>
-            <w:lang w:val="en-GB"/>
-          </w:rPr>
-          <w:t>s</w:t>
-        </w:r>
-      </w:ins>
+      <w:r>
+        <w:rPr>
+          <w:lang w:val="en-GB"/>
+        </w:rPr>
+        <w:t>s</w:t>
+      </w:r>
       <w:r>
         <w:rPr>
           <w:lang w:val="en-GB"/>
         </w:rPr>
         <w:t xml:space="preserve"> must be defined (p. ex: Number of unit tests)</w:t>
+      </w:r>
+    </w:p>
+    <w:p>
+      <w:pPr>
+        <w:pStyle w:val="ListParagraph"/>
+        <w:numPr>
+          <w:ilvl w:val="1"/>
+          <w:numId w:val="9"/>
+        </w:numPr>
+        <w:rPr>
+          <w:lang w:val="en-GB"/>
+        </w:rPr>
+      </w:pPr>
+      <w:r>
+        <w:rPr>
+          <w:lang w:val="en-GB"/>
+        </w:rPr>
+        <w:t>Individual tasks and commitments to the project</w:t>
+      </w:r>
+    </w:p>
+    <w:p>
+      <w:pPr>
+        <w:pStyle w:val="ListParagraph"/>
+        <w:ind w:left="1440"/>
+        <w:rPr>
+          <w:lang w:val="en-GB"/>
+        </w:rPr>
+      </w:pPr>
+    </w:p>
+    <w:p>
+      <w:pPr>
+        <w:pStyle w:val="ListParagraph"/>
+        <w:numPr>
+          <w:ilvl w:val="1"/>
+          <w:numId w:val="9"/>
+        </w:numPr>
+        <w:rPr>
+          <w:lang w:val="en-GB"/>
+        </w:rPr>
+      </w:pPr>
+      <w:r>
+        <w:rPr>
+          <w:lang w:val="en-GB"/>
+        </w:rPr>
+        <w:t>Goals for next week</w:t>
+      </w:r>
+      <w:r>
+        <w:rPr>
+          <w:lang w:val="en-GB"/>
+        </w:rPr>
+        <w:t xml:space="preserve"> and any other business</w:t>
       </w:r>
     </w:p>
     <w:p>
@@ -1811,117 +1423,6 @@
         <w:rPr>
           <w:lang w:val="en-GB"/>
         </w:rPr>
-        <w:pPrChange w:id="69" w:author="David Silva" w:date="2013-04-07T20:16:00Z">
-          <w:pPr>
-            <w:pStyle w:val="ListParagraph"/>
-            <w:numPr>
-              <w:ilvl w:val="2"/>
-              <w:numId w:val="9"/>
-            </w:numPr>
-            <w:ind w:left="2160" w:hanging="180"/>
-          </w:pPr>
-        </w:pPrChange>
-      </w:pPr>
-      <w:commentRangeStart w:id="70"/>
-      <w:del w:id="71" w:author="David Silva" w:date="2013-04-07T20:16:00Z">
-        <w:r>
-          <w:rPr>
-            <w:lang w:val="en-GB"/>
-          </w:rPr>
-          <w:delText xml:space="preserve">Designate at least the </w:delText>
-        </w:r>
-        <w:commentRangeStart w:id="72"/>
-        <w:commentRangeStart w:id="73"/>
-        <w:r>
-          <w:rPr>
-            <w:lang w:val="en-GB"/>
-          </w:rPr>
-          <w:delText>number of created, concluded and failed tests</w:delText>
-        </w:r>
-        <w:commentRangeEnd w:id="72"/>
-        <w:r>
-          <w:rPr>
-            <w:rStyle w:val="CommentReference"/>
-          </w:rPr>
-          <w:commentReference w:id="72"/>
-        </w:r>
-        <w:commentRangeEnd w:id="73"/>
-        <w:r>
-          <w:rPr>
-            <w:rStyle w:val="CommentReference"/>
-          </w:rPr>
-          <w:commentReference w:id="73"/>
-        </w:r>
-        <w:commentRangeEnd w:id="70"/>
-        <w:r>
-          <w:rPr>
-            <w:rStyle w:val="CommentReference"/>
-          </w:rPr>
-          <w:commentReference w:id="70"/>
-        </w:r>
-      </w:del>
-    </w:p>
-    <w:p>
-      <w:pPr>
-        <w:pStyle w:val="ListParagraph"/>
-        <w:numPr>
-          <w:ilvl w:val="1"/>
-          <w:numId w:val="9"/>
-        </w:numPr>
-        <w:rPr>
-          <w:lang w:val="en-GB"/>
-        </w:rPr>
-      </w:pPr>
-      <w:r>
-        <w:rPr>
-          <w:lang w:val="en-GB"/>
-        </w:rPr>
-        <w:t>Individual tasks and commitments to the project</w:t>
-      </w:r>
-    </w:p>
-    <w:p>
-      <w:pPr>
-        <w:pStyle w:val="ListParagraph"/>
-        <w:ind w:left="1440"/>
-        <w:rPr>
-          <w:lang w:val="en-GB"/>
-        </w:rPr>
-      </w:pPr>
-    </w:p>
-    <w:p>
-      <w:pPr>
-        <w:pStyle w:val="ListParagraph"/>
-        <w:numPr>
-          <w:ilvl w:val="1"/>
-          <w:numId w:val="9"/>
-        </w:numPr>
-        <w:rPr>
-          <w:lang w:val="en-GB"/>
-        </w:rPr>
-      </w:pPr>
-      <w:r>
-        <w:rPr>
-          <w:lang w:val="en-GB"/>
-        </w:rPr>
-        <w:t>Goals for next week</w:t>
-      </w:r>
-      <w:r>
-        <w:rPr>
-          <w:lang w:val="en-GB"/>
-        </w:rPr>
-        <w:t xml:space="preserve"> and any other business</w:t>
-      </w:r>
-    </w:p>
-    <w:p>
-      <w:pPr>
-        <w:pStyle w:val="ListParagraph"/>
-        <w:numPr>
-          <w:ilvl w:val="2"/>
-          <w:numId w:val="9"/>
-        </w:numPr>
-        <w:rPr>
-          <w:lang w:val="en-GB"/>
-        </w:rPr>
       </w:pPr>
       <w:r>
         <w:rPr>
@@ -2031,21 +1532,7 @@
         <w:rPr>
           <w:lang w:val="en-GB"/>
         </w:rPr>
-        <w:t xml:space="preserve"> – Create </w:t>
-      </w:r>
-      <w:proofErr w:type="spellStart"/>
-      <w:r>
-        <w:rPr>
-          <w:lang w:val="en-GB"/>
-        </w:rPr>
-        <w:t>DashBoard</w:t>
-      </w:r>
-      <w:proofErr w:type="spellEnd"/>
-      <w:r>
-        <w:rPr>
-          <w:lang w:val="en-GB"/>
-        </w:rPr>
-        <w:t xml:space="preserve"> – FB – </w:t>
+        <w:t xml:space="preserve"> – Create DashBoard – FB – </w:t>
       </w:r>
       <w:r>
         <w:rPr>
@@ -2547,47 +2034,13 @@
         </w:rPr>
         <w:t>–</w:t>
       </w:r>
-      <w:del w:id="74" w:author="David Silva" w:date="2013-04-07T18:46:00Z">
-        <w:r>
-          <w:rPr>
-            <w:lang w:val="en-GB"/>
-          </w:rPr>
-          <w:delText xml:space="preserve"> </w:delText>
-        </w:r>
-        <w:commentRangeStart w:id="75"/>
-        <w:r>
-          <w:rPr>
-            <w:b/>
-            <w:lang w:val="en-GB"/>
-          </w:rPr>
-          <w:delText xml:space="preserve">Almost </w:delText>
-        </w:r>
-      </w:del>
-      <w:del w:id="76" w:author="David Silva" w:date="2013-04-07T19:17:00Z">
-        <w:r>
-          <w:rPr>
-            <w:b/>
-            <w:lang w:val="en-GB"/>
-          </w:rPr>
-          <w:delText>Done</w:delText>
-        </w:r>
-        <w:commentRangeEnd w:id="75"/>
-        <w:r>
-          <w:rPr>
-            <w:rStyle w:val="CommentReference"/>
-          </w:rPr>
-          <w:commentReference w:id="75"/>
-        </w:r>
-      </w:del>
-      <w:ins w:id="77" w:author="David Silva" w:date="2013-04-07T19:17:00Z">
-        <w:r>
-          <w:rPr>
-            <w:b/>
-            <w:lang w:val="en-GB"/>
-          </w:rPr>
-          <w:t>Done</w:t>
-        </w:r>
-      </w:ins>
+      <w:r>
+        <w:rPr>
+          <w:b/>
+          <w:lang w:val="en-GB"/>
+        </w:rPr>
+        <w:t>Done</w:t>
+      </w:r>
     </w:p>
     <w:p>
       <w:pPr>
@@ -2657,47 +2110,13 @@
         </w:rPr>
         <w:t xml:space="preserve"> –</w:t>
       </w:r>
-      <w:del w:id="78" w:author="David Silva" w:date="2013-04-07T18:46:00Z">
-        <w:r>
-          <w:rPr>
-            <w:lang w:val="en-GB"/>
-          </w:rPr>
-          <w:delText xml:space="preserve"> </w:delText>
-        </w:r>
-        <w:commentRangeStart w:id="79"/>
-        <w:r>
-          <w:rPr>
-            <w:b/>
-            <w:lang w:val="en-GB"/>
-          </w:rPr>
-          <w:delText xml:space="preserve">Almost </w:delText>
-        </w:r>
-      </w:del>
-      <w:del w:id="80" w:author="David Silva" w:date="2013-04-07T19:17:00Z">
-        <w:r>
-          <w:rPr>
-            <w:b/>
-            <w:lang w:val="en-GB"/>
-          </w:rPr>
-          <w:delText>Done</w:delText>
-        </w:r>
-        <w:commentRangeEnd w:id="79"/>
-        <w:r>
-          <w:rPr>
-            <w:rStyle w:val="CommentReference"/>
-          </w:rPr>
-          <w:commentReference w:id="79"/>
-        </w:r>
-      </w:del>
-      <w:ins w:id="81" w:author="David Silva" w:date="2013-04-07T19:17:00Z">
-        <w:r>
-          <w:rPr>
-            <w:b/>
-            <w:lang w:val="en-GB"/>
-          </w:rPr>
-          <w:t>Done</w:t>
-        </w:r>
-      </w:ins>
+      <w:r>
+        <w:rPr>
+          <w:b/>
+          <w:lang w:val="en-GB"/>
+        </w:rPr>
+        <w:t>Done</w:t>
+      </w:r>
     </w:p>
     <w:p>
       <w:pPr>
@@ -2759,8 +2178,6 @@
       <w:pPr>
         <w:ind w:firstLine="708"/>
         <w:rPr>
-          <w:del w:id="82" w:author="David Silva" w:date="2013-04-07T18:52:00Z"/>
-          <w:b/>
           <w:lang w:val="en-GB"/>
         </w:rPr>
       </w:pPr>
@@ -2806,60 +2223,8 @@
         </w:rPr>
         <w:t>– FB &amp; CM</w:t>
       </w:r>
-    </w:p>
-    <w:p>
-      <w:pPr>
-        <w:ind w:firstLine="708"/>
-        <w:rPr>
-          <w:lang w:val="en-GB"/>
-        </w:rPr>
-      </w:pPr>
-      <w:del w:id="83" w:author="David Silva" w:date="2013-04-07T18:52:00Z">
-        <w:r>
-          <w:rPr>
-            <w:lang w:val="en-GB"/>
-          </w:rPr>
-          <w:delText>AI18</w:delText>
-        </w:r>
-        <w:r>
-          <w:rPr>
-            <w:lang w:val="en-GB"/>
-          </w:rPr>
-          <w:delText xml:space="preserve"> – </w:delText>
-        </w:r>
-        <w:commentRangeStart w:id="84"/>
-        <w:r>
-          <w:rPr>
-            <w:lang w:val="en-GB"/>
-          </w:rPr>
-          <w:delText>Redefinition, r</w:delText>
-        </w:r>
-        <w:r>
-          <w:rPr>
-            <w:lang w:val="en-GB"/>
-          </w:rPr>
-          <w:delText xml:space="preserve">eview and approve </w:delText>
-        </w:r>
-        <w:r>
-          <w:rPr>
-            <w:lang w:val="en-GB"/>
-          </w:rPr>
-          <w:delText>Project Assessmen</w:delText>
-        </w:r>
-        <w:r>
-          <w:rPr>
-            <w:lang w:val="en-GB"/>
-          </w:rPr>
-          <w:delText>t and Control Process – DS &amp; RG</w:delText>
-        </w:r>
-        <w:commentRangeEnd w:id="84"/>
-        <w:r>
-          <w:rPr>
-            <w:rStyle w:val="CommentReference"/>
-          </w:rPr>
-          <w:commentReference w:id="84"/>
-        </w:r>
-      </w:del>
+      <w:bookmarkStart w:id="0" w:name="_GoBack"/>
+      <w:bookmarkEnd w:id="0"/>
     </w:p>
     <w:p>
       <w:pPr>
@@ -2876,22 +2241,12 @@
         </w:rPr>
         <w:t>AI1</w:t>
       </w:r>
-      <w:ins w:id="85" w:author="David Silva" w:date="2013-04-07T18:52:00Z">
-        <w:r>
-          <w:rPr>
-            <w:lang w:val="en-US"/>
-          </w:rPr>
-          <w:t>8</w:t>
-        </w:r>
-      </w:ins>
-      <w:del w:id="86" w:author="David Silva" w:date="2013-04-07T18:52:00Z">
-        <w:r>
-          <w:rPr>
-            <w:lang w:val="en-US"/>
-          </w:rPr>
-          <w:delText>9</w:delText>
-        </w:r>
-      </w:del>
+      <w:r>
+        <w:rPr>
+          <w:lang w:val="en-US"/>
+        </w:rPr>
+        <w:t>8</w:t>
+      </w:r>
       <w:r>
         <w:rPr>
           <w:lang w:val="en-US"/>
@@ -3076,31 +2431,15 @@
         </w:rPr>
         <w:t xml:space="preserve">/2013, 22:00; Moderator: </w:t>
       </w:r>
-      <w:proofErr w:type="spellStart"/>
-      <w:r>
-        <w:rPr>
-          <w:lang w:val="en-GB"/>
-        </w:rPr>
-        <w:t>João</w:t>
-      </w:r>
-      <w:proofErr w:type="spellEnd"/>
-      <w:r>
-        <w:rPr>
-          <w:lang w:val="en-GB"/>
-        </w:rPr>
-        <w:t xml:space="preserve"> </w:t>
-      </w:r>
-      <w:proofErr w:type="spellStart"/>
-      <w:r>
-        <w:rPr>
-          <w:lang w:val="en-GB"/>
-        </w:rPr>
-        <w:t>Girão</w:t>
-      </w:r>
-      <w:proofErr w:type="spellEnd"/>
+      <w:r>
+        <w:rPr>
+          <w:lang w:val="en-GB"/>
+        </w:rPr>
+        <w:t>João Girão</w:t>
+      </w:r>
     </w:p>
     <w:sectPr>
-      <w:headerReference w:type="default" r:id="rId9"/>
+      <w:headerReference w:type="default" r:id="rId8"/>
       <w:pgSz w:w="11906" w:h="16838"/>
       <w:pgMar w:top="1417" w:right="1701" w:bottom="1417" w:left="1701" w:header="708" w:footer="708" w:gutter="0"/>
       <w:cols w:space="708"/>
@@ -3108,447 +2447,6 @@
     </w:sectPr>
   </w:body>
 </w:document>
-</file>
-
-<file path=word/comments.xml><?xml version="1.0" encoding="utf-8"?>
-<w:comments xmlns:wpc="http://schemas.microsoft.com/office/word/2010/wordprocessingCanvas" xmlns:mc="http://schemas.openxmlformats.org/markup-compatibility/2006" xmlns:o="urn:schemas-microsoft-com:office:office" xmlns:r="http://schemas.openxmlformats.org/officeDocument/2006/relationships" xmlns:m="http://schemas.openxmlformats.org/officeDocument/2006/math" xmlns:v="urn:schemas-microsoft-com:vml" xmlns:wp14="http://schemas.microsoft.com/office/word/2010/wordprocessingDrawing" xmlns:wp="http://schemas.openxmlformats.org/drawingml/2006/wordprocessingDrawing" xmlns:w10="urn:schemas-microsoft-com:office:word" xmlns:w="http://schemas.openxmlformats.org/wordprocessingml/2006/main" xmlns:w14="http://schemas.microsoft.com/office/word/2010/wordml" xmlns:w15="http://schemas.microsoft.com/office/word/2012/wordml" xmlns:wpg="http://schemas.microsoft.com/office/word/2010/wordprocessingGroup" xmlns:wpi="http://schemas.microsoft.com/office/word/2010/wordprocessingInk" xmlns:wne="http://schemas.microsoft.com/office/word/2006/wordml" xmlns:wps="http://schemas.microsoft.com/office/word/2010/wordprocessingShape" mc:Ignorable="w14 w15 wp14">
-  <w:comment w:id="1" w:author="Carla" w:date="2013-04-06T20:30:00Z" w:initials="C">
-    <w:p>
-      <w:pPr>
-        <w:pStyle w:val="CommentText"/>
-      </w:pPr>
-      <w:r>
-        <w:rPr>
-          <w:rStyle w:val="CommentReference"/>
-        </w:rPr>
-        <w:annotationRef/>
-      </w:r>
-      <w:r>
-        <w:t xml:space="preserve">Isto ainda não estava decido por isso não se trata </w:t>
-      </w:r>
-      <w:proofErr w:type="spellStart"/>
-      <w:r>
-        <w:t>exactamente</w:t>
-      </w:r>
-      <w:proofErr w:type="spellEnd"/>
-      <w:r>
-        <w:t xml:space="preserve"> de uma reconsideração. </w:t>
-      </w:r>
-      <w:r>
-        <w:t>Era uma opção em aberto.</w:t>
-      </w:r>
-    </w:p>
-    <w:p>
-      <w:pPr>
-        <w:pStyle w:val="CommentText"/>
-        <w:rPr>
-          <w:lang w:val="en-US"/>
-        </w:rPr>
-      </w:pPr>
-      <w:proofErr w:type="spellStart"/>
-      <w:r>
-        <w:rPr>
-          <w:lang w:val="en-US"/>
-        </w:rPr>
-        <w:t>Considerar</w:t>
-      </w:r>
-      <w:proofErr w:type="spellEnd"/>
-      <w:r>
-        <w:rPr>
-          <w:lang w:val="en-US"/>
-        </w:rPr>
-        <w:t xml:space="preserve"> </w:t>
-      </w:r>
-      <w:proofErr w:type="spellStart"/>
-      <w:r>
-        <w:rPr>
-          <w:lang w:val="en-US"/>
-        </w:rPr>
-        <w:t>algo</w:t>
-      </w:r>
-      <w:proofErr w:type="spellEnd"/>
-      <w:r>
-        <w:rPr>
-          <w:lang w:val="en-US"/>
-        </w:rPr>
-        <w:t xml:space="preserve"> do </w:t>
-      </w:r>
-      <w:proofErr w:type="spellStart"/>
-      <w:r>
-        <w:rPr>
-          <w:lang w:val="en-US"/>
-        </w:rPr>
-        <w:t>género</w:t>
-      </w:r>
-      <w:proofErr w:type="spellEnd"/>
-      <w:proofErr w:type="gramStart"/>
-      <w:r>
-        <w:rPr>
-          <w:lang w:val="en-US"/>
-        </w:rPr>
-        <w:t>:</w:t>
-      </w:r>
-      <w:proofErr w:type="gramEnd"/>
-      <w:r>
-        <w:rPr>
-          <w:lang w:val="en-US"/>
-        </w:rPr>
-        <w:br/>
-        <w:t>The possibility o</w:t>
-      </w:r>
-      <w:r>
-        <w:rPr>
-          <w:lang w:val="en-US"/>
-        </w:rPr>
-        <w:t>f all member of the team being i</w:t>
-      </w:r>
-      <w:r>
-        <w:rPr>
-          <w:lang w:val="en-US"/>
-        </w:rPr>
-        <w:t>nvolved in the use case definition is not a viable one.</w:t>
-      </w:r>
-    </w:p>
-  </w:comment>
-  <w:comment w:id="15" w:author="Carla" w:date="2013-04-06T20:34:00Z" w:initials="C">
-    <w:p>
-      <w:pPr>
-        <w:pStyle w:val="CommentText"/>
-      </w:pPr>
-      <w:r>
-        <w:rPr>
-          <w:rStyle w:val="CommentReference"/>
-        </w:rPr>
-        <w:annotationRef/>
-      </w:r>
-      <w:r>
-        <w:t xml:space="preserve">O previsto para o SRS acho que são 20h não 13h e assim sendo este </w:t>
-      </w:r>
-      <w:proofErr w:type="gramStart"/>
-      <w:r>
-        <w:t>comentário  não</w:t>
-      </w:r>
-      <w:proofErr w:type="gramEnd"/>
-      <w:r>
-        <w:t xml:space="preserve"> faz sentido</w:t>
-      </w:r>
-    </w:p>
-  </w:comment>
-  <w:comment w:id="22" w:author="Carla" w:date="2013-04-06T21:06:00Z" w:initials="C">
-    <w:p>
-      <w:pPr>
-        <w:pStyle w:val="CommentText"/>
-      </w:pPr>
-      <w:r>
-        <w:rPr>
-          <w:rStyle w:val="CommentReference"/>
-        </w:rPr>
-        <w:annotationRef/>
-      </w:r>
-      <w:r>
-        <w:t>Que conceitos? Os atributos ou estas a falar de outra coisa</w:t>
-      </w:r>
-    </w:p>
-  </w:comment>
-  <w:comment w:id="30" w:author="Carla" w:date="2013-04-07T19:55:00Z" w:initials="C">
-    <w:p>
-      <w:pPr>
-        <w:pStyle w:val="CommentText"/>
-      </w:pPr>
-      <w:r>
-        <w:rPr>
-          <w:rStyle w:val="CommentReference"/>
-        </w:rPr>
-        <w:annotationRef/>
-      </w:r>
-      <w:r>
-        <w:t>O que estas a indicar como tipo é um atributo de qualidade. Não faz sentido dizeres que a usabilidade deve estar organizada por usabilidade ou a performance por performance</w:t>
-      </w:r>
-    </w:p>
-  </w:comment>
-  <w:comment w:id="44" w:author="Carla" w:date="2013-04-06T21:05:00Z" w:initials="C">
-    <w:p>
-      <w:pPr>
-        <w:pStyle w:val="CommentText"/>
-      </w:pPr>
-      <w:r>
-        <w:rPr>
-          <w:rStyle w:val="CommentReference"/>
-        </w:rPr>
-        <w:annotationRef/>
-      </w:r>
-      <w:r>
-        <w:t>Aceites como? Aceites como atributos ou poder ser validado que possuem esses atributos?</w:t>
-      </w:r>
-    </w:p>
-  </w:comment>
-  <w:comment w:id="35" w:author="Carla" w:date="2013-04-07T20:05:00Z" w:initials="C">
-    <w:p>
-      <w:pPr>
-        <w:pStyle w:val="CommentText"/>
-        <w:rPr>
-          <w:lang w:val="en-US"/>
-        </w:rPr>
-      </w:pPr>
-      <w:r>
-        <w:rPr>
-          <w:rStyle w:val="CommentReference"/>
-        </w:rPr>
-        <w:annotationRef/>
-      </w:r>
-      <w:proofErr w:type="spellStart"/>
-      <w:r>
-        <w:rPr>
-          <w:lang w:val="en-US"/>
-        </w:rPr>
-        <w:t>Alternativa</w:t>
-      </w:r>
-      <w:proofErr w:type="spellEnd"/>
-      <w:r>
-        <w:rPr>
-          <w:lang w:val="en-US"/>
-        </w:rPr>
-        <w:t>:</w:t>
-      </w:r>
-    </w:p>
-    <w:p>
-      <w:pPr>
-        <w:pStyle w:val="CommentText"/>
-      </w:pPr>
-      <w:r>
-        <w:rPr>
-          <w:lang w:val="en-US"/>
-        </w:rPr>
-        <w:t>In order to access</w:t>
-      </w:r>
-      <w:r>
-        <w:rPr>
-          <w:lang w:val="en-US"/>
-        </w:rPr>
-        <w:t xml:space="preserve"> the presence of some q</w:t>
-      </w:r>
-      <w:r>
-        <w:rPr>
-          <w:lang w:val="en-US"/>
-        </w:rPr>
-        <w:t>u</w:t>
-      </w:r>
-      <w:r>
-        <w:rPr>
-          <w:lang w:val="en-US"/>
-        </w:rPr>
-        <w:t>a</w:t>
-      </w:r>
-      <w:r>
-        <w:rPr>
-          <w:lang w:val="en-US"/>
-        </w:rPr>
-        <w:t>lity attributes tests with</w:t>
-      </w:r>
-      <w:r>
-        <w:rPr>
-          <w:lang w:val="en-US"/>
-        </w:rPr>
-        <w:t xml:space="preserve"> defined thresholds must be designed. </w:t>
-      </w:r>
-      <w:r>
-        <w:t xml:space="preserve">For </w:t>
-      </w:r>
-      <w:proofErr w:type="spellStart"/>
-      <w:r>
-        <w:t>instance</w:t>
-      </w:r>
-      <w:proofErr w:type="spellEnd"/>
-      <w:r>
-        <w:t xml:space="preserve"> time </w:t>
-      </w:r>
-      <w:proofErr w:type="spellStart"/>
-      <w:r>
-        <w:t>limits</w:t>
-      </w:r>
-      <w:proofErr w:type="spellEnd"/>
-      <w:r>
-        <w:t xml:space="preserve"> for </w:t>
-      </w:r>
-      <w:proofErr w:type="spellStart"/>
-      <w:r>
-        <w:t>certain</w:t>
-      </w:r>
-      <w:proofErr w:type="spellEnd"/>
-      <w:r>
-        <w:t xml:space="preserve"> </w:t>
-      </w:r>
-      <w:proofErr w:type="spellStart"/>
-      <w:r>
-        <w:t>actions</w:t>
-      </w:r>
-      <w:proofErr w:type="spellEnd"/>
-      <w:r>
-        <w:t xml:space="preserve">.  </w:t>
-      </w:r>
-    </w:p>
-  </w:comment>
-  <w:comment w:id="54" w:author="Carla" w:date="2013-04-06T20:50:00Z" w:initials="C">
-    <w:p>
-      <w:pPr>
-        <w:pStyle w:val="CommentText"/>
-      </w:pPr>
-      <w:r>
-        <w:rPr>
-          <w:rStyle w:val="CommentReference"/>
-        </w:rPr>
-        <w:annotationRef/>
-      </w:r>
-      <w:r>
-        <w:t>Parece que estas a implicar que o único problema que podemos ter é um atraso, o que pode não ser verdade. E mesmo que isso seja verdade para nós a nível de processo tem de ser geral</w:t>
-      </w:r>
-    </w:p>
-  </w:comment>
-  <w:comment w:id="72" w:author="Carla" w:date="2013-04-06T20:59:00Z" w:initials="C">
-    <w:p>
-      <w:pPr>
-        <w:pStyle w:val="CommentText"/>
-      </w:pPr>
-      <w:r>
-        <w:rPr>
-          <w:rStyle w:val="CommentReference"/>
-        </w:rPr>
-        <w:annotationRef/>
-      </w:r>
-      <w:r>
-        <w:t xml:space="preserve">Estas medidas já não estavam incluídas no </w:t>
-      </w:r>
-      <w:proofErr w:type="gramStart"/>
-      <w:r>
-        <w:t>processo??</w:t>
-      </w:r>
-      <w:proofErr w:type="gramEnd"/>
-    </w:p>
-  </w:comment>
-  <w:comment w:id="73" w:author="David Silva" w:date="2013-04-07T19:58:00Z" w:initials="DS">
-    <w:p>
-      <w:pPr>
-        <w:pStyle w:val="CommentText"/>
-      </w:pPr>
-      <w:r>
-        <w:rPr>
-          <w:rStyle w:val="CommentReference"/>
-        </w:rPr>
-        <w:annotationRef/>
-      </w:r>
-      <w:r>
-        <w:t xml:space="preserve">Acredito que sim, mas o prof falou disto durante </w:t>
-      </w:r>
-      <w:proofErr w:type="gramStart"/>
-      <w:r>
-        <w:t>a mee</w:t>
-      </w:r>
-      <w:r>
-        <w:t>ting</w:t>
-      </w:r>
-      <w:proofErr w:type="gramEnd"/>
-      <w:r>
-        <w:t>. Devo ignorar e apagar ou têm alguma sugestão?</w:t>
-      </w:r>
-      <w:r>
-        <w:t xml:space="preserve"> </w:t>
-      </w:r>
-    </w:p>
-  </w:comment>
-  <w:comment w:id="70" w:author="Carla" w:date="2013-04-07T19:58:00Z" w:initials="C">
-    <w:p>
-      <w:pPr>
-        <w:pStyle w:val="CommentText"/>
-      </w:pPr>
-      <w:r>
-        <w:rPr>
-          <w:rStyle w:val="CommentReference"/>
-        </w:rPr>
-        <w:annotationRef/>
-      </w:r>
-      <w:r>
-        <w:t>Elimina</w:t>
-      </w:r>
-    </w:p>
-  </w:comment>
-  <w:comment w:id="75" w:author="Carla" w:date="2013-04-06T20:54:00Z" w:initials="C">
-    <w:p>
-      <w:pPr>
-        <w:pStyle w:val="CommentText"/>
-      </w:pPr>
-      <w:r>
-        <w:rPr>
-          <w:rStyle w:val="CommentReference"/>
-        </w:rPr>
-        <w:annotationRef/>
-      </w:r>
-      <w:r>
-        <w:t xml:space="preserve">Esta tarefa tal como esta descrita esta feita. O processo foi </w:t>
-      </w:r>
-      <w:proofErr w:type="spellStart"/>
-      <w:r>
-        <w:t>inciado</w:t>
-      </w:r>
-      <w:proofErr w:type="spellEnd"/>
-      <w:r>
-        <w:t>.</w:t>
-      </w:r>
-    </w:p>
-  </w:comment>
-  <w:comment w:id="79" w:author="Carla" w:date="2013-04-06T20:54:00Z" w:initials="C">
-    <w:p>
-      <w:pPr>
-        <w:pStyle w:val="CommentText"/>
-      </w:pPr>
-      <w:r>
-        <w:rPr>
-          <w:rStyle w:val="CommentReference"/>
-        </w:rPr>
-        <w:annotationRef/>
-      </w:r>
-      <w:r>
-        <w:t>Mesmo que o comentário anterior</w:t>
-      </w:r>
-    </w:p>
-  </w:comment>
-  <w:comment w:id="84" w:author="Carla" w:date="2013-04-06T20:56:00Z" w:initials="C">
-    <w:p>
-      <w:pPr>
-        <w:pStyle w:val="CommentText"/>
-      </w:pPr>
-      <w:r>
-        <w:rPr>
-          <w:rStyle w:val="CommentReference"/>
-        </w:rPr>
-        <w:annotationRef/>
-      </w:r>
-      <w:r>
-        <w:t>Redundância com a</w:t>
-      </w:r>
-      <w:r>
-        <w:t xml:space="preserve"> tarefa A|13 </w:t>
-      </w:r>
-    </w:p>
-  </w:comment>
-</w:comments>
-</file>
-
-<file path=word/commentsExtended.xml><?xml version="1.0" encoding="utf-8"?>
-<w15:commentsEx xmlns:wpc="http://schemas.microsoft.com/office/word/2010/wordprocessingCanvas" xmlns:mc="http://schemas.openxmlformats.org/markup-compatibility/2006" xmlns:o="urn:schemas-microsoft-com:office:office" xmlns:r="http://schemas.openxmlformats.org/officeDocument/2006/relationships" xmlns:m="http://schemas.openxmlformats.org/officeDocument/2006/math" xmlns:v="urn:schemas-microsoft-com:vml" xmlns:wp14="http://schemas.microsoft.com/office/word/2010/wordprocessingDrawing" xmlns:wp="http://schemas.openxmlformats.org/drawingml/2006/wordprocessingDrawing" xmlns:w10="urn:schemas-microsoft-com:office:word" xmlns:w="http://schemas.openxmlformats.org/wordprocessingml/2006/main" xmlns:w14="http://schemas.microsoft.com/office/word/2010/wordml" xmlns:w15="http://schemas.microsoft.com/office/word/2012/wordml" xmlns:wpg="http://schemas.microsoft.com/office/word/2010/wordprocessingGroup" xmlns:wpi="http://schemas.microsoft.com/office/word/2010/wordprocessingInk" xmlns:wne="http://schemas.microsoft.com/office/word/2006/wordml" xmlns:wps="http://schemas.microsoft.com/office/word/2010/wordprocessingShape" mc:Ignorable="w14 w15 wp14">
-  <w15:commentEx w15:paraId="14FC2A56" w15:done="0"/>
-  <w15:commentEx w15:paraId="28F0ED66" w15:done="0"/>
-  <w15:commentEx w15:paraId="3DD038D2" w15:done="0"/>
-  <w15:commentEx w15:paraId="7820B72A" w15:done="0"/>
-  <w15:commentEx w15:paraId="1A1FAF29" w15:done="0"/>
-  <w15:commentEx w15:paraId="36CBD987" w15:done="0"/>
-  <w15:commentEx w15:paraId="4564DCD8" w15:done="0"/>
-  <w15:commentEx w15:paraId="49792B47" w15:done="0"/>
-  <w15:commentEx w15:paraId="487E1058" w15:done="0"/>
-  <w15:commentEx w15:paraId="2745D9BC" w15:done="0"/>
-  <w15:commentEx w15:paraId="3DBECC00" w15:done="0"/>
-  <w15:commentEx w15:paraId="5BA4F982" w15:done="0"/>
-  <w15:commentEx w15:paraId="6304E470" w15:done="0"/>
-</w15:commentsEx>
 </file>
 
 <file path=word/endnotes.xml><?xml version="1.0" encoding="utf-8"?>
@@ -5032,14 +3930,6 @@
     <w:abstractNumId w:val="9"/>
   </w:num>
 </w:numbering>
-</file>
-
-<file path=word/people.xml><?xml version="1.0" encoding="utf-8"?>
-<w15:people xmlns:wpc="http://schemas.microsoft.com/office/word/2010/wordprocessingCanvas" xmlns:mc="http://schemas.openxmlformats.org/markup-compatibility/2006" xmlns:o="urn:schemas-microsoft-com:office:office" xmlns:r="http://schemas.openxmlformats.org/officeDocument/2006/relationships" xmlns:m="http://schemas.openxmlformats.org/officeDocument/2006/math" xmlns:v="urn:schemas-microsoft-com:vml" xmlns:wp14="http://schemas.microsoft.com/office/word/2010/wordprocessingDrawing" xmlns:wp="http://schemas.openxmlformats.org/drawingml/2006/wordprocessingDrawing" xmlns:w10="urn:schemas-microsoft-com:office:word" xmlns:w="http://schemas.openxmlformats.org/wordprocessingml/2006/main" xmlns:w14="http://schemas.microsoft.com/office/word/2010/wordml" xmlns:w15="http://schemas.microsoft.com/office/word/2012/wordml" xmlns:wpg="http://schemas.microsoft.com/office/word/2010/wordprocessingGroup" xmlns:wpi="http://schemas.microsoft.com/office/word/2010/wordprocessingInk" xmlns:wne="http://schemas.microsoft.com/office/word/2006/wordml" xmlns:wps="http://schemas.microsoft.com/office/word/2010/wordprocessingShape" mc:Ignorable="w14 w15 wp14">
-  <w15:person w15:author="David Silva">
-    <w15:presenceInfo w15:providerId="Windows Live" w15:userId="3e31531de651174d"/>
-  </w15:person>
-</w15:people>
 </file>
 
 <file path=word/styles.xml><?xml version="1.0" encoding="utf-8"?>
@@ -5447,6 +4337,7 @@
   <w:style w:type="character" w:default="1" w:styleId="DefaultParagraphFont">
     <w:name w:val="Default Paragraph Font"/>
     <w:uiPriority w:val="1"/>
+    <w:semiHidden/>
     <w:unhideWhenUsed/>
   </w:style>
   <w:style w:type="table" w:default="1" w:styleId="TableNormal">
@@ -5903,4 +4794,16 @@
     </a:ext>
   </a:extLst>
 </a:theme>
+</file>
+
+<file path=customXml/item1.xml><?xml version="1.0" encoding="utf-8"?>
+<b:Sources xmlns:b="http://schemas.openxmlformats.org/officeDocument/2006/bibliography" xmlns="http://schemas.openxmlformats.org/officeDocument/2006/bibliography" SelectedStyle="\APASixthEditionOfficeOnline.xsl" StyleName="APA" Version="6"/>
+</file>
+
+<file path=customXml/itemProps1.xml><?xml version="1.0" encoding="utf-8"?>
+<ds:datastoreItem xmlns:ds="http://schemas.openxmlformats.org/officeDocument/2006/customXml" ds:itemID="{BACD9485-61CB-410E-9F53-572262A2DCE2}">
+  <ds:schemaRefs>
+    <ds:schemaRef ds:uri="http://schemas.openxmlformats.org/officeDocument/2006/bibliography"/>
+  </ds:schemaRefs>
+</ds:datastoreItem>
 </file>
</xml_diff>